<commit_message>
$SBSession Spring->discrete element $SBSession sta set fma -> sta set tim
Signed-off-by: Yujin <chaos1984@163.com>
</commit_message>
<xml_diff>
--- a/工作日志.docx
+++ b/工作日志.docx
@@ -918,21 +918,7 @@
           <w:b/>
           <w:lang w:val="en-GB"/>
         </w:rPr>
-        <w:t xml:space="preserve">PEEQ &lt; </w:t>
-      </w:r>
-      <w:r>
-        <w:rPr>
-          <w:b/>
-          <w:lang w:val="en-GB"/>
-        </w:rPr>
-        <w:t>ε</w:t>
-      </w:r>
-      <w:r>
-        <w:rPr>
-          <w:b/>
-          <w:lang w:val="en-GB"/>
-        </w:rPr>
-        <w:t>limit</w:t>
+        <w:t>PEEQ &lt; εlimit</w:t>
       </w:r>
     </w:p>
     <w:p>
@@ -961,35 +947,7 @@
           <w:b/>
           <w:lang w:val="en-GB"/>
         </w:rPr>
-        <w:t>σ</w:t>
-      </w:r>
-      <w:r>
-        <w:rPr>
-          <w:b/>
-          <w:lang w:val="en-GB"/>
-        </w:rPr>
-        <w:t>p,max</w:t>
-      </w:r>
-      <w:r>
-        <w:rPr>
-          <w:b/>
-          <w:lang w:val="en-GB"/>
-        </w:rPr>
-        <w:t xml:space="preserve"> &lt; </w:t>
-      </w:r>
-      <w:r>
-        <w:rPr>
-          <w:b/>
-          <w:lang w:val="en-GB"/>
-        </w:rPr>
-        <w:t>σ</w:t>
-      </w:r>
-      <w:r>
-        <w:rPr>
-          <w:b/>
-          <w:lang w:val="en-GB"/>
-        </w:rPr>
-        <w:t>limit</w:t>
+        <w:t>σp,max &lt; σlimit</w:t>
       </w:r>
     </w:p>
     <w:p>
@@ -1019,35 +977,7 @@
           <w:b/>
           <w:lang w:val="en-GB"/>
         </w:rPr>
-        <w:t>ε</w:t>
-      </w:r>
-      <w:r>
-        <w:rPr>
-          <w:b/>
-          <w:lang w:val="en-GB"/>
-        </w:rPr>
-        <w:t>p,max</w:t>
-      </w:r>
-      <w:r>
-        <w:rPr>
-          <w:b/>
-          <w:lang w:val="en-GB"/>
-        </w:rPr>
-        <w:t xml:space="preserve"> &lt; </w:t>
-      </w:r>
-      <w:r>
-        <w:rPr>
-          <w:b/>
-          <w:lang w:val="en-GB"/>
-        </w:rPr>
-        <w:t>ε</w:t>
-      </w:r>
-      <w:r>
-        <w:rPr>
-          <w:b/>
-          <w:lang w:val="en-GB"/>
-        </w:rPr>
-        <w:t>limit</w:t>
+        <w:t>εp,max &lt; εlimit</w:t>
       </w:r>
     </w:p>
     <w:p>
@@ -1065,36 +995,19 @@
           <w:b/>
           <w:lang w:val="en-GB"/>
         </w:rPr>
-        <w:t>σ</w:t>
-      </w:r>
-      <w:r>
+        <w:t>σmises &lt; σyield</w:t>
+      </w:r>
+    </w:p>
+    <w:p>
+      <w:pPr>
+        <w:tabs>
+          <w:tab w:val="num" w:pos="720"/>
+        </w:tabs>
         <w:rPr>
           <w:b/>
           <w:lang w:val="en-GB"/>
         </w:rPr>
-        <w:t>mises</w:t>
-      </w:r>
-      <w:r>
-        <w:rPr>
-          <w:b/>
-          <w:lang w:val="en-GB"/>
-        </w:rPr>
-        <w:t xml:space="preserve"> &lt; </w:t>
-      </w:r>
-      <w:r>
-        <w:rPr>
-          <w:b/>
-          <w:lang w:val="en-GB"/>
-        </w:rPr>
-        <w:t>σ</w:t>
-      </w:r>
-      <w:r>
-        <w:rPr>
-          <w:b/>
-          <w:lang w:val="en-GB"/>
-        </w:rPr>
-        <w:t>yield</w:t>
-      </w:r>
+      </w:pPr>
     </w:p>
     <w:p>
       <w:pPr>
@@ -1102,52 +1015,333 @@
         <w:autoSpaceDN w:val="0"/>
         <w:spacing w:before="40" w:after="40"/>
         <w:jc w:val="left"/>
-        <w:rPr>
-          <w:rFonts w:hint="eastAsia"/>
-        </w:rPr>
-      </w:pPr>
-      <w:r>
-        <w:rPr>
-          <w:noProof/>
-        </w:rPr>
-        <w:drawing>
-          <wp:inline distT="0" distB="0" distL="0" distR="0" wp14:anchorId="1B12859B" wp14:editId="3B57B8AE">
-            <wp:extent cx="5274310" cy="3657600"/>
-            <wp:effectExtent l="0" t="0" r="2540" b="0"/>
-            <wp:docPr id="1" name="Picture 1"/>
-            <wp:cNvGraphicFramePr>
-              <a:graphicFrameLocks xmlns:a="http://schemas.openxmlformats.org/drawingml/2006/main" noChangeAspect="1"/>
-            </wp:cNvGraphicFramePr>
-            <a:graphic xmlns:a="http://schemas.openxmlformats.org/drawingml/2006/main">
-              <a:graphicData uri="http://schemas.openxmlformats.org/drawingml/2006/picture">
-                <pic:pic xmlns:pic="http://schemas.openxmlformats.org/drawingml/2006/picture">
-                  <pic:nvPicPr>
-                    <pic:cNvPr id="1" name=""/>
-                    <pic:cNvPicPr/>
-                  </pic:nvPicPr>
-                  <pic:blipFill>
-                    <a:blip r:embed="rId9"/>
-                    <a:stretch>
-                      <a:fillRect/>
-                    </a:stretch>
-                  </pic:blipFill>
-                  <pic:spPr>
-                    <a:xfrm>
-                      <a:off x="0" y="0"/>
-                      <a:ext cx="5274310" cy="3657600"/>
-                    </a:xfrm>
-                    <a:prstGeom prst="rect">
-                      <a:avLst/>
-                    </a:prstGeom>
-                  </pic:spPr>
-                </pic:pic>
-              </a:graphicData>
-            </a:graphic>
-          </wp:inline>
-        </w:drawing>
+      </w:pPr>
+      <w:r>
+        <w:rPr>
+          <w:rFonts w:hint="eastAsia"/>
+        </w:rPr>
+        <w:t>6.5</w:t>
+      </w:r>
+    </w:p>
+    <w:p>
+      <w:pPr>
+        <w:autoSpaceDE w:val="0"/>
+        <w:autoSpaceDN w:val="0"/>
+        <w:spacing w:before="40" w:after="40"/>
+        <w:jc w:val="left"/>
+      </w:pPr>
+      <w:r>
+        <w:rPr>
+          <w:rFonts w:hint="eastAsia"/>
+        </w:rPr>
+        <w:t>采用动力学评定时，要区分应力还是应变评定，如果部件截面中大于</w:t>
+      </w:r>
+      <w:r>
+        <w:rPr>
+          <w:rFonts w:hint="eastAsia"/>
+        </w:rPr>
+        <w:t>breakage</w:t>
+      </w:r>
+      <w:r>
+        <w:t xml:space="preserve"> </w:t>
+      </w:r>
+      <w:r>
+        <w:rPr>
+          <w:rFonts w:hint="eastAsia"/>
+        </w:rPr>
+        <w:t>strain</w:t>
+      </w:r>
+      <w:r>
+        <w:rPr>
+          <w:rFonts w:hint="eastAsia"/>
+        </w:rPr>
+        <w:t>的应变单元超过厚度的</w:t>
+      </w:r>
+      <w:r>
+        <w:rPr>
+          <w:rFonts w:hint="eastAsia"/>
+        </w:rPr>
+        <w:t>1/3</w:t>
+      </w:r>
+      <w:r>
+        <w:rPr>
+          <w:rFonts w:hint="eastAsia"/>
+        </w:rPr>
+        <w:t>，即可认为失效，并进一步分析失效的形式，包括：</w:t>
+      </w:r>
+      <w:r>
+        <w:rPr>
+          <w:rFonts w:hint="eastAsia"/>
+        </w:rPr>
+        <w:t>Functional</w:t>
+      </w:r>
+      <w:r>
+        <w:t xml:space="preserve"> </w:t>
+      </w:r>
+      <w:r>
+        <w:rPr>
+          <w:rFonts w:hint="eastAsia"/>
+        </w:rPr>
+        <w:t>failure</w:t>
+      </w:r>
+      <w:r>
+        <w:rPr>
+          <w:rFonts w:hint="eastAsia"/>
+        </w:rPr>
+        <w:t>，功能失效、</w:t>
+      </w:r>
+      <w:r>
+        <w:rPr>
+          <w:rFonts w:hint="eastAsia"/>
+        </w:rPr>
+        <w:t>part</w:t>
+      </w:r>
+      <w:r>
+        <w:t xml:space="preserve"> </w:t>
+      </w:r>
+      <w:r>
+        <w:rPr>
+          <w:rFonts w:hint="eastAsia"/>
+        </w:rPr>
+        <w:t>buckling</w:t>
+      </w:r>
+      <w:r>
+        <w:rPr>
+          <w:rFonts w:hint="eastAsia"/>
+        </w:rPr>
+        <w:t>部件屈曲、断裂（</w:t>
+      </w:r>
+      <w:r>
+        <w:rPr>
+          <w:rFonts w:hint="eastAsia"/>
+        </w:rPr>
+        <w:t>Breakage</w:t>
+      </w:r>
+      <w:r>
+        <w:rPr>
+          <w:rFonts w:hint="eastAsia"/>
+        </w:rPr>
+        <w:t>）</w:t>
+      </w:r>
+      <w:r>
+        <w:rPr>
+          <w:rFonts w:hint="eastAsia"/>
+        </w:rPr>
+        <w:t>。</w:t>
+      </w:r>
+    </w:p>
+    <w:p>
+      <w:pPr>
+        <w:autoSpaceDE w:val="0"/>
+        <w:autoSpaceDN w:val="0"/>
+        <w:spacing w:before="40" w:after="40"/>
+        <w:jc w:val="left"/>
+      </w:pPr>
+      <w:r>
+        <w:rPr>
+          <w:rFonts w:hint="eastAsia"/>
+        </w:rPr>
+        <w:t>如果通过单轴拉伸获得力</w:t>
+      </w:r>
+      <w:r>
+        <w:rPr>
+          <w:rFonts w:hint="eastAsia"/>
+        </w:rPr>
+        <w:t>-</w:t>
+      </w:r>
+      <w:r>
+        <w:rPr>
+          <w:rFonts w:hint="eastAsia"/>
+        </w:rPr>
+        <w:t>位移曲线，转换成应力</w:t>
+      </w:r>
+      <w:r>
+        <w:rPr>
+          <w:rFonts w:hint="eastAsia"/>
+        </w:rPr>
+        <w:t>-</w:t>
+      </w:r>
+      <w:r>
+        <w:rPr>
+          <w:rFonts w:hint="eastAsia"/>
+        </w:rPr>
+        <w:t>应变曲线时，要注意塑性应变</w:t>
+      </w:r>
+      <w:r>
+        <w:rPr>
+          <w:rFonts w:hint="eastAsia"/>
+        </w:rPr>
+        <w:t>=e</w:t>
+      </w:r>
+      <w:r>
+        <w:rPr>
+          <w:rFonts w:hint="eastAsia"/>
+          <w:vertAlign w:val="subscript"/>
+        </w:rPr>
+        <w:t>tot</w:t>
+      </w:r>
+      <w:r>
+        <w:rPr>
+          <w:vertAlign w:val="subscript"/>
+        </w:rPr>
+        <w:t xml:space="preserve"> </w:t>
+      </w:r>
+      <w:r>
+        <w:t xml:space="preserve">– </w:t>
+      </w:r>
+      <w:r>
+        <w:rPr>
+          <w:rFonts w:hint="eastAsia"/>
+        </w:rPr>
+        <w:t>e</w:t>
+      </w:r>
+      <w:r>
+        <w:rPr>
+          <w:rFonts w:hint="eastAsia"/>
+          <w:vertAlign w:val="subscript"/>
+        </w:rPr>
+        <w:t>elas</w:t>
+      </w:r>
+      <w:r>
+        <w:t xml:space="preserve">=etot </w:t>
+      </w:r>
+      <w:r>
+        <w:t>– s</w:t>
+      </w:r>
+      <w:r>
+        <w:t>igma</w:t>
+      </w:r>
+      <w:r>
+        <w:t>/E</w:t>
+      </w:r>
+    </w:p>
+    <w:p>
+      <w:pPr>
+        <w:autoSpaceDE w:val="0"/>
+        <w:autoSpaceDN w:val="0"/>
+        <w:spacing w:before="40" w:after="40"/>
+        <w:jc w:val="left"/>
+      </w:pPr>
+    </w:p>
+    <w:p>
+      <w:pPr>
+        <w:autoSpaceDE w:val="0"/>
+        <w:autoSpaceDN w:val="0"/>
+        <w:spacing w:before="40" w:after="40"/>
+        <w:jc w:val="left"/>
+      </w:pPr>
+      <w:r>
+        <w:rPr>
+          <w:rFonts w:hint="eastAsia"/>
+        </w:rPr>
+        <w:t>0606</w:t>
+      </w:r>
+    </w:p>
+    <w:p>
+      <w:pPr>
+        <w:autoSpaceDE w:val="0"/>
+        <w:autoSpaceDN w:val="0"/>
+        <w:spacing w:before="40" w:after="40"/>
+        <w:jc w:val="left"/>
+      </w:pPr>
+      <w:r>
+        <w:rPr>
+          <w:rFonts w:hint="eastAsia"/>
+        </w:rPr>
+        <w:t>1.</w:t>
+      </w:r>
+      <w:hyperlink r:id="rId9" w:history="1">
+        <w:r>
+          <w:t>05 Simulation_ESR_guideline_CTC</w:t>
+        </w:r>
+      </w:hyperlink>
+      <w:r>
+        <w:t xml:space="preserve"> </w:t>
+      </w:r>
+    </w:p>
+    <w:p>
+      <w:pPr>
+        <w:autoSpaceDE w:val="0"/>
+        <w:autoSpaceDN w:val="0"/>
+        <w:spacing w:before="40" w:after="40"/>
+        <w:jc w:val="left"/>
+        <w:rPr>
+          <w:rFonts w:hint="eastAsia"/>
+        </w:rPr>
+      </w:pPr>
+      <w:r>
+        <w:rPr>
+          <w:rFonts w:hint="eastAsia"/>
+        </w:rPr>
+        <w:t>2</w:t>
+      </w:r>
+      <w:r>
+        <w:rPr>
+          <w:rFonts w:hint="eastAsia"/>
+        </w:rPr>
+        <w:t>.</w:t>
+      </w:r>
+      <w:r>
+        <w:rPr>
+          <w:rFonts w:hint="eastAsia"/>
+        </w:rPr>
+        <w:t>叠气袋时，生成的</w:t>
+      </w:r>
+      <w:r>
+        <w:rPr>
+          <w:rFonts w:hint="eastAsia"/>
+        </w:rPr>
+        <w:t>PC</w:t>
+      </w:r>
+      <w:r>
+        <w:rPr>
+          <w:rFonts w:hint="eastAsia"/>
+        </w:rPr>
+        <w:t>的文件要修改版本号和删除</w:t>
+      </w:r>
+      <w:r>
+        <w:rPr>
+          <w:rFonts w:hint="eastAsia"/>
+        </w:rPr>
+        <w:t>file</w:t>
+      </w:r>
+      <w:r>
+        <w:t xml:space="preserve"> </w:t>
+      </w:r>
+      <w:r>
+        <w:rPr>
+          <w:rFonts w:hint="eastAsia"/>
+        </w:rPr>
+        <w:t>m</w:t>
+      </w:r>
+      <w:r>
+        <w:rPr>
+          <w:rFonts w:hint="eastAsia"/>
+        </w:rPr>
+        <w:t>，求解前最好用</w:t>
+      </w:r>
+      <w:r>
+        <w:rPr>
+          <w:rFonts w:hint="eastAsia"/>
+        </w:rPr>
+        <w:t>visual</w:t>
+      </w:r>
+      <w:r>
+        <w:rPr>
+          <w:rFonts w:hint="eastAsia"/>
+        </w:rPr>
+        <w:t>检查模型质量</w:t>
       </w:r>
       <w:bookmarkStart w:id="2" w:name="_GoBack"/>
       <w:bookmarkEnd w:id="2"/>
+    </w:p>
+    <w:p>
+      <w:pPr>
+        <w:autoSpaceDE w:val="0"/>
+        <w:autoSpaceDN w:val="0"/>
+        <w:spacing w:before="40" w:after="40"/>
+        <w:jc w:val="left"/>
+      </w:pPr>
     </w:p>
     <w:sectPr>
       <w:pgSz w:w="11906" w:h="16838"/>
@@ -1974,6 +2168,7 @@
   <w:style w:type="character" w:default="1" w:styleId="DefaultParagraphFont">
     <w:name w:val="Default Paragraph Font"/>
     <w:uiPriority w:val="1"/>
+    <w:semiHidden/>
     <w:unhideWhenUsed/>
   </w:style>
   <w:style w:type="table" w:default="1" w:styleId="TableNormal">

</xml_diff>

<commit_message>
$SB +automatic fill force in conclusion
Signed-off-by: Yujin <chaos1984@163.com>
</commit_message>
<xml_diff>
--- a/工作日志.docx
+++ b/工作日志.docx
@@ -1265,9 +1265,6 @@
         <w:autoSpaceDN w:val="0"/>
         <w:spacing w:before="40" w:after="40"/>
         <w:jc w:val="left"/>
-        <w:rPr>
-          <w:rFonts w:hint="eastAsia"/>
-        </w:rPr>
       </w:pPr>
       <w:r>
         <w:rPr>
@@ -1331,17 +1328,195 @@
           <w:rFonts w:hint="eastAsia"/>
         </w:rPr>
         <w:t>检查模型质量</w:t>
+      </w:r>
+    </w:p>
+    <w:p>
+      <w:pPr>
+        <w:autoSpaceDE w:val="0"/>
+        <w:autoSpaceDN w:val="0"/>
+        <w:spacing w:before="40" w:after="40"/>
+        <w:jc w:val="left"/>
+      </w:pPr>
+      <w:r>
+        <w:t>Y:\cal\01_Comp\02_DAB\362_180517_ESR-038398_CN300M_DAB_deploy\01_input\Cn300_DAB_folding\mbp3</w:t>
+      </w:r>
+    </w:p>
+    <w:p>
+      <w:pPr>
+        <w:autoSpaceDE w:val="0"/>
+        <w:autoSpaceDN w:val="0"/>
+        <w:spacing w:before="40" w:after="40"/>
+        <w:jc w:val="left"/>
+      </w:pPr>
+    </w:p>
+    <w:p>
+      <w:pPr>
+        <w:autoSpaceDE w:val="0"/>
+        <w:autoSpaceDN w:val="0"/>
+        <w:spacing w:before="40" w:after="40"/>
+        <w:jc w:val="left"/>
+      </w:pPr>
+      <w:r>
+        <w:rPr>
+          <w:rFonts w:hint="eastAsia"/>
+        </w:rPr>
+        <w:t>0620</w:t>
+      </w:r>
+    </w:p>
+    <w:p>
+      <w:pPr>
+        <w:autoSpaceDE w:val="0"/>
+        <w:autoSpaceDN w:val="0"/>
+        <w:spacing w:before="40" w:after="40"/>
+        <w:jc w:val="left"/>
+      </w:pPr>
+      <w:r>
+        <w:rPr>
+          <w:rFonts w:hint="eastAsia"/>
+        </w:rPr>
+        <w:t>四面体单元</w:t>
+      </w:r>
+      <w:r>
+        <w:rPr>
+          <w:rFonts w:hint="eastAsia"/>
+        </w:rPr>
+        <w:t>ELFORM</w:t>
+      </w:r>
+      <w:r>
+        <w:t xml:space="preserve"> </w:t>
+      </w:r>
+      <w:r>
+        <w:rPr>
+          <w:rFonts w:hint="eastAsia"/>
+        </w:rPr>
+        <w:t>=-1</w:t>
+      </w:r>
+      <w:r>
+        <w:t>/</w:t>
+      </w:r>
+      <w:r>
+        <w:rPr>
+          <w:rFonts w:hint="eastAsia"/>
+        </w:rPr>
+        <w:t>-2</w:t>
+      </w:r>
+    </w:p>
+    <w:p>
+      <w:pPr>
+        <w:autoSpaceDE w:val="0"/>
+        <w:autoSpaceDN w:val="0"/>
+        <w:spacing w:before="40" w:after="40"/>
+        <w:jc w:val="left"/>
+      </w:pPr>
+      <w:r>
+        <w:rPr>
+          <w:rFonts w:hint="eastAsia"/>
+        </w:rPr>
+        <w:t>六面体</w:t>
+      </w:r>
+      <w:r>
+        <w:rPr>
+          <w:rFonts w:hint="eastAsia"/>
+        </w:rPr>
+        <w:t>单元</w:t>
+      </w:r>
+      <w:r>
+        <w:rPr>
+          <w:rFonts w:hint="eastAsia"/>
+        </w:rPr>
+        <w:t>ELFORM</w:t>
+      </w:r>
+      <w:r>
+        <w:t xml:space="preserve"> </w:t>
+      </w:r>
+      <w:r>
+        <w:rPr>
+          <w:rFonts w:hint="eastAsia"/>
+        </w:rPr>
+        <w:t>=</w:t>
+      </w:r>
+      <w:r>
+        <w:t xml:space="preserve"> </w:t>
+      </w:r>
+      <w:r>
+        <w:rPr>
+          <w:rFonts w:hint="eastAsia"/>
+        </w:rPr>
+        <w:t>13</w:t>
+      </w:r>
+    </w:p>
+    <w:p>
+      <w:pPr>
+        <w:autoSpaceDE w:val="0"/>
+        <w:autoSpaceDN w:val="0"/>
+        <w:jc w:val="left"/>
+      </w:pPr>
+      <w:r>
+        <w:rPr>
+          <w:rFonts w:ascii="Segoe UI" w:hAnsi="Segoe UI" w:cs="Segoe UI"/>
+          <w:sz w:val="20"/>
+          <w:szCs w:val="20"/>
+        </w:rPr>
+        <w:t>I</w:t>
+      </w:r>
+      <w:r>
+        <w:rPr>
+          <w:rFonts w:ascii="Segoe UI" w:hAnsi="Segoe UI" w:cs="Segoe UI" w:hint="eastAsia"/>
+          <w:sz w:val="20"/>
+          <w:szCs w:val="20"/>
+        </w:rPr>
+        <w:t>nflator</w:t>
+      </w:r>
+      <w:r>
+        <w:rPr>
+          <w:rFonts w:ascii="Segoe UI" w:hAnsi="Segoe UI" w:cs="Segoe UI" w:hint="eastAsia"/>
+          <w:sz w:val="20"/>
+          <w:szCs w:val="20"/>
+        </w:rPr>
+        <w:t>标准</w:t>
+      </w:r>
+      <w:r>
+        <w:rPr>
+          <w:rFonts w:ascii="Segoe UI" w:hAnsi="Segoe UI" w:cs="Segoe UI"/>
+          <w:sz w:val="20"/>
+          <w:szCs w:val="20"/>
+        </w:rPr>
+        <w:t>http://aamteams.alv.autoliv.int/sites/aaminflatorsimulation/OTC_Inflator_Simulation_Requests/2014%20Simulation%20Data/Forms/AllItems.aspx</w:t>
+      </w:r>
+    </w:p>
+    <w:p>
+      <w:pPr>
+        <w:autoSpaceDE w:val="0"/>
+        <w:autoSpaceDN w:val="0"/>
+        <w:spacing w:before="40" w:after="40"/>
+        <w:jc w:val="left"/>
+        <w:rPr>
+          <w:rFonts w:hint="eastAsia"/>
+        </w:rPr>
+      </w:pPr>
+      <w:r>
+        <w:t>DAB</w:t>
+      </w:r>
+      <w:r>
+        <w:rPr>
+          <w:rFonts w:hint="eastAsia"/>
+        </w:rPr>
+        <w:t>分析需要注意接触，还有气袋展开时间</w:t>
+      </w:r>
+      <w:r>
+        <w:rPr>
+          <w:rFonts w:hint="eastAsia"/>
+        </w:rPr>
+        <w:t>TSFRAC</w:t>
+      </w:r>
+      <w:r>
+        <w:rPr>
+          <w:rFonts w:hint="eastAsia"/>
+        </w:rPr>
+        <w:t>曲线的设置。</w:t>
       </w:r>
       <w:bookmarkStart w:id="2" w:name="_GoBack"/>
       <w:bookmarkEnd w:id="2"/>
-    </w:p>
-    <w:p>
-      <w:pPr>
-        <w:autoSpaceDE w:val="0"/>
-        <w:autoSpaceDN w:val="0"/>
-        <w:spacing w:before="40" w:after="40"/>
-        <w:jc w:val="left"/>
-      </w:pPr>
     </w:p>
     <w:sectPr>
       <w:pgSz w:w="11906" w:h="16838"/>

</xml_diff>

<commit_message>
+__init__py $PAB SB MAIN
Signed-off-by: Yujin Wang <yujin.wang@autoliv.com>
</commit_message>
<xml_diff>
--- a/工作日志.docx
+++ b/工作日志.docx
@@ -544,7 +544,7 @@
         <w:t xml:space="preserve"> </w:t>
       </w:r>
       <w:r>
-        <w:t xml:space="preserve">as  in ACES 001 “SB anchor plate tensile simulation” </w:t>
+        <w:t xml:space="preserve">as in ACES 001 “SB anchor plate tensile simulation” </w:t>
       </w:r>
       <w:hyperlink r:id="rId8" w:history="1">
         <w:r>
@@ -3171,9 +3171,6 @@
               <w:autoSpaceDN w:val="0"/>
               <w:adjustRightInd w:val="0"/>
               <w:jc w:val="left"/>
-              <w:rPr>
-                <w:rFonts w:hint="eastAsia"/>
-              </w:rPr>
             </w:pPr>
             <w:r>
               <w:rPr>
@@ -3290,9 +3287,6 @@
               <w:autoSpaceDN w:val="0"/>
               <w:adjustRightInd w:val="0"/>
               <w:jc w:val="left"/>
-              <w:rPr>
-                <w:rFonts w:hint="eastAsia"/>
-              </w:rPr>
             </w:pPr>
           </w:p>
         </w:tc>
@@ -3591,9 +3585,6 @@
               <w:autoSpaceDN w:val="0"/>
               <w:adjustRightInd w:val="0"/>
               <w:jc w:val="left"/>
-              <w:rPr>
-                <w:rFonts w:hint="eastAsia"/>
-              </w:rPr>
             </w:pPr>
             <w:r>
               <w:t>Onebody.fem</w:t>
@@ -3706,20 +3697,15 @@
               <w:autoSpaceDN w:val="0"/>
               <w:adjustRightInd w:val="0"/>
               <w:jc w:val="left"/>
+            </w:pPr>
+            <w:r>
               <w:rPr>
                 <w:rFonts w:hint="eastAsia"/>
               </w:rPr>
-            </w:pPr>
-            <w:r>
-              <w:rPr>
-                <w:rFonts w:hint="eastAsia"/>
-              </w:rPr>
               <w:t>MIG.fem</w:t>
             </w:r>
           </w:p>
         </w:tc>
-        <w:bookmarkStart w:id="4" w:name="_GoBack"/>
-        <w:bookmarkEnd w:id="4"/>
       </w:tr>
       <w:tr>
         <w:tc>
@@ -3823,9 +3809,6 @@
               <w:autoSpaceDN w:val="0"/>
               <w:adjustRightInd w:val="0"/>
               <w:jc w:val="left"/>
-              <w:rPr>
-                <w:rFonts w:hint="eastAsia"/>
-              </w:rPr>
             </w:pPr>
             <w:r>
               <w:rPr>
@@ -3931,9 +3914,365 @@
               <w:autoSpaceDN w:val="0"/>
               <w:adjustRightInd w:val="0"/>
               <w:jc w:val="left"/>
+            </w:pPr>
+          </w:p>
+        </w:tc>
+      </w:tr>
+      <w:tr>
+        <w:tc>
+          <w:tcPr>
+            <w:tcW w:w="1791" w:type="dxa"/>
+          </w:tcPr>
+          <w:p>
+            <w:pPr>
+              <w:autoSpaceDE w:val="0"/>
+              <w:autoSpaceDN w:val="0"/>
+              <w:adjustRightInd w:val="0"/>
+              <w:jc w:val="left"/>
+              <w:rPr>
+                <w:color w:val="FF0000"/>
+              </w:rPr>
+            </w:pPr>
+            <w:r>
               <w:rPr>
                 <w:rFonts w:hint="eastAsia"/>
               </w:rPr>
+              <w:t>共节点</w:t>
+            </w:r>
+            <w:r>
+              <w:rPr>
+                <w:rFonts w:hint="eastAsia"/>
+              </w:rPr>
+              <w:t>+</w:t>
+            </w:r>
+            <w:r>
+              <w:rPr>
+                <w:rFonts w:hint="eastAsia"/>
+                <w:color w:val="FF0000"/>
+              </w:rPr>
+              <w:t>rbe3</w:t>
+            </w:r>
+            <w:r>
+              <w:rPr>
+                <w:color w:val="FF0000"/>
+              </w:rPr>
+              <w:t>(</w:t>
+            </w:r>
+            <w:r>
+              <w:rPr>
+                <w:rFonts w:hint="eastAsia"/>
+              </w:rPr>
+              <w:t>wo PAB</w:t>
+            </w:r>
+            <w:r>
+              <w:rPr>
+                <w:color w:val="FF0000"/>
+              </w:rPr>
+              <w:t>)</w:t>
+            </w:r>
+            <w:bookmarkStart w:id="4" w:name="OLE_LINK5"/>
+            <w:bookmarkStart w:id="5" w:name="OLE_LINK6"/>
+            <w:r>
+              <w:rPr>
+                <w:color w:val="FF0000"/>
+              </w:rPr>
+              <w:t>_free</w:t>
+            </w:r>
+            <w:bookmarkEnd w:id="4"/>
+            <w:bookmarkEnd w:id="5"/>
+          </w:p>
+        </w:tc>
+        <w:tc>
+          <w:tcPr>
+            <w:tcW w:w="1672" w:type="dxa"/>
+          </w:tcPr>
+          <w:p>
+            <w:pPr>
+              <w:autoSpaceDE w:val="0"/>
+              <w:autoSpaceDN w:val="0"/>
+              <w:adjustRightInd w:val="0"/>
+              <w:jc w:val="left"/>
+              <w:rPr>
+                <w:rFonts w:hint="eastAsia"/>
+              </w:rPr>
+            </w:pPr>
+            <w:r>
+              <w:rPr>
+                <w:rFonts w:hint="eastAsia"/>
+              </w:rPr>
+              <w:t>337.5</w:t>
+            </w:r>
+          </w:p>
+        </w:tc>
+        <w:tc>
+          <w:tcPr>
+            <w:tcW w:w="1672" w:type="dxa"/>
+          </w:tcPr>
+          <w:p>
+            <w:pPr>
+              <w:autoSpaceDE w:val="0"/>
+              <w:autoSpaceDN w:val="0"/>
+              <w:adjustRightInd w:val="0"/>
+              <w:jc w:val="left"/>
+              <w:rPr>
+                <w:rFonts w:hint="eastAsia"/>
+              </w:rPr>
+            </w:pPr>
+            <w:r>
+              <w:rPr>
+                <w:rFonts w:hint="eastAsia"/>
+              </w:rPr>
+              <w:t>447.3</w:t>
+            </w:r>
+          </w:p>
+        </w:tc>
+        <w:tc>
+          <w:tcPr>
+            <w:tcW w:w="1672" w:type="dxa"/>
+          </w:tcPr>
+          <w:p>
+            <w:pPr>
+              <w:autoSpaceDE w:val="0"/>
+              <w:autoSpaceDN w:val="0"/>
+              <w:adjustRightInd w:val="0"/>
+              <w:jc w:val="left"/>
+              <w:rPr>
+                <w:rFonts w:hint="eastAsia"/>
+              </w:rPr>
+            </w:pPr>
+            <w:r>
+              <w:rPr>
+                <w:rFonts w:hint="eastAsia"/>
+              </w:rPr>
+              <w:t>787.1</w:t>
+            </w:r>
+          </w:p>
+        </w:tc>
+        <w:tc>
+          <w:tcPr>
+            <w:tcW w:w="1489" w:type="dxa"/>
+          </w:tcPr>
+          <w:p>
+            <w:pPr>
+              <w:autoSpaceDE w:val="0"/>
+              <w:autoSpaceDN w:val="0"/>
+              <w:adjustRightInd w:val="0"/>
+              <w:jc w:val="left"/>
+            </w:pPr>
+          </w:p>
+        </w:tc>
+      </w:tr>
+      <w:tr>
+        <w:tc>
+          <w:tcPr>
+            <w:tcW w:w="1791" w:type="dxa"/>
+          </w:tcPr>
+          <w:p>
+            <w:pPr>
+              <w:autoSpaceDE w:val="0"/>
+              <w:autoSpaceDN w:val="0"/>
+              <w:adjustRightInd w:val="0"/>
+              <w:jc w:val="left"/>
+            </w:pPr>
+            <w:r>
+              <w:t>P</w:t>
+            </w:r>
+            <w:r>
+              <w:rPr>
+                <w:rFonts w:hint="eastAsia"/>
+              </w:rPr>
+              <w:t>enta+</w:t>
+            </w:r>
+            <w:r>
+              <w:t>L</w:t>
+            </w:r>
+            <w:r>
+              <w:t>（</w:t>
+            </w:r>
+            <w:r>
+              <w:rPr>
+                <w:rFonts w:hint="eastAsia"/>
+              </w:rPr>
+              <w:t>wo PAB</w:t>
+            </w:r>
+            <w:r>
+              <w:rPr>
+                <w:color w:val="FF0000"/>
+              </w:rPr>
+              <w:t>_free</w:t>
+            </w:r>
+          </w:p>
+        </w:tc>
+        <w:tc>
+          <w:tcPr>
+            <w:tcW w:w="1672" w:type="dxa"/>
+          </w:tcPr>
+          <w:p>
+            <w:pPr>
+              <w:autoSpaceDE w:val="0"/>
+              <w:autoSpaceDN w:val="0"/>
+              <w:adjustRightInd w:val="0"/>
+              <w:jc w:val="left"/>
+            </w:pPr>
+            <w:r>
+              <w:rPr>
+                <w:rFonts w:hint="eastAsia"/>
+              </w:rPr>
+              <w:t>334.8</w:t>
+            </w:r>
+          </w:p>
+        </w:tc>
+        <w:tc>
+          <w:tcPr>
+            <w:tcW w:w="1672" w:type="dxa"/>
+          </w:tcPr>
+          <w:p>
+            <w:pPr>
+              <w:autoSpaceDE w:val="0"/>
+              <w:autoSpaceDN w:val="0"/>
+              <w:adjustRightInd w:val="0"/>
+              <w:jc w:val="left"/>
+            </w:pPr>
+            <w:r>
+              <w:rPr>
+                <w:rFonts w:hint="eastAsia"/>
+              </w:rPr>
+              <w:t>441.9</w:t>
+            </w:r>
+          </w:p>
+        </w:tc>
+        <w:tc>
+          <w:tcPr>
+            <w:tcW w:w="1672" w:type="dxa"/>
+          </w:tcPr>
+          <w:p>
+            <w:pPr>
+              <w:autoSpaceDE w:val="0"/>
+              <w:autoSpaceDN w:val="0"/>
+              <w:adjustRightInd w:val="0"/>
+              <w:jc w:val="left"/>
+            </w:pPr>
+            <w:r>
+              <w:rPr>
+                <w:rFonts w:hint="eastAsia"/>
+              </w:rPr>
+              <w:t>768.4</w:t>
+            </w:r>
+          </w:p>
+        </w:tc>
+        <w:tc>
+          <w:tcPr>
+            <w:tcW w:w="1489" w:type="dxa"/>
+          </w:tcPr>
+          <w:p>
+            <w:pPr>
+              <w:autoSpaceDE w:val="0"/>
+              <w:autoSpaceDN w:val="0"/>
+              <w:adjustRightInd w:val="0"/>
+              <w:jc w:val="left"/>
+            </w:pPr>
+          </w:p>
+        </w:tc>
+      </w:tr>
+      <w:tr>
+        <w:tc>
+          <w:tcPr>
+            <w:tcW w:w="1791" w:type="dxa"/>
+          </w:tcPr>
+          <w:p>
+            <w:pPr>
+              <w:autoSpaceDE w:val="0"/>
+              <w:autoSpaceDN w:val="0"/>
+              <w:adjustRightInd w:val="0"/>
+              <w:jc w:val="left"/>
+            </w:pPr>
+            <w:r>
+              <w:t>R</w:t>
+            </w:r>
+            <w:r>
+              <w:rPr>
+                <w:rFonts w:hint="eastAsia"/>
+              </w:rPr>
+              <w:t>be2</w:t>
+            </w:r>
+            <w:r>
+              <w:t xml:space="preserve"> (wo PAB)</w:t>
+            </w:r>
+            <w:r>
+              <w:rPr>
+                <w:color w:val="FF0000"/>
+              </w:rPr>
+              <w:t xml:space="preserve"> _free</w:t>
+            </w:r>
+          </w:p>
+        </w:tc>
+        <w:tc>
+          <w:tcPr>
+            <w:tcW w:w="1672" w:type="dxa"/>
+          </w:tcPr>
+          <w:p>
+            <w:pPr>
+              <w:autoSpaceDE w:val="0"/>
+              <w:autoSpaceDN w:val="0"/>
+              <w:adjustRightInd w:val="0"/>
+              <w:jc w:val="left"/>
+            </w:pPr>
+            <w:r>
+              <w:rPr>
+                <w:rFonts w:hint="eastAsia"/>
+              </w:rPr>
+              <w:t>342.3</w:t>
+            </w:r>
+          </w:p>
+        </w:tc>
+        <w:tc>
+          <w:tcPr>
+            <w:tcW w:w="1672" w:type="dxa"/>
+          </w:tcPr>
+          <w:p>
+            <w:pPr>
+              <w:autoSpaceDE w:val="0"/>
+              <w:autoSpaceDN w:val="0"/>
+              <w:adjustRightInd w:val="0"/>
+              <w:jc w:val="left"/>
+            </w:pPr>
+            <w:r>
+              <w:rPr>
+                <w:rFonts w:hint="eastAsia"/>
+              </w:rPr>
+              <w:t>470.7</w:t>
+            </w:r>
+          </w:p>
+        </w:tc>
+        <w:tc>
+          <w:tcPr>
+            <w:tcW w:w="1672" w:type="dxa"/>
+          </w:tcPr>
+          <w:p>
+            <w:pPr>
+              <w:autoSpaceDE w:val="0"/>
+              <w:autoSpaceDN w:val="0"/>
+              <w:adjustRightInd w:val="0"/>
+              <w:jc w:val="left"/>
+            </w:pPr>
+            <w:r>
+              <w:rPr>
+                <w:rFonts w:hint="eastAsia"/>
+              </w:rPr>
+              <w:t>806.9</w:t>
+            </w:r>
+          </w:p>
+        </w:tc>
+        <w:tc>
+          <w:tcPr>
+            <w:tcW w:w="1489" w:type="dxa"/>
+          </w:tcPr>
+          <w:p>
+            <w:pPr>
+              <w:autoSpaceDE w:val="0"/>
+              <w:autoSpaceDN w:val="0"/>
+              <w:adjustRightInd w:val="0"/>
+              <w:jc w:val="left"/>
             </w:pPr>
           </w:p>
         </w:tc>
@@ -3951,9 +4290,6 @@
       <w:pPr>
         <w:widowControl/>
         <w:jc w:val="left"/>
-        <w:rPr>
-          <w:rFonts w:hint="eastAsia"/>
-        </w:rPr>
       </w:pPr>
       <w:r>
         <w:rPr>
@@ -3991,6 +4327,1750 @@
         </w:rPr>
         <w:t>只有三个</w:t>
       </w:r>
+    </w:p>
+    <w:p>
+      <w:pPr>
+        <w:widowControl/>
+        <w:jc w:val="left"/>
+      </w:pPr>
+      <w:r>
+        <w:t>0711</w:t>
+      </w:r>
+    </w:p>
+    <w:tbl>
+      <w:tblPr>
+        <w:tblW w:w="8214" w:type="dxa"/>
+        <w:tblBorders>
+          <w:top w:val="single" w:sz="6" w:space="0" w:color="C0C0C0"/>
+          <w:left w:val="single" w:sz="6" w:space="0" w:color="C0C0C0"/>
+          <w:bottom w:val="single" w:sz="6" w:space="0" w:color="C0C0C0"/>
+          <w:right w:val="single" w:sz="6" w:space="0" w:color="C0C0C0"/>
+        </w:tblBorders>
+        <w:shd w:val="clear" w:color="auto" w:fill="FFFFFF"/>
+        <w:tblLayout w:type="fixed"/>
+        <w:tblCellMar>
+          <w:left w:w="0" w:type="dxa"/>
+          <w:right w:w="0" w:type="dxa"/>
+        </w:tblCellMar>
+        <w:tblLook w:val="04A0" w:firstRow="1" w:lastRow="0" w:firstColumn="1" w:lastColumn="0" w:noHBand="0" w:noVBand="1"/>
+      </w:tblPr>
+      <w:tblGrid>
+        <w:gridCol w:w="1134"/>
+        <w:gridCol w:w="2686"/>
+        <w:gridCol w:w="2835"/>
+        <w:gridCol w:w="1559"/>
+      </w:tblGrid>
+      <w:tr>
+        <w:tc>
+          <w:tcPr>
+            <w:tcW w:w="1134" w:type="dxa"/>
+            <w:tcBorders>
+              <w:top w:val="single" w:sz="6" w:space="0" w:color="C0C0C0"/>
+              <w:left w:val="single" w:sz="6" w:space="0" w:color="C0C0C0"/>
+              <w:bottom w:val="single" w:sz="6" w:space="0" w:color="C0C0C0"/>
+              <w:right w:val="single" w:sz="6" w:space="0" w:color="C0C0C0"/>
+            </w:tcBorders>
+            <w:shd w:val="clear" w:color="auto" w:fill="FFFFFF"/>
+            <w:tcMar>
+              <w:top w:w="120" w:type="dxa"/>
+              <w:left w:w="120" w:type="dxa"/>
+              <w:bottom w:w="120" w:type="dxa"/>
+              <w:right w:w="120" w:type="dxa"/>
+            </w:tcMar>
+            <w:hideMark/>
+          </w:tcPr>
+          <w:p>
+            <w:pPr>
+              <w:widowControl/>
+              <w:wordWrap w:val="0"/>
+              <w:spacing w:line="330" w:lineRule="atLeast"/>
+              <w:jc w:val="left"/>
+              <w:rPr>
+                <w:rFonts w:ascii="Verdana" w:eastAsia="宋体" w:hAnsi="Verdana" w:cs="宋体"/>
+                <w:color w:val="4F4F4F"/>
+                <w:kern w:val="0"/>
+                <w:szCs w:val="21"/>
+              </w:rPr>
+            </w:pPr>
+            <w:r>
+              <w:rPr>
+                <w:rFonts w:ascii="Verdana" w:eastAsia="宋体" w:hAnsi="Verdana" w:cs="宋体"/>
+                <w:color w:val="4F4F4F"/>
+                <w:kern w:val="0"/>
+                <w:szCs w:val="21"/>
+              </w:rPr>
+              <w:t>对比维度</w:t>
+            </w:r>
+          </w:p>
+        </w:tc>
+        <w:tc>
+          <w:tcPr>
+            <w:tcW w:w="2686" w:type="dxa"/>
+            <w:tcBorders>
+              <w:top w:val="single" w:sz="6" w:space="0" w:color="C0C0C0"/>
+              <w:left w:val="single" w:sz="6" w:space="0" w:color="C0C0C0"/>
+              <w:bottom w:val="single" w:sz="6" w:space="0" w:color="C0C0C0"/>
+              <w:right w:val="single" w:sz="6" w:space="0" w:color="C0C0C0"/>
+            </w:tcBorders>
+            <w:shd w:val="clear" w:color="auto" w:fill="FFFFFF"/>
+            <w:tcMar>
+              <w:top w:w="120" w:type="dxa"/>
+              <w:left w:w="120" w:type="dxa"/>
+              <w:bottom w:w="120" w:type="dxa"/>
+              <w:right w:w="120" w:type="dxa"/>
+            </w:tcMar>
+            <w:hideMark/>
+          </w:tcPr>
+          <w:p>
+            <w:pPr>
+              <w:widowControl/>
+              <w:wordWrap w:val="0"/>
+              <w:spacing w:line="330" w:lineRule="atLeast"/>
+              <w:jc w:val="left"/>
+              <w:rPr>
+                <w:rFonts w:ascii="Verdana" w:eastAsia="宋体" w:hAnsi="Verdana" w:cs="宋体"/>
+                <w:color w:val="4F4F4F"/>
+                <w:kern w:val="0"/>
+                <w:szCs w:val="21"/>
+              </w:rPr>
+            </w:pPr>
+            <w:r>
+              <w:rPr>
+                <w:rFonts w:ascii="Verdana" w:eastAsia="宋体" w:hAnsi="Verdana" w:cs="宋体"/>
+                <w:color w:val="4F4F4F"/>
+                <w:kern w:val="0"/>
+                <w:szCs w:val="21"/>
+              </w:rPr>
+              <w:t>多进程</w:t>
+            </w:r>
+          </w:p>
+        </w:tc>
+        <w:tc>
+          <w:tcPr>
+            <w:tcW w:w="2835" w:type="dxa"/>
+            <w:tcBorders>
+              <w:top w:val="single" w:sz="6" w:space="0" w:color="C0C0C0"/>
+              <w:left w:val="single" w:sz="6" w:space="0" w:color="C0C0C0"/>
+              <w:bottom w:val="single" w:sz="6" w:space="0" w:color="C0C0C0"/>
+              <w:right w:val="single" w:sz="6" w:space="0" w:color="C0C0C0"/>
+            </w:tcBorders>
+            <w:shd w:val="clear" w:color="auto" w:fill="FFFFFF"/>
+            <w:tcMar>
+              <w:top w:w="120" w:type="dxa"/>
+              <w:left w:w="120" w:type="dxa"/>
+              <w:bottom w:w="120" w:type="dxa"/>
+              <w:right w:w="120" w:type="dxa"/>
+            </w:tcMar>
+            <w:hideMark/>
+          </w:tcPr>
+          <w:p>
+            <w:pPr>
+              <w:widowControl/>
+              <w:wordWrap w:val="0"/>
+              <w:spacing w:line="330" w:lineRule="atLeast"/>
+              <w:jc w:val="left"/>
+              <w:rPr>
+                <w:rFonts w:ascii="Verdana" w:eastAsia="宋体" w:hAnsi="Verdana" w:cs="宋体"/>
+                <w:color w:val="4F4F4F"/>
+                <w:kern w:val="0"/>
+                <w:szCs w:val="21"/>
+              </w:rPr>
+            </w:pPr>
+            <w:r>
+              <w:rPr>
+                <w:rFonts w:ascii="Verdana" w:eastAsia="宋体" w:hAnsi="Verdana" w:cs="宋体"/>
+                <w:color w:val="4F4F4F"/>
+                <w:kern w:val="0"/>
+                <w:szCs w:val="21"/>
+              </w:rPr>
+              <w:t>多线程</w:t>
+            </w:r>
+          </w:p>
+        </w:tc>
+        <w:tc>
+          <w:tcPr>
+            <w:tcW w:w="1559" w:type="dxa"/>
+            <w:tcBorders>
+              <w:top w:val="single" w:sz="6" w:space="0" w:color="C0C0C0"/>
+              <w:left w:val="single" w:sz="6" w:space="0" w:color="C0C0C0"/>
+              <w:bottom w:val="single" w:sz="6" w:space="0" w:color="C0C0C0"/>
+              <w:right w:val="single" w:sz="6" w:space="0" w:color="C0C0C0"/>
+            </w:tcBorders>
+            <w:shd w:val="clear" w:color="auto" w:fill="FFFFFF"/>
+            <w:tcMar>
+              <w:top w:w="120" w:type="dxa"/>
+              <w:left w:w="120" w:type="dxa"/>
+              <w:bottom w:w="120" w:type="dxa"/>
+              <w:right w:w="120" w:type="dxa"/>
+            </w:tcMar>
+            <w:hideMark/>
+          </w:tcPr>
+          <w:p>
+            <w:pPr>
+              <w:widowControl/>
+              <w:wordWrap w:val="0"/>
+              <w:spacing w:line="330" w:lineRule="atLeast"/>
+              <w:jc w:val="left"/>
+              <w:rPr>
+                <w:rFonts w:ascii="Verdana" w:eastAsia="宋体" w:hAnsi="Verdana" w:cs="宋体"/>
+                <w:color w:val="4F4F4F"/>
+                <w:kern w:val="0"/>
+                <w:szCs w:val="21"/>
+              </w:rPr>
+            </w:pPr>
+            <w:r>
+              <w:rPr>
+                <w:rFonts w:ascii="Verdana" w:eastAsia="宋体" w:hAnsi="Verdana" w:cs="宋体"/>
+                <w:color w:val="4F4F4F"/>
+                <w:kern w:val="0"/>
+                <w:szCs w:val="21"/>
+              </w:rPr>
+              <w:t>总结</w:t>
+            </w:r>
+          </w:p>
+        </w:tc>
+      </w:tr>
+      <w:tr>
+        <w:tc>
+          <w:tcPr>
+            <w:tcW w:w="1134" w:type="dxa"/>
+            <w:tcBorders>
+              <w:top w:val="single" w:sz="6" w:space="0" w:color="C0C0C0"/>
+              <w:left w:val="single" w:sz="6" w:space="0" w:color="C0C0C0"/>
+              <w:bottom w:val="single" w:sz="6" w:space="0" w:color="C0C0C0"/>
+              <w:right w:val="single" w:sz="6" w:space="0" w:color="C0C0C0"/>
+            </w:tcBorders>
+            <w:shd w:val="clear" w:color="auto" w:fill="F7F7F7"/>
+            <w:tcMar>
+              <w:top w:w="120" w:type="dxa"/>
+              <w:left w:w="120" w:type="dxa"/>
+              <w:bottom w:w="120" w:type="dxa"/>
+              <w:right w:w="120" w:type="dxa"/>
+            </w:tcMar>
+            <w:hideMark/>
+          </w:tcPr>
+          <w:p>
+            <w:pPr>
+              <w:widowControl/>
+              <w:wordWrap w:val="0"/>
+              <w:spacing w:line="330" w:lineRule="atLeast"/>
+              <w:jc w:val="left"/>
+              <w:rPr>
+                <w:rFonts w:ascii="Verdana" w:eastAsia="宋体" w:hAnsi="Verdana" w:cs="宋体"/>
+                <w:color w:val="4F4F4F"/>
+                <w:kern w:val="0"/>
+                <w:szCs w:val="21"/>
+              </w:rPr>
+            </w:pPr>
+            <w:r>
+              <w:rPr>
+                <w:rFonts w:ascii="Verdana" w:eastAsia="宋体" w:hAnsi="Verdana" w:cs="宋体"/>
+                <w:color w:val="4F4F4F"/>
+                <w:kern w:val="0"/>
+                <w:szCs w:val="21"/>
+              </w:rPr>
+              <w:t>数据共享、同步</w:t>
+            </w:r>
+          </w:p>
+        </w:tc>
+        <w:tc>
+          <w:tcPr>
+            <w:tcW w:w="2686" w:type="dxa"/>
+            <w:tcBorders>
+              <w:top w:val="single" w:sz="6" w:space="0" w:color="C0C0C0"/>
+              <w:left w:val="single" w:sz="6" w:space="0" w:color="C0C0C0"/>
+              <w:bottom w:val="single" w:sz="6" w:space="0" w:color="C0C0C0"/>
+              <w:right w:val="single" w:sz="6" w:space="0" w:color="C0C0C0"/>
+            </w:tcBorders>
+            <w:shd w:val="clear" w:color="auto" w:fill="F7F7F7"/>
+            <w:tcMar>
+              <w:top w:w="120" w:type="dxa"/>
+              <w:left w:w="120" w:type="dxa"/>
+              <w:bottom w:w="120" w:type="dxa"/>
+              <w:right w:w="120" w:type="dxa"/>
+            </w:tcMar>
+            <w:hideMark/>
+          </w:tcPr>
+          <w:p>
+            <w:pPr>
+              <w:widowControl/>
+              <w:wordWrap w:val="0"/>
+              <w:spacing w:line="330" w:lineRule="atLeast"/>
+              <w:jc w:val="left"/>
+              <w:rPr>
+                <w:rFonts w:ascii="Verdana" w:eastAsia="宋体" w:hAnsi="Verdana" w:cs="宋体"/>
+                <w:color w:val="4F4F4F"/>
+                <w:kern w:val="0"/>
+                <w:szCs w:val="21"/>
+              </w:rPr>
+            </w:pPr>
+            <w:r>
+              <w:rPr>
+                <w:rFonts w:ascii="Verdana" w:eastAsia="宋体" w:hAnsi="Verdana" w:cs="宋体"/>
+                <w:color w:val="4F4F4F"/>
+                <w:kern w:val="0"/>
+                <w:szCs w:val="21"/>
+              </w:rPr>
+              <w:t>数据共享复杂，需要用</w:t>
+            </w:r>
+            <w:r>
+              <w:rPr>
+                <w:rFonts w:ascii="Verdana" w:eastAsia="宋体" w:hAnsi="Verdana" w:cs="宋体"/>
+                <w:color w:val="4F4F4F"/>
+                <w:kern w:val="0"/>
+                <w:szCs w:val="21"/>
+              </w:rPr>
+              <w:t>IPC</w:t>
+            </w:r>
+            <w:r>
+              <w:rPr>
+                <w:rFonts w:ascii="Verdana" w:eastAsia="宋体" w:hAnsi="Verdana" w:cs="宋体"/>
+                <w:color w:val="4F4F4F"/>
+                <w:kern w:val="0"/>
+                <w:szCs w:val="21"/>
+              </w:rPr>
+              <w:t>；数据是分开的，同步简单</w:t>
+            </w:r>
+          </w:p>
+        </w:tc>
+        <w:tc>
+          <w:tcPr>
+            <w:tcW w:w="2835" w:type="dxa"/>
+            <w:tcBorders>
+              <w:top w:val="single" w:sz="6" w:space="0" w:color="C0C0C0"/>
+              <w:left w:val="single" w:sz="6" w:space="0" w:color="C0C0C0"/>
+              <w:bottom w:val="single" w:sz="6" w:space="0" w:color="C0C0C0"/>
+              <w:right w:val="single" w:sz="6" w:space="0" w:color="C0C0C0"/>
+            </w:tcBorders>
+            <w:shd w:val="clear" w:color="auto" w:fill="F7F7F7"/>
+            <w:tcMar>
+              <w:top w:w="120" w:type="dxa"/>
+              <w:left w:w="120" w:type="dxa"/>
+              <w:bottom w:w="120" w:type="dxa"/>
+              <w:right w:w="120" w:type="dxa"/>
+            </w:tcMar>
+            <w:hideMark/>
+          </w:tcPr>
+          <w:p>
+            <w:pPr>
+              <w:widowControl/>
+              <w:wordWrap w:val="0"/>
+              <w:spacing w:line="330" w:lineRule="atLeast"/>
+              <w:jc w:val="left"/>
+              <w:rPr>
+                <w:rFonts w:ascii="Verdana" w:eastAsia="宋体" w:hAnsi="Verdana" w:cs="宋体"/>
+                <w:color w:val="4F4F4F"/>
+                <w:kern w:val="0"/>
+                <w:szCs w:val="21"/>
+              </w:rPr>
+            </w:pPr>
+            <w:r>
+              <w:rPr>
+                <w:rFonts w:ascii="Verdana" w:eastAsia="宋体" w:hAnsi="Verdana" w:cs="宋体"/>
+                <w:color w:val="4F4F4F"/>
+                <w:kern w:val="0"/>
+                <w:szCs w:val="21"/>
+              </w:rPr>
+              <w:t>因为共享进程数据，数据共享简单，但也是因为这个原因导致同步复杂</w:t>
+            </w:r>
+          </w:p>
+        </w:tc>
+        <w:tc>
+          <w:tcPr>
+            <w:tcW w:w="1559" w:type="dxa"/>
+            <w:tcBorders>
+              <w:top w:val="single" w:sz="6" w:space="0" w:color="C0C0C0"/>
+              <w:left w:val="single" w:sz="6" w:space="0" w:color="C0C0C0"/>
+              <w:bottom w:val="single" w:sz="6" w:space="0" w:color="C0C0C0"/>
+              <w:right w:val="single" w:sz="6" w:space="0" w:color="C0C0C0"/>
+            </w:tcBorders>
+            <w:shd w:val="clear" w:color="auto" w:fill="F7F7F7"/>
+            <w:tcMar>
+              <w:top w:w="120" w:type="dxa"/>
+              <w:left w:w="120" w:type="dxa"/>
+              <w:bottom w:w="120" w:type="dxa"/>
+              <w:right w:w="120" w:type="dxa"/>
+            </w:tcMar>
+            <w:hideMark/>
+          </w:tcPr>
+          <w:p>
+            <w:pPr>
+              <w:widowControl/>
+              <w:wordWrap w:val="0"/>
+              <w:spacing w:line="330" w:lineRule="atLeast"/>
+              <w:jc w:val="left"/>
+              <w:rPr>
+                <w:rFonts w:ascii="Verdana" w:eastAsia="宋体" w:hAnsi="Verdana" w:cs="宋体"/>
+                <w:color w:val="4F4F4F"/>
+                <w:kern w:val="0"/>
+                <w:szCs w:val="21"/>
+              </w:rPr>
+            </w:pPr>
+            <w:r>
+              <w:rPr>
+                <w:rFonts w:ascii="Verdana" w:eastAsia="宋体" w:hAnsi="Verdana" w:cs="宋体"/>
+                <w:color w:val="4F4F4F"/>
+                <w:kern w:val="0"/>
+                <w:szCs w:val="21"/>
+              </w:rPr>
+              <w:t>各有优势</w:t>
+            </w:r>
+          </w:p>
+        </w:tc>
+      </w:tr>
+      <w:tr>
+        <w:tc>
+          <w:tcPr>
+            <w:tcW w:w="1134" w:type="dxa"/>
+            <w:tcBorders>
+              <w:top w:val="single" w:sz="6" w:space="0" w:color="C0C0C0"/>
+              <w:left w:val="single" w:sz="6" w:space="0" w:color="C0C0C0"/>
+              <w:bottom w:val="single" w:sz="6" w:space="0" w:color="C0C0C0"/>
+              <w:right w:val="single" w:sz="6" w:space="0" w:color="C0C0C0"/>
+            </w:tcBorders>
+            <w:shd w:val="clear" w:color="auto" w:fill="FFFFFF"/>
+            <w:tcMar>
+              <w:top w:w="120" w:type="dxa"/>
+              <w:left w:w="120" w:type="dxa"/>
+              <w:bottom w:w="120" w:type="dxa"/>
+              <w:right w:w="120" w:type="dxa"/>
+            </w:tcMar>
+            <w:hideMark/>
+          </w:tcPr>
+          <w:p>
+            <w:pPr>
+              <w:widowControl/>
+              <w:wordWrap w:val="0"/>
+              <w:spacing w:line="330" w:lineRule="atLeast"/>
+              <w:jc w:val="left"/>
+              <w:rPr>
+                <w:rFonts w:ascii="Verdana" w:eastAsia="宋体" w:hAnsi="Verdana" w:cs="宋体"/>
+                <w:color w:val="4F4F4F"/>
+                <w:kern w:val="0"/>
+                <w:szCs w:val="21"/>
+              </w:rPr>
+            </w:pPr>
+            <w:r>
+              <w:rPr>
+                <w:rFonts w:ascii="Verdana" w:eastAsia="宋体" w:hAnsi="Verdana" w:cs="宋体"/>
+                <w:color w:val="4F4F4F"/>
+                <w:kern w:val="0"/>
+                <w:szCs w:val="21"/>
+              </w:rPr>
+              <w:t>内存、</w:t>
+            </w:r>
+            <w:r>
+              <w:rPr>
+                <w:rFonts w:ascii="Verdana" w:eastAsia="宋体" w:hAnsi="Verdana" w:cs="宋体"/>
+                <w:color w:val="4F4F4F"/>
+                <w:kern w:val="0"/>
+                <w:szCs w:val="21"/>
+              </w:rPr>
+              <w:t>CPU</w:t>
+            </w:r>
+          </w:p>
+        </w:tc>
+        <w:tc>
+          <w:tcPr>
+            <w:tcW w:w="2686" w:type="dxa"/>
+            <w:tcBorders>
+              <w:top w:val="single" w:sz="6" w:space="0" w:color="C0C0C0"/>
+              <w:left w:val="single" w:sz="6" w:space="0" w:color="C0C0C0"/>
+              <w:bottom w:val="single" w:sz="6" w:space="0" w:color="C0C0C0"/>
+              <w:right w:val="single" w:sz="6" w:space="0" w:color="C0C0C0"/>
+            </w:tcBorders>
+            <w:shd w:val="clear" w:color="auto" w:fill="FFFFFF"/>
+            <w:tcMar>
+              <w:top w:w="120" w:type="dxa"/>
+              <w:left w:w="120" w:type="dxa"/>
+              <w:bottom w:w="120" w:type="dxa"/>
+              <w:right w:w="120" w:type="dxa"/>
+            </w:tcMar>
+            <w:hideMark/>
+          </w:tcPr>
+          <w:p>
+            <w:pPr>
+              <w:widowControl/>
+              <w:wordWrap w:val="0"/>
+              <w:spacing w:line="330" w:lineRule="atLeast"/>
+              <w:jc w:val="left"/>
+              <w:rPr>
+                <w:rFonts w:ascii="Verdana" w:eastAsia="宋体" w:hAnsi="Verdana" w:cs="宋体"/>
+                <w:color w:val="4F4F4F"/>
+                <w:kern w:val="0"/>
+                <w:szCs w:val="21"/>
+              </w:rPr>
+            </w:pPr>
+            <w:r>
+              <w:rPr>
+                <w:rFonts w:ascii="Verdana" w:eastAsia="宋体" w:hAnsi="Verdana" w:cs="宋体"/>
+                <w:color w:val="4F4F4F"/>
+                <w:kern w:val="0"/>
+                <w:szCs w:val="21"/>
+              </w:rPr>
+              <w:t>占用内存多，切换复杂，</w:t>
+            </w:r>
+            <w:r>
+              <w:rPr>
+                <w:rFonts w:ascii="Verdana" w:eastAsia="宋体" w:hAnsi="Verdana" w:cs="宋体"/>
+                <w:color w:val="4F4F4F"/>
+                <w:kern w:val="0"/>
+                <w:szCs w:val="21"/>
+              </w:rPr>
+              <w:t>CPU</w:t>
+            </w:r>
+            <w:r>
+              <w:rPr>
+                <w:rFonts w:ascii="Verdana" w:eastAsia="宋体" w:hAnsi="Verdana" w:cs="宋体"/>
+                <w:color w:val="4F4F4F"/>
+                <w:kern w:val="0"/>
+                <w:szCs w:val="21"/>
+              </w:rPr>
+              <w:t>利用率低</w:t>
+            </w:r>
+          </w:p>
+        </w:tc>
+        <w:tc>
+          <w:tcPr>
+            <w:tcW w:w="2835" w:type="dxa"/>
+            <w:tcBorders>
+              <w:top w:val="single" w:sz="6" w:space="0" w:color="C0C0C0"/>
+              <w:left w:val="single" w:sz="6" w:space="0" w:color="C0C0C0"/>
+              <w:bottom w:val="single" w:sz="6" w:space="0" w:color="C0C0C0"/>
+              <w:right w:val="single" w:sz="6" w:space="0" w:color="C0C0C0"/>
+            </w:tcBorders>
+            <w:shd w:val="clear" w:color="auto" w:fill="FFFFFF"/>
+            <w:tcMar>
+              <w:top w:w="120" w:type="dxa"/>
+              <w:left w:w="120" w:type="dxa"/>
+              <w:bottom w:w="120" w:type="dxa"/>
+              <w:right w:w="120" w:type="dxa"/>
+            </w:tcMar>
+            <w:hideMark/>
+          </w:tcPr>
+          <w:p>
+            <w:pPr>
+              <w:widowControl/>
+              <w:wordWrap w:val="0"/>
+              <w:spacing w:line="330" w:lineRule="atLeast"/>
+              <w:jc w:val="left"/>
+              <w:rPr>
+                <w:rFonts w:ascii="Verdana" w:eastAsia="宋体" w:hAnsi="Verdana" w:cs="宋体"/>
+                <w:color w:val="4F4F4F"/>
+                <w:kern w:val="0"/>
+                <w:szCs w:val="21"/>
+              </w:rPr>
+            </w:pPr>
+            <w:r>
+              <w:rPr>
+                <w:rFonts w:ascii="Verdana" w:eastAsia="宋体" w:hAnsi="Verdana" w:cs="宋体"/>
+                <w:color w:val="4F4F4F"/>
+                <w:kern w:val="0"/>
+                <w:szCs w:val="21"/>
+              </w:rPr>
+              <w:t>占用内存少，切换简单，</w:t>
+            </w:r>
+            <w:r>
+              <w:rPr>
+                <w:rFonts w:ascii="Verdana" w:eastAsia="宋体" w:hAnsi="Verdana" w:cs="宋体"/>
+                <w:color w:val="4F4F4F"/>
+                <w:kern w:val="0"/>
+                <w:szCs w:val="21"/>
+              </w:rPr>
+              <w:t>CPU</w:t>
+            </w:r>
+            <w:r>
+              <w:rPr>
+                <w:rFonts w:ascii="Verdana" w:eastAsia="宋体" w:hAnsi="Verdana" w:cs="宋体"/>
+                <w:color w:val="4F4F4F"/>
+                <w:kern w:val="0"/>
+                <w:szCs w:val="21"/>
+              </w:rPr>
+              <w:t>利用率高</w:t>
+            </w:r>
+          </w:p>
+        </w:tc>
+        <w:tc>
+          <w:tcPr>
+            <w:tcW w:w="1559" w:type="dxa"/>
+            <w:tcBorders>
+              <w:top w:val="single" w:sz="6" w:space="0" w:color="C0C0C0"/>
+              <w:left w:val="single" w:sz="6" w:space="0" w:color="C0C0C0"/>
+              <w:bottom w:val="single" w:sz="6" w:space="0" w:color="C0C0C0"/>
+              <w:right w:val="single" w:sz="6" w:space="0" w:color="C0C0C0"/>
+            </w:tcBorders>
+            <w:shd w:val="clear" w:color="auto" w:fill="FFFFFF"/>
+            <w:tcMar>
+              <w:top w:w="120" w:type="dxa"/>
+              <w:left w:w="120" w:type="dxa"/>
+              <w:bottom w:w="120" w:type="dxa"/>
+              <w:right w:w="120" w:type="dxa"/>
+            </w:tcMar>
+            <w:hideMark/>
+          </w:tcPr>
+          <w:p>
+            <w:pPr>
+              <w:widowControl/>
+              <w:wordWrap w:val="0"/>
+              <w:spacing w:line="330" w:lineRule="atLeast"/>
+              <w:jc w:val="left"/>
+              <w:rPr>
+                <w:rFonts w:ascii="Verdana" w:eastAsia="宋体" w:hAnsi="Verdana" w:cs="宋体"/>
+                <w:color w:val="4F4F4F"/>
+                <w:kern w:val="0"/>
+                <w:szCs w:val="21"/>
+              </w:rPr>
+            </w:pPr>
+            <w:r>
+              <w:rPr>
+                <w:rFonts w:ascii="Verdana" w:eastAsia="宋体" w:hAnsi="Verdana" w:cs="宋体"/>
+                <w:color w:val="4F4F4F"/>
+                <w:kern w:val="0"/>
+                <w:szCs w:val="21"/>
+              </w:rPr>
+              <w:t>线程占优</w:t>
+            </w:r>
+          </w:p>
+        </w:tc>
+      </w:tr>
+      <w:tr>
+        <w:tc>
+          <w:tcPr>
+            <w:tcW w:w="1134" w:type="dxa"/>
+            <w:tcBorders>
+              <w:top w:val="single" w:sz="6" w:space="0" w:color="C0C0C0"/>
+              <w:left w:val="single" w:sz="6" w:space="0" w:color="C0C0C0"/>
+              <w:bottom w:val="single" w:sz="6" w:space="0" w:color="C0C0C0"/>
+              <w:right w:val="single" w:sz="6" w:space="0" w:color="C0C0C0"/>
+            </w:tcBorders>
+            <w:shd w:val="clear" w:color="auto" w:fill="F7F7F7"/>
+            <w:tcMar>
+              <w:top w:w="120" w:type="dxa"/>
+              <w:left w:w="120" w:type="dxa"/>
+              <w:bottom w:w="120" w:type="dxa"/>
+              <w:right w:w="120" w:type="dxa"/>
+            </w:tcMar>
+            <w:hideMark/>
+          </w:tcPr>
+          <w:p>
+            <w:pPr>
+              <w:widowControl/>
+              <w:wordWrap w:val="0"/>
+              <w:spacing w:line="330" w:lineRule="atLeast"/>
+              <w:jc w:val="left"/>
+              <w:rPr>
+                <w:rFonts w:ascii="Verdana" w:eastAsia="宋体" w:hAnsi="Verdana" w:cs="宋体"/>
+                <w:color w:val="4F4F4F"/>
+                <w:kern w:val="0"/>
+                <w:szCs w:val="21"/>
+              </w:rPr>
+            </w:pPr>
+            <w:r>
+              <w:rPr>
+                <w:rFonts w:ascii="Verdana" w:eastAsia="宋体" w:hAnsi="Verdana" w:cs="宋体"/>
+                <w:color w:val="4F4F4F"/>
+                <w:kern w:val="0"/>
+                <w:szCs w:val="21"/>
+              </w:rPr>
+              <w:t>创建销毁、切换</w:t>
+            </w:r>
+          </w:p>
+        </w:tc>
+        <w:tc>
+          <w:tcPr>
+            <w:tcW w:w="2686" w:type="dxa"/>
+            <w:tcBorders>
+              <w:top w:val="single" w:sz="6" w:space="0" w:color="C0C0C0"/>
+              <w:left w:val="single" w:sz="6" w:space="0" w:color="C0C0C0"/>
+              <w:bottom w:val="single" w:sz="6" w:space="0" w:color="C0C0C0"/>
+              <w:right w:val="single" w:sz="6" w:space="0" w:color="C0C0C0"/>
+            </w:tcBorders>
+            <w:shd w:val="clear" w:color="auto" w:fill="F7F7F7"/>
+            <w:tcMar>
+              <w:top w:w="120" w:type="dxa"/>
+              <w:left w:w="120" w:type="dxa"/>
+              <w:bottom w:w="120" w:type="dxa"/>
+              <w:right w:w="120" w:type="dxa"/>
+            </w:tcMar>
+            <w:hideMark/>
+          </w:tcPr>
+          <w:p>
+            <w:pPr>
+              <w:widowControl/>
+              <w:wordWrap w:val="0"/>
+              <w:spacing w:line="330" w:lineRule="atLeast"/>
+              <w:jc w:val="left"/>
+              <w:rPr>
+                <w:rFonts w:ascii="Verdana" w:eastAsia="宋体" w:hAnsi="Verdana" w:cs="宋体"/>
+                <w:color w:val="4F4F4F"/>
+                <w:kern w:val="0"/>
+                <w:szCs w:val="21"/>
+              </w:rPr>
+            </w:pPr>
+            <w:r>
+              <w:rPr>
+                <w:rFonts w:ascii="Verdana" w:eastAsia="宋体" w:hAnsi="Verdana" w:cs="宋体"/>
+                <w:color w:val="4F4F4F"/>
+                <w:kern w:val="0"/>
+                <w:szCs w:val="21"/>
+              </w:rPr>
+              <w:t>创建销毁、切换复杂，速度慢</w:t>
+            </w:r>
+          </w:p>
+        </w:tc>
+        <w:tc>
+          <w:tcPr>
+            <w:tcW w:w="2835" w:type="dxa"/>
+            <w:tcBorders>
+              <w:top w:val="single" w:sz="6" w:space="0" w:color="C0C0C0"/>
+              <w:left w:val="single" w:sz="6" w:space="0" w:color="C0C0C0"/>
+              <w:bottom w:val="single" w:sz="6" w:space="0" w:color="C0C0C0"/>
+              <w:right w:val="single" w:sz="6" w:space="0" w:color="C0C0C0"/>
+            </w:tcBorders>
+            <w:shd w:val="clear" w:color="auto" w:fill="F7F7F7"/>
+            <w:tcMar>
+              <w:top w:w="120" w:type="dxa"/>
+              <w:left w:w="120" w:type="dxa"/>
+              <w:bottom w:w="120" w:type="dxa"/>
+              <w:right w:w="120" w:type="dxa"/>
+            </w:tcMar>
+            <w:hideMark/>
+          </w:tcPr>
+          <w:p>
+            <w:pPr>
+              <w:widowControl/>
+              <w:wordWrap w:val="0"/>
+              <w:spacing w:line="330" w:lineRule="atLeast"/>
+              <w:jc w:val="left"/>
+              <w:rPr>
+                <w:rFonts w:ascii="Verdana" w:eastAsia="宋体" w:hAnsi="Verdana" w:cs="宋体"/>
+                <w:color w:val="4F4F4F"/>
+                <w:kern w:val="0"/>
+                <w:szCs w:val="21"/>
+              </w:rPr>
+            </w:pPr>
+            <w:r>
+              <w:rPr>
+                <w:rFonts w:ascii="Verdana" w:eastAsia="宋体" w:hAnsi="Verdana" w:cs="宋体"/>
+                <w:color w:val="4F4F4F"/>
+                <w:kern w:val="0"/>
+                <w:szCs w:val="21"/>
+              </w:rPr>
+              <w:t>创建销毁、切换简单，速度很快</w:t>
+            </w:r>
+          </w:p>
+        </w:tc>
+        <w:tc>
+          <w:tcPr>
+            <w:tcW w:w="1559" w:type="dxa"/>
+            <w:tcBorders>
+              <w:top w:val="single" w:sz="6" w:space="0" w:color="C0C0C0"/>
+              <w:left w:val="single" w:sz="6" w:space="0" w:color="C0C0C0"/>
+              <w:bottom w:val="single" w:sz="6" w:space="0" w:color="C0C0C0"/>
+              <w:right w:val="single" w:sz="6" w:space="0" w:color="C0C0C0"/>
+            </w:tcBorders>
+            <w:shd w:val="clear" w:color="auto" w:fill="F7F7F7"/>
+            <w:tcMar>
+              <w:top w:w="120" w:type="dxa"/>
+              <w:left w:w="120" w:type="dxa"/>
+              <w:bottom w:w="120" w:type="dxa"/>
+              <w:right w:w="120" w:type="dxa"/>
+            </w:tcMar>
+            <w:hideMark/>
+          </w:tcPr>
+          <w:p>
+            <w:pPr>
+              <w:widowControl/>
+              <w:wordWrap w:val="0"/>
+              <w:spacing w:line="330" w:lineRule="atLeast"/>
+              <w:jc w:val="left"/>
+              <w:rPr>
+                <w:rFonts w:ascii="Verdana" w:eastAsia="宋体" w:hAnsi="Verdana" w:cs="宋体"/>
+                <w:color w:val="4F4F4F"/>
+                <w:kern w:val="0"/>
+                <w:szCs w:val="21"/>
+              </w:rPr>
+            </w:pPr>
+            <w:r>
+              <w:rPr>
+                <w:rFonts w:ascii="Verdana" w:eastAsia="宋体" w:hAnsi="Verdana" w:cs="宋体"/>
+                <w:color w:val="4F4F4F"/>
+                <w:kern w:val="0"/>
+                <w:szCs w:val="21"/>
+              </w:rPr>
+              <w:t>线程占优</w:t>
+            </w:r>
+          </w:p>
+        </w:tc>
+      </w:tr>
+      <w:tr>
+        <w:tc>
+          <w:tcPr>
+            <w:tcW w:w="1134" w:type="dxa"/>
+            <w:tcBorders>
+              <w:top w:val="single" w:sz="6" w:space="0" w:color="C0C0C0"/>
+              <w:left w:val="single" w:sz="6" w:space="0" w:color="C0C0C0"/>
+              <w:bottom w:val="single" w:sz="6" w:space="0" w:color="C0C0C0"/>
+              <w:right w:val="single" w:sz="6" w:space="0" w:color="C0C0C0"/>
+            </w:tcBorders>
+            <w:shd w:val="clear" w:color="auto" w:fill="FFFFFF"/>
+            <w:tcMar>
+              <w:top w:w="120" w:type="dxa"/>
+              <w:left w:w="120" w:type="dxa"/>
+              <w:bottom w:w="120" w:type="dxa"/>
+              <w:right w:w="120" w:type="dxa"/>
+            </w:tcMar>
+            <w:hideMark/>
+          </w:tcPr>
+          <w:p>
+            <w:pPr>
+              <w:widowControl/>
+              <w:wordWrap w:val="0"/>
+              <w:spacing w:line="330" w:lineRule="atLeast"/>
+              <w:jc w:val="left"/>
+              <w:rPr>
+                <w:rFonts w:ascii="Verdana" w:eastAsia="宋体" w:hAnsi="Verdana" w:cs="宋体"/>
+                <w:color w:val="4F4F4F"/>
+                <w:kern w:val="0"/>
+                <w:szCs w:val="21"/>
+              </w:rPr>
+            </w:pPr>
+            <w:r>
+              <w:rPr>
+                <w:rFonts w:ascii="Verdana" w:eastAsia="宋体" w:hAnsi="Verdana" w:cs="宋体"/>
+                <w:color w:val="4F4F4F"/>
+                <w:kern w:val="0"/>
+                <w:szCs w:val="21"/>
+              </w:rPr>
+              <w:t>编程、调试</w:t>
+            </w:r>
+          </w:p>
+        </w:tc>
+        <w:tc>
+          <w:tcPr>
+            <w:tcW w:w="2686" w:type="dxa"/>
+            <w:tcBorders>
+              <w:top w:val="single" w:sz="6" w:space="0" w:color="C0C0C0"/>
+              <w:left w:val="single" w:sz="6" w:space="0" w:color="C0C0C0"/>
+              <w:bottom w:val="single" w:sz="6" w:space="0" w:color="C0C0C0"/>
+              <w:right w:val="single" w:sz="6" w:space="0" w:color="C0C0C0"/>
+            </w:tcBorders>
+            <w:shd w:val="clear" w:color="auto" w:fill="FFFFFF"/>
+            <w:tcMar>
+              <w:top w:w="120" w:type="dxa"/>
+              <w:left w:w="120" w:type="dxa"/>
+              <w:bottom w:w="120" w:type="dxa"/>
+              <w:right w:w="120" w:type="dxa"/>
+            </w:tcMar>
+            <w:hideMark/>
+          </w:tcPr>
+          <w:p>
+            <w:pPr>
+              <w:widowControl/>
+              <w:wordWrap w:val="0"/>
+              <w:spacing w:line="330" w:lineRule="atLeast"/>
+              <w:jc w:val="left"/>
+              <w:rPr>
+                <w:rFonts w:ascii="Verdana" w:eastAsia="宋体" w:hAnsi="Verdana" w:cs="宋体"/>
+                <w:color w:val="4F4F4F"/>
+                <w:kern w:val="0"/>
+                <w:szCs w:val="21"/>
+              </w:rPr>
+            </w:pPr>
+            <w:r>
+              <w:rPr>
+                <w:rFonts w:ascii="Verdana" w:eastAsia="宋体" w:hAnsi="Verdana" w:cs="宋体"/>
+                <w:color w:val="4F4F4F"/>
+                <w:kern w:val="0"/>
+                <w:szCs w:val="21"/>
+              </w:rPr>
+              <w:t>编程简单，调试简单</w:t>
+            </w:r>
+          </w:p>
+        </w:tc>
+        <w:tc>
+          <w:tcPr>
+            <w:tcW w:w="2835" w:type="dxa"/>
+            <w:tcBorders>
+              <w:top w:val="single" w:sz="6" w:space="0" w:color="C0C0C0"/>
+              <w:left w:val="single" w:sz="6" w:space="0" w:color="C0C0C0"/>
+              <w:bottom w:val="single" w:sz="6" w:space="0" w:color="C0C0C0"/>
+              <w:right w:val="single" w:sz="6" w:space="0" w:color="C0C0C0"/>
+            </w:tcBorders>
+            <w:shd w:val="clear" w:color="auto" w:fill="FFFFFF"/>
+            <w:tcMar>
+              <w:top w:w="120" w:type="dxa"/>
+              <w:left w:w="120" w:type="dxa"/>
+              <w:bottom w:w="120" w:type="dxa"/>
+              <w:right w:w="120" w:type="dxa"/>
+            </w:tcMar>
+            <w:hideMark/>
+          </w:tcPr>
+          <w:p>
+            <w:pPr>
+              <w:widowControl/>
+              <w:wordWrap w:val="0"/>
+              <w:spacing w:line="330" w:lineRule="atLeast"/>
+              <w:jc w:val="left"/>
+              <w:rPr>
+                <w:rFonts w:ascii="Verdana" w:eastAsia="宋体" w:hAnsi="Verdana" w:cs="宋体"/>
+                <w:color w:val="4F4F4F"/>
+                <w:kern w:val="0"/>
+                <w:szCs w:val="21"/>
+              </w:rPr>
+            </w:pPr>
+            <w:r>
+              <w:rPr>
+                <w:rFonts w:ascii="Verdana" w:eastAsia="宋体" w:hAnsi="Verdana" w:cs="宋体"/>
+                <w:color w:val="4F4F4F"/>
+                <w:kern w:val="0"/>
+                <w:szCs w:val="21"/>
+              </w:rPr>
+              <w:t>编程复杂，调试复杂</w:t>
+            </w:r>
+          </w:p>
+        </w:tc>
+        <w:tc>
+          <w:tcPr>
+            <w:tcW w:w="1559" w:type="dxa"/>
+            <w:tcBorders>
+              <w:top w:val="single" w:sz="6" w:space="0" w:color="C0C0C0"/>
+              <w:left w:val="single" w:sz="6" w:space="0" w:color="C0C0C0"/>
+              <w:bottom w:val="single" w:sz="6" w:space="0" w:color="C0C0C0"/>
+              <w:right w:val="single" w:sz="6" w:space="0" w:color="C0C0C0"/>
+            </w:tcBorders>
+            <w:shd w:val="clear" w:color="auto" w:fill="FFFFFF"/>
+            <w:tcMar>
+              <w:top w:w="120" w:type="dxa"/>
+              <w:left w:w="120" w:type="dxa"/>
+              <w:bottom w:w="120" w:type="dxa"/>
+              <w:right w:w="120" w:type="dxa"/>
+            </w:tcMar>
+            <w:hideMark/>
+          </w:tcPr>
+          <w:p>
+            <w:pPr>
+              <w:widowControl/>
+              <w:wordWrap w:val="0"/>
+              <w:spacing w:line="330" w:lineRule="atLeast"/>
+              <w:jc w:val="left"/>
+              <w:rPr>
+                <w:rFonts w:ascii="Verdana" w:eastAsia="宋体" w:hAnsi="Verdana" w:cs="宋体"/>
+                <w:color w:val="4F4F4F"/>
+                <w:kern w:val="0"/>
+                <w:szCs w:val="21"/>
+              </w:rPr>
+            </w:pPr>
+            <w:r>
+              <w:rPr>
+                <w:rFonts w:ascii="Verdana" w:eastAsia="宋体" w:hAnsi="Verdana" w:cs="宋体"/>
+                <w:color w:val="4F4F4F"/>
+                <w:kern w:val="0"/>
+                <w:szCs w:val="21"/>
+              </w:rPr>
+              <w:t>进程占优</w:t>
+            </w:r>
+          </w:p>
+        </w:tc>
+      </w:tr>
+      <w:tr>
+        <w:tc>
+          <w:tcPr>
+            <w:tcW w:w="1134" w:type="dxa"/>
+            <w:tcBorders>
+              <w:top w:val="single" w:sz="6" w:space="0" w:color="C0C0C0"/>
+              <w:left w:val="single" w:sz="6" w:space="0" w:color="C0C0C0"/>
+              <w:bottom w:val="single" w:sz="6" w:space="0" w:color="C0C0C0"/>
+              <w:right w:val="single" w:sz="6" w:space="0" w:color="C0C0C0"/>
+            </w:tcBorders>
+            <w:shd w:val="clear" w:color="auto" w:fill="F7F7F7"/>
+            <w:tcMar>
+              <w:top w:w="120" w:type="dxa"/>
+              <w:left w:w="120" w:type="dxa"/>
+              <w:bottom w:w="120" w:type="dxa"/>
+              <w:right w:w="120" w:type="dxa"/>
+            </w:tcMar>
+            <w:hideMark/>
+          </w:tcPr>
+          <w:p>
+            <w:pPr>
+              <w:widowControl/>
+              <w:wordWrap w:val="0"/>
+              <w:spacing w:line="330" w:lineRule="atLeast"/>
+              <w:jc w:val="left"/>
+              <w:rPr>
+                <w:rFonts w:ascii="Verdana" w:eastAsia="宋体" w:hAnsi="Verdana" w:cs="宋体"/>
+                <w:color w:val="4F4F4F"/>
+                <w:kern w:val="0"/>
+                <w:szCs w:val="21"/>
+              </w:rPr>
+            </w:pPr>
+            <w:r>
+              <w:rPr>
+                <w:rFonts w:ascii="Verdana" w:eastAsia="宋体" w:hAnsi="Verdana" w:cs="宋体"/>
+                <w:color w:val="4F4F4F"/>
+                <w:kern w:val="0"/>
+                <w:szCs w:val="21"/>
+              </w:rPr>
+              <w:t>可靠性</w:t>
+            </w:r>
+          </w:p>
+        </w:tc>
+        <w:tc>
+          <w:tcPr>
+            <w:tcW w:w="2686" w:type="dxa"/>
+            <w:tcBorders>
+              <w:top w:val="single" w:sz="6" w:space="0" w:color="C0C0C0"/>
+              <w:left w:val="single" w:sz="6" w:space="0" w:color="C0C0C0"/>
+              <w:bottom w:val="single" w:sz="6" w:space="0" w:color="C0C0C0"/>
+              <w:right w:val="single" w:sz="6" w:space="0" w:color="C0C0C0"/>
+            </w:tcBorders>
+            <w:shd w:val="clear" w:color="auto" w:fill="F7F7F7"/>
+            <w:tcMar>
+              <w:top w:w="120" w:type="dxa"/>
+              <w:left w:w="120" w:type="dxa"/>
+              <w:bottom w:w="120" w:type="dxa"/>
+              <w:right w:w="120" w:type="dxa"/>
+            </w:tcMar>
+            <w:hideMark/>
+          </w:tcPr>
+          <w:p>
+            <w:pPr>
+              <w:widowControl/>
+              <w:wordWrap w:val="0"/>
+              <w:spacing w:line="330" w:lineRule="atLeast"/>
+              <w:jc w:val="left"/>
+              <w:rPr>
+                <w:rFonts w:ascii="Verdana" w:eastAsia="宋体" w:hAnsi="Verdana" w:cs="宋体"/>
+                <w:color w:val="4F4F4F"/>
+                <w:kern w:val="0"/>
+                <w:szCs w:val="21"/>
+              </w:rPr>
+            </w:pPr>
+            <w:r>
+              <w:rPr>
+                <w:rFonts w:ascii="Verdana" w:eastAsia="宋体" w:hAnsi="Verdana" w:cs="宋体"/>
+                <w:color w:val="4F4F4F"/>
+                <w:kern w:val="0"/>
+                <w:szCs w:val="21"/>
+              </w:rPr>
+              <w:t>进程间不会互相影响</w:t>
+            </w:r>
+          </w:p>
+        </w:tc>
+        <w:tc>
+          <w:tcPr>
+            <w:tcW w:w="2835" w:type="dxa"/>
+            <w:tcBorders>
+              <w:top w:val="single" w:sz="6" w:space="0" w:color="C0C0C0"/>
+              <w:left w:val="single" w:sz="6" w:space="0" w:color="C0C0C0"/>
+              <w:bottom w:val="single" w:sz="6" w:space="0" w:color="C0C0C0"/>
+              <w:right w:val="single" w:sz="6" w:space="0" w:color="C0C0C0"/>
+            </w:tcBorders>
+            <w:shd w:val="clear" w:color="auto" w:fill="F7F7F7"/>
+            <w:tcMar>
+              <w:top w:w="120" w:type="dxa"/>
+              <w:left w:w="120" w:type="dxa"/>
+              <w:bottom w:w="120" w:type="dxa"/>
+              <w:right w:w="120" w:type="dxa"/>
+            </w:tcMar>
+            <w:hideMark/>
+          </w:tcPr>
+          <w:p>
+            <w:pPr>
+              <w:widowControl/>
+              <w:wordWrap w:val="0"/>
+              <w:spacing w:line="330" w:lineRule="atLeast"/>
+              <w:jc w:val="left"/>
+              <w:rPr>
+                <w:rFonts w:ascii="Verdana" w:eastAsia="宋体" w:hAnsi="Verdana" w:cs="宋体"/>
+                <w:color w:val="4F4F4F"/>
+                <w:kern w:val="0"/>
+                <w:szCs w:val="21"/>
+              </w:rPr>
+            </w:pPr>
+            <w:r>
+              <w:rPr>
+                <w:rFonts w:ascii="Verdana" w:eastAsia="宋体" w:hAnsi="Verdana" w:cs="宋体"/>
+                <w:color w:val="4F4F4F"/>
+                <w:kern w:val="0"/>
+                <w:szCs w:val="21"/>
+              </w:rPr>
+              <w:t>一个线程挂掉将导致整个进程挂掉</w:t>
+            </w:r>
+          </w:p>
+        </w:tc>
+        <w:tc>
+          <w:tcPr>
+            <w:tcW w:w="1559" w:type="dxa"/>
+            <w:tcBorders>
+              <w:top w:val="single" w:sz="6" w:space="0" w:color="C0C0C0"/>
+              <w:left w:val="single" w:sz="6" w:space="0" w:color="C0C0C0"/>
+              <w:bottom w:val="single" w:sz="6" w:space="0" w:color="C0C0C0"/>
+              <w:right w:val="single" w:sz="6" w:space="0" w:color="C0C0C0"/>
+            </w:tcBorders>
+            <w:shd w:val="clear" w:color="auto" w:fill="F7F7F7"/>
+            <w:tcMar>
+              <w:top w:w="120" w:type="dxa"/>
+              <w:left w:w="120" w:type="dxa"/>
+              <w:bottom w:w="120" w:type="dxa"/>
+              <w:right w:w="120" w:type="dxa"/>
+            </w:tcMar>
+            <w:hideMark/>
+          </w:tcPr>
+          <w:p>
+            <w:pPr>
+              <w:widowControl/>
+              <w:wordWrap w:val="0"/>
+              <w:spacing w:line="330" w:lineRule="atLeast"/>
+              <w:jc w:val="left"/>
+              <w:rPr>
+                <w:rFonts w:ascii="Verdana" w:eastAsia="宋体" w:hAnsi="Verdana" w:cs="宋体"/>
+                <w:color w:val="4F4F4F"/>
+                <w:kern w:val="0"/>
+                <w:szCs w:val="21"/>
+              </w:rPr>
+            </w:pPr>
+            <w:r>
+              <w:rPr>
+                <w:rFonts w:ascii="Verdana" w:eastAsia="宋体" w:hAnsi="Verdana" w:cs="宋体"/>
+                <w:color w:val="4F4F4F"/>
+                <w:kern w:val="0"/>
+                <w:szCs w:val="21"/>
+              </w:rPr>
+              <w:t>进程占优</w:t>
+            </w:r>
+          </w:p>
+        </w:tc>
+      </w:tr>
+      <w:tr>
+        <w:tc>
+          <w:tcPr>
+            <w:tcW w:w="1134" w:type="dxa"/>
+            <w:tcBorders>
+              <w:top w:val="single" w:sz="6" w:space="0" w:color="C0C0C0"/>
+              <w:left w:val="single" w:sz="6" w:space="0" w:color="C0C0C0"/>
+              <w:bottom w:val="single" w:sz="6" w:space="0" w:color="C0C0C0"/>
+              <w:right w:val="single" w:sz="6" w:space="0" w:color="C0C0C0"/>
+            </w:tcBorders>
+            <w:shd w:val="clear" w:color="auto" w:fill="FFFFFF"/>
+            <w:tcMar>
+              <w:top w:w="120" w:type="dxa"/>
+              <w:left w:w="120" w:type="dxa"/>
+              <w:bottom w:w="120" w:type="dxa"/>
+              <w:right w:w="120" w:type="dxa"/>
+            </w:tcMar>
+            <w:hideMark/>
+          </w:tcPr>
+          <w:p>
+            <w:pPr>
+              <w:widowControl/>
+              <w:wordWrap w:val="0"/>
+              <w:spacing w:line="330" w:lineRule="atLeast"/>
+              <w:jc w:val="left"/>
+              <w:rPr>
+                <w:rFonts w:ascii="Verdana" w:eastAsia="宋体" w:hAnsi="Verdana" w:cs="宋体"/>
+                <w:color w:val="4F4F4F"/>
+                <w:kern w:val="0"/>
+                <w:szCs w:val="21"/>
+              </w:rPr>
+            </w:pPr>
+            <w:r>
+              <w:rPr>
+                <w:rFonts w:ascii="Verdana" w:eastAsia="宋体" w:hAnsi="Verdana" w:cs="宋体"/>
+                <w:color w:val="4F4F4F"/>
+                <w:kern w:val="0"/>
+                <w:szCs w:val="21"/>
+              </w:rPr>
+              <w:t>分布式</w:t>
+            </w:r>
+          </w:p>
+        </w:tc>
+        <w:tc>
+          <w:tcPr>
+            <w:tcW w:w="2686" w:type="dxa"/>
+            <w:tcBorders>
+              <w:top w:val="single" w:sz="6" w:space="0" w:color="C0C0C0"/>
+              <w:left w:val="single" w:sz="6" w:space="0" w:color="C0C0C0"/>
+              <w:bottom w:val="single" w:sz="6" w:space="0" w:color="C0C0C0"/>
+              <w:right w:val="single" w:sz="6" w:space="0" w:color="C0C0C0"/>
+            </w:tcBorders>
+            <w:shd w:val="clear" w:color="auto" w:fill="FFFFFF"/>
+            <w:tcMar>
+              <w:top w:w="120" w:type="dxa"/>
+              <w:left w:w="120" w:type="dxa"/>
+              <w:bottom w:w="120" w:type="dxa"/>
+              <w:right w:w="120" w:type="dxa"/>
+            </w:tcMar>
+            <w:hideMark/>
+          </w:tcPr>
+          <w:p>
+            <w:pPr>
+              <w:widowControl/>
+              <w:wordWrap w:val="0"/>
+              <w:spacing w:line="330" w:lineRule="atLeast"/>
+              <w:jc w:val="left"/>
+              <w:rPr>
+                <w:rFonts w:ascii="Verdana" w:eastAsia="宋体" w:hAnsi="Verdana" w:cs="宋体"/>
+                <w:color w:val="4F4F4F"/>
+                <w:kern w:val="0"/>
+                <w:szCs w:val="21"/>
+              </w:rPr>
+            </w:pPr>
+            <w:r>
+              <w:rPr>
+                <w:rFonts w:ascii="Verdana" w:eastAsia="宋体" w:hAnsi="Verdana" w:cs="宋体"/>
+                <w:color w:val="4F4F4F"/>
+                <w:kern w:val="0"/>
+                <w:szCs w:val="21"/>
+              </w:rPr>
+              <w:t>适应于多核、多机分布式；如果一台机器不够，扩展到多台机器比较简单</w:t>
+            </w:r>
+          </w:p>
+        </w:tc>
+        <w:tc>
+          <w:tcPr>
+            <w:tcW w:w="2835" w:type="dxa"/>
+            <w:tcBorders>
+              <w:top w:val="single" w:sz="6" w:space="0" w:color="C0C0C0"/>
+              <w:left w:val="single" w:sz="6" w:space="0" w:color="C0C0C0"/>
+              <w:bottom w:val="single" w:sz="6" w:space="0" w:color="C0C0C0"/>
+              <w:right w:val="single" w:sz="6" w:space="0" w:color="C0C0C0"/>
+            </w:tcBorders>
+            <w:shd w:val="clear" w:color="auto" w:fill="FFFFFF"/>
+            <w:tcMar>
+              <w:top w:w="120" w:type="dxa"/>
+              <w:left w:w="120" w:type="dxa"/>
+              <w:bottom w:w="120" w:type="dxa"/>
+              <w:right w:w="120" w:type="dxa"/>
+            </w:tcMar>
+            <w:hideMark/>
+          </w:tcPr>
+          <w:p>
+            <w:pPr>
+              <w:widowControl/>
+              <w:wordWrap w:val="0"/>
+              <w:spacing w:line="330" w:lineRule="atLeast"/>
+              <w:jc w:val="left"/>
+              <w:rPr>
+                <w:rFonts w:ascii="Verdana" w:eastAsia="宋体" w:hAnsi="Verdana" w:cs="宋体"/>
+                <w:color w:val="4F4F4F"/>
+                <w:kern w:val="0"/>
+                <w:szCs w:val="21"/>
+              </w:rPr>
+            </w:pPr>
+            <w:r>
+              <w:rPr>
+                <w:rFonts w:ascii="Verdana" w:eastAsia="宋体" w:hAnsi="Verdana" w:cs="宋体"/>
+                <w:color w:val="4F4F4F"/>
+                <w:kern w:val="0"/>
+                <w:szCs w:val="21"/>
+              </w:rPr>
+              <w:t>适应于多核分布式</w:t>
+            </w:r>
+          </w:p>
+        </w:tc>
+        <w:tc>
+          <w:tcPr>
+            <w:tcW w:w="1559" w:type="dxa"/>
+            <w:tcBorders>
+              <w:top w:val="single" w:sz="6" w:space="0" w:color="C0C0C0"/>
+              <w:left w:val="single" w:sz="6" w:space="0" w:color="C0C0C0"/>
+              <w:bottom w:val="single" w:sz="6" w:space="0" w:color="C0C0C0"/>
+              <w:right w:val="single" w:sz="6" w:space="0" w:color="C0C0C0"/>
+            </w:tcBorders>
+            <w:shd w:val="clear" w:color="auto" w:fill="FFFFFF"/>
+            <w:tcMar>
+              <w:top w:w="120" w:type="dxa"/>
+              <w:left w:w="120" w:type="dxa"/>
+              <w:bottom w:w="120" w:type="dxa"/>
+              <w:right w:w="120" w:type="dxa"/>
+            </w:tcMar>
+            <w:hideMark/>
+          </w:tcPr>
+          <w:p>
+            <w:pPr>
+              <w:widowControl/>
+              <w:wordWrap w:val="0"/>
+              <w:spacing w:line="330" w:lineRule="atLeast"/>
+              <w:jc w:val="left"/>
+              <w:rPr>
+                <w:rFonts w:ascii="Verdana" w:eastAsia="宋体" w:hAnsi="Verdana" w:cs="宋体"/>
+                <w:color w:val="4F4F4F"/>
+                <w:kern w:val="0"/>
+                <w:szCs w:val="21"/>
+              </w:rPr>
+            </w:pPr>
+            <w:r>
+              <w:rPr>
+                <w:rFonts w:ascii="Verdana" w:eastAsia="宋体" w:hAnsi="Verdana" w:cs="宋体"/>
+                <w:color w:val="4F4F4F"/>
+                <w:kern w:val="0"/>
+                <w:szCs w:val="21"/>
+              </w:rPr>
+              <w:t>进程占优</w:t>
+            </w:r>
+          </w:p>
+        </w:tc>
+      </w:tr>
+    </w:tbl>
+    <w:p>
+      <w:pPr>
+        <w:widowControl/>
+        <w:jc w:val="left"/>
+      </w:pPr>
+      <w:r>
+        <w:rPr>
+          <w:rFonts w:hint="eastAsia"/>
+        </w:rPr>
+        <w:t>The flow rule law relates the increment of the plastic strain tensor to the stress state.</w:t>
+      </w:r>
+    </w:p>
+    <w:p>
+      <w:pPr>
+        <w:autoSpaceDE w:val="0"/>
+        <w:autoSpaceDN w:val="0"/>
+        <w:adjustRightInd w:val="0"/>
+        <w:jc w:val="left"/>
+      </w:pPr>
+      <w:r>
+        <w:rPr>
+          <w:rFonts w:hint="eastAsia"/>
+        </w:rPr>
+        <w:t>T</w:t>
+      </w:r>
+      <w:r>
+        <w:t xml:space="preserve">he Von Mises equivalent stress does not require material parameters. It is the base of the </w:t>
+      </w:r>
+      <w:r>
+        <w:lastRenderedPageBreak/>
+        <w:t>geometrical equivalent strain.</w:t>
+      </w:r>
+    </w:p>
+    <w:p>
+      <w:pPr>
+        <w:autoSpaceDE w:val="0"/>
+        <w:autoSpaceDN w:val="0"/>
+        <w:adjustRightInd w:val="0"/>
+        <w:jc w:val="left"/>
+      </w:pPr>
+      <w:r>
+        <w:t>Polymer materials often exhibit a strong tension-compre</w:t>
+      </w:r>
+      <w:r>
+        <w:t>s</w:t>
+      </w:r>
+      <w:r>
+        <w:t>sion asymmetry and a pronounced waist under shear</w:t>
+      </w:r>
+      <w:r>
+        <w:t>. High-strength steels can show higher yield strengths under biaxial tension.</w:t>
+      </w:r>
+    </w:p>
+    <w:p>
+      <w:pPr>
+        <w:autoSpaceDE w:val="0"/>
+        <w:autoSpaceDN w:val="0"/>
+        <w:adjustRightInd w:val="0"/>
+        <w:jc w:val="left"/>
+      </w:pPr>
+      <w:r>
+        <w:t>The yield locus correction does not affect parts of the yield locus that correspond to uniaxial tensile loads.</w:t>
+      </w:r>
+    </w:p>
+    <w:p>
+      <w:pPr>
+        <w:autoSpaceDE w:val="0"/>
+        <w:autoSpaceDN w:val="0"/>
+        <w:adjustRightInd w:val="0"/>
+        <w:jc w:val="left"/>
+      </w:pPr>
+      <w:r>
+        <w:t>The hardening curve defines the true stress over true plastic strain in uniaxial tension for the principal anisotropy direction of the material.</w:t>
+      </w:r>
+    </w:p>
+    <w:p>
+      <w:pPr>
+        <w:autoSpaceDE w:val="0"/>
+        <w:autoSpaceDN w:val="0"/>
+        <w:adjustRightInd w:val="0"/>
+        <w:jc w:val="left"/>
+      </w:pPr>
+      <w:r>
+        <w:t>The equivalent plastic strain never decreases, because plastic work never decrease.</w:t>
+      </w:r>
+    </w:p>
+    <w:p>
+      <w:pPr>
+        <w:autoSpaceDE w:val="0"/>
+        <w:autoSpaceDN w:val="0"/>
+        <w:adjustRightInd w:val="0"/>
+        <w:jc w:val="left"/>
+      </w:pPr>
+      <w:r>
+        <w:t>In reality, the hardening of most materials is not purely isotropic</w:t>
+      </w:r>
+      <w:r>
+        <w:t>.</w:t>
+      </w:r>
+    </w:p>
+    <w:p>
+      <w:pPr>
+        <w:autoSpaceDE w:val="0"/>
+        <w:autoSpaceDN w:val="0"/>
+        <w:adjustRightInd w:val="0"/>
+        <w:jc w:val="left"/>
+      </w:pPr>
+      <w:r>
+        <w:t xml:space="preserve">The yield stress may increase or </w:t>
+      </w:r>
+      <w:r>
+        <w:t>decrease with increase strain r</w:t>
+      </w:r>
+      <w:r>
+        <w:t>ate.</w:t>
+      </w:r>
+    </w:p>
+    <w:p>
+      <w:pPr>
+        <w:autoSpaceDE w:val="0"/>
+        <w:autoSpaceDN w:val="0"/>
+        <w:adjustRightInd w:val="0"/>
+        <w:jc w:val="left"/>
+      </w:pPr>
+      <w:r>
+        <w:rPr>
+          <w:rFonts w:hint="eastAsia"/>
+        </w:rPr>
+        <w:t>When deformations occur at high speed, the temperature increase should be considered with a model that converts part of the plastic work to heat.</w:t>
+      </w:r>
+    </w:p>
+    <w:p>
+      <w:pPr>
+        <w:autoSpaceDE w:val="0"/>
+        <w:autoSpaceDN w:val="0"/>
+        <w:adjustRightInd w:val="0"/>
+        <w:jc w:val="left"/>
+      </w:pPr>
+      <w:r>
+        <w:rPr>
+          <w:rFonts w:hint="eastAsia"/>
+        </w:rPr>
+        <w:t>Some of the work from plastic hardening is transformed into heat and thus leads to an increase in the temperature.</w:t>
+      </w:r>
+    </w:p>
+    <w:p>
+      <w:pPr>
+        <w:autoSpaceDE w:val="0"/>
+        <w:autoSpaceDN w:val="0"/>
+        <w:adjustRightInd w:val="0"/>
+        <w:jc w:val="left"/>
+      </w:pPr>
+      <w:r>
+        <w:t>The Bauschinger effect is best modelled by a combination of isotropic and kinematic hardening.</w:t>
+      </w:r>
+    </w:p>
+    <w:p>
+      <w:pPr>
+        <w:autoSpaceDE w:val="0"/>
+        <w:autoSpaceDN w:val="0"/>
+        <w:adjustRightInd w:val="0"/>
+        <w:jc w:val="left"/>
+      </w:pPr>
+      <w:r>
+        <w:t>Ductile normal fracture occurs when microvoids grow and finally coalesce under tensile loads. The fracture surface is rough and lies perpendicular to the principal load direction.</w:t>
+      </w:r>
+    </w:p>
+    <w:p>
+      <w:pPr>
+        <w:autoSpaceDE w:val="0"/>
+        <w:autoSpaceDN w:val="0"/>
+        <w:adjustRightInd w:val="0"/>
+        <w:jc w:val="left"/>
+      </w:pPr>
+      <w:r>
+        <w:t>Ductile shear fracture is a result of shear band localization. It can occur under various stress states. The fracture surface is smooth and lies at an angle of 45</w:t>
+      </w:r>
+      <w:r>
+        <w:rPr>
+          <w:rFonts w:hint="eastAsia"/>
+        </w:rPr>
+        <w:t>°</w:t>
+      </w:r>
+      <w:r>
+        <w:rPr>
+          <w:rFonts w:hint="eastAsia"/>
+        </w:rPr>
+        <w:t xml:space="preserve">to the principal </w:t>
+      </w:r>
+      <w:r>
+        <w:t>load direction. For sheet materials, the fracture surface can be diagonal over the thickness diagonal or in the sheet plane, depending on the direction of the maximum shear stress.</w:t>
+      </w:r>
+    </w:p>
+    <w:p>
+      <w:pPr>
+        <w:autoSpaceDE w:val="0"/>
+        <w:autoSpaceDN w:val="0"/>
+        <w:adjustRightInd w:val="0"/>
+        <w:jc w:val="left"/>
+      </w:pPr>
+      <w:r>
+        <w:rPr>
+          <w:rFonts w:hint="eastAsia"/>
+        </w:rPr>
+        <w:t>A full</w:t>
+      </w:r>
+      <w:r>
+        <w:t xml:space="preserve"> </w:t>
+      </w:r>
+      <w:r>
+        <w:t>tensorial</w:t>
+      </w:r>
+      <w:r>
+        <w:t xml:space="preserve"> accumulation of damage would entail storing the damage tensor for each direction, which is not feasible in finite-element simulations. Therefore, anisotropic damage is integrated linearly.</w:t>
+      </w:r>
+    </w:p>
+    <w:p>
+      <w:pPr>
+        <w:autoSpaceDE w:val="0"/>
+        <w:autoSpaceDN w:val="0"/>
+        <w:adjustRightInd w:val="0"/>
+        <w:jc w:val="left"/>
+      </w:pPr>
+      <w:r>
+        <w:t>In theory, necks due to tensile instability could be predicted with models with a fine mesh. In practice, the element sizes of shell elements used in industrial simulations can not account for this effect.</w:t>
+      </w:r>
+    </w:p>
+    <w:p>
+      <w:pPr>
+        <w:autoSpaceDE w:val="0"/>
+        <w:autoSpaceDN w:val="0"/>
+        <w:adjustRightInd w:val="0"/>
+        <w:jc w:val="left"/>
+      </w:pPr>
+      <w:r>
+        <w:t>The shell theory assumes that there are no stresses perpendicular to the shell plane, and the classic model for instability follows that assumption. But in thin sheet with a pronounced inhomogeneity, there is an out-of-plane component in the stress tensor that cannot be neglected.</w:t>
+      </w:r>
+    </w:p>
+    <w:p>
+      <w:pPr>
+        <w:autoSpaceDE w:val="0"/>
+        <w:autoSpaceDN w:val="0"/>
+        <w:adjustRightInd w:val="0"/>
+        <w:jc w:val="left"/>
+      </w:pPr>
+    </w:p>
+    <w:p>
+      <w:pPr>
+        <w:autoSpaceDE w:val="0"/>
+        <w:autoSpaceDN w:val="0"/>
+        <w:adjustRightInd w:val="0"/>
+        <w:jc w:val="left"/>
+      </w:pPr>
+      <w:r>
+        <w:t xml:space="preserve">Vulnerable </w:t>
+      </w:r>
+      <w:r>
+        <w:rPr>
+          <w:rFonts w:hint="eastAsia"/>
+        </w:rPr>
+        <w:t>易受攻击的</w:t>
+      </w:r>
+      <w:r>
+        <w:rPr>
+          <w:rFonts w:hint="eastAsia"/>
+        </w:rPr>
+        <w:t xml:space="preserve"> entail</w:t>
+      </w:r>
+      <w:r>
+        <w:rPr>
+          <w:rFonts w:hint="eastAsia"/>
+        </w:rPr>
+        <w:t xml:space="preserve"> </w:t>
+      </w:r>
+      <w:r>
+        <w:rPr>
+          <w:rFonts w:hint="eastAsia"/>
+        </w:rPr>
+        <w:t>使需要，必需；承担；遗传给；蕴含</w:t>
+      </w:r>
+    </w:p>
+    <w:p>
+      <w:pPr>
+        <w:autoSpaceDE w:val="0"/>
+        <w:autoSpaceDN w:val="0"/>
+        <w:adjustRightInd w:val="0"/>
+        <w:jc w:val="left"/>
+        <w:rPr>
+          <w:rFonts w:hint="eastAsia"/>
+        </w:rPr>
+      </w:pPr>
+      <w:r>
+        <w:rPr>
+          <w:rFonts w:hint="eastAsia"/>
+        </w:rPr>
+        <w:t>~~~~~~~~~~~~~~~~~~~~~~~~~~~~~~~~~~~~~~~~~~~~~~~~~~~~~~~~~</w:t>
+      </w:r>
+    </w:p>
+    <w:p>
+      <w:pPr>
+        <w:autoSpaceDE w:val="0"/>
+        <w:autoSpaceDN w:val="0"/>
+        <w:adjustRightInd w:val="0"/>
+        <w:jc w:val="left"/>
+      </w:pPr>
+      <w:r>
+        <w:t>Overlook is normally by accident</w:t>
+      </w:r>
+    </w:p>
+    <w:p>
+      <w:pPr>
+        <w:autoSpaceDE w:val="0"/>
+        <w:autoSpaceDN w:val="0"/>
+        <w:adjustRightInd w:val="0"/>
+        <w:jc w:val="left"/>
+      </w:pPr>
+      <w:r>
+        <w:t>I was not paying attention, so I overlooked the mistake in my spelling.</w:t>
+      </w:r>
+    </w:p>
+    <w:p>
+      <w:pPr>
+        <w:autoSpaceDE w:val="0"/>
+        <w:autoSpaceDN w:val="0"/>
+        <w:adjustRightInd w:val="0"/>
+        <w:jc w:val="left"/>
+      </w:pPr>
+    </w:p>
+    <w:p>
+      <w:pPr>
+        <w:autoSpaceDE w:val="0"/>
+        <w:autoSpaceDN w:val="0"/>
+        <w:adjustRightInd w:val="0"/>
+        <w:jc w:val="left"/>
+      </w:pPr>
+      <w:r>
+        <w:t>unless you are being nice and allow someone else's mistake on purpose</w:t>
+      </w:r>
+    </w:p>
+    <w:p>
+      <w:pPr>
+        <w:autoSpaceDE w:val="0"/>
+        <w:autoSpaceDN w:val="0"/>
+        <w:adjustRightInd w:val="0"/>
+        <w:jc w:val="left"/>
+      </w:pPr>
+      <w:r>
+        <w:t>You are clearly sorry you are late, so I will overlook it this once</w:t>
+      </w:r>
+    </w:p>
+    <w:p>
+      <w:pPr>
+        <w:autoSpaceDE w:val="0"/>
+        <w:autoSpaceDN w:val="0"/>
+        <w:adjustRightInd w:val="0"/>
+        <w:jc w:val="left"/>
+      </w:pPr>
+    </w:p>
+    <w:p>
+      <w:pPr>
+        <w:autoSpaceDE w:val="0"/>
+        <w:autoSpaceDN w:val="0"/>
+        <w:adjustRightInd w:val="0"/>
+        <w:jc w:val="left"/>
+      </w:pPr>
+      <w:r>
+        <w:t>Ignore is by intent</w:t>
+      </w:r>
+    </w:p>
+    <w:p>
+      <w:pPr>
+        <w:autoSpaceDE w:val="0"/>
+        <w:autoSpaceDN w:val="0"/>
+        <w:adjustRightInd w:val="0"/>
+        <w:jc w:val="left"/>
+      </w:pPr>
+      <w:r>
+        <w:t>I saw the spelling mistake but chose to ignore it.</w:t>
+      </w:r>
+    </w:p>
+    <w:p>
+      <w:pPr>
+        <w:autoSpaceDE w:val="0"/>
+        <w:autoSpaceDN w:val="0"/>
+        <w:adjustRightInd w:val="0"/>
+        <w:jc w:val="left"/>
+      </w:pPr>
+    </w:p>
+    <w:p>
+      <w:pPr>
+        <w:autoSpaceDE w:val="0"/>
+        <w:autoSpaceDN w:val="0"/>
+        <w:adjustRightInd w:val="0"/>
+        <w:jc w:val="left"/>
+      </w:pPr>
+      <w:r>
+        <w:t xml:space="preserve">Neglect can be either, but implies deterioration of the neglected and that it is something you </w:t>
+      </w:r>
+      <w:r>
+        <w:lastRenderedPageBreak/>
+        <w:t>should have done.</w:t>
+      </w:r>
+    </w:p>
+    <w:p>
+      <w:pPr>
+        <w:autoSpaceDE w:val="0"/>
+        <w:autoSpaceDN w:val="0"/>
+        <w:adjustRightInd w:val="0"/>
+        <w:jc w:val="left"/>
+      </w:pPr>
+      <w:r>
+        <w:t>I was supposed to use a spelling checker but neglected my duties</w:t>
+      </w:r>
+    </w:p>
+    <w:p>
+      <w:pPr>
+        <w:autoSpaceDE w:val="0"/>
+        <w:autoSpaceDN w:val="0"/>
+        <w:adjustRightInd w:val="0"/>
+        <w:jc w:val="left"/>
+      </w:pPr>
+      <w:r>
+        <w:t>He was so busy on the computer all night, that he neglected his health and his family</w:t>
+      </w:r>
+    </w:p>
+    <w:p>
+      <w:pPr>
+        <w:autoSpaceDE w:val="0"/>
+        <w:autoSpaceDN w:val="0"/>
+        <w:adjustRightInd w:val="0"/>
+        <w:jc w:val="left"/>
+        <w:rPr>
+          <w:rFonts w:hint="eastAsia"/>
+        </w:rPr>
+      </w:pPr>
+      <w:r>
+        <w:rPr>
+          <w:rFonts w:hint="eastAsia"/>
+        </w:rPr>
+        <w:t>~~~~~~~~~~~~~~~~~~~~~~~~~~~~~~~~~~~~~~~~~~~~~~~~~~~~~~~~~</w:t>
+      </w:r>
+    </w:p>
+    <w:p>
+      <w:pPr>
+        <w:autoSpaceDE w:val="0"/>
+        <w:autoSpaceDN w:val="0"/>
+        <w:adjustRightInd w:val="0"/>
+        <w:jc w:val="left"/>
+      </w:pPr>
+      <w:bookmarkStart w:id="6" w:name="_GoBack"/>
+      <w:bookmarkEnd w:id="6"/>
+    </w:p>
+    <w:p>
+      <w:pPr>
+        <w:widowControl/>
+        <w:jc w:val="left"/>
+      </w:pPr>
       <w:r>
         <w:br w:type="page"/>
       </w:r>
@@ -4001,6 +6081,9 @@
         <w:autoSpaceDN w:val="0"/>
         <w:adjustRightInd w:val="0"/>
         <w:jc w:val="left"/>
+        <w:rPr>
+          <w:rFonts w:hint="eastAsia"/>
+        </w:rPr>
       </w:pPr>
     </w:p>
     <w:sdt>
@@ -5569,7 +7652,7 @@
 </file>
 
 <file path=customXml/itemProps1.xml><?xml version="1.0" encoding="utf-8"?>
-<ds:datastoreItem xmlns:ds="http://schemas.openxmlformats.org/officeDocument/2006/customXml" ds:itemID="{7E8855AA-455A-47CC-B561-16DB759B1477}">
+<ds:datastoreItem xmlns:ds="http://schemas.openxmlformats.org/officeDocument/2006/customXml" ds:itemID="{9C937B6F-3179-44D3-9D81-0F162B3313B2}">
   <ds:schemaRefs>
     <ds:schemaRef ds:uri="http://schemas.openxmlformats.org/officeDocument/2006/bibliography"/>
   </ds:schemaRefs>

</xml_diff>

<commit_message>
+PABINCLUDE FOR SUBDIVIDE THE MAIN FILE $PropGen +SETUP.PY FOR GENERATE WHEEL
Signed-off-by: Yujin Wang <yujin.wang@autoliv.com>
</commit_message>
<xml_diff>
--- a/工作日志.docx
+++ b/工作日志.docx
@@ -191,6 +191,11 @@
       </w:r>
     </w:p>
     <w:p>
+      <w:pPr>
+        <w:rPr>
+          <w:rFonts w:hint="eastAsia"/>
+        </w:rPr>
+      </w:pPr>
       <w:r>
         <w:rPr>
           <w:rFonts w:hint="eastAsia"/>
@@ -211,43 +216,61 @@
         <w:spacing w:before="40" w:after="40"/>
         <w:jc w:val="left"/>
       </w:pPr>
+      <w:bookmarkStart w:id="0" w:name="OLE_LINK11"/>
+      <w:bookmarkStart w:id="1" w:name="OLE_LINK12"/>
       <w:r>
         <w:rPr>
           <w:rFonts w:ascii="Segoe UI" w:hAnsi="Segoe UI" w:cs="Segoe UI"/>
           <w:sz w:val="20"/>
           <w:szCs w:val="20"/>
         </w:rPr>
-        <w:t xml:space="preserve">\\ach-fs01\IT\Simulation\7_15_Joefold </w:t>
-      </w:r>
-    </w:p>
-    <w:p>
-      <w:pPr>
-        <w:autoSpaceDE w:val="0"/>
-        <w:autoSpaceDN w:val="0"/>
-        <w:spacing w:before="40" w:after="40"/>
-        <w:jc w:val="left"/>
-      </w:pPr>
-      <w:bookmarkStart w:id="0" w:name="OLE_LINK1"/>
-      <w:bookmarkStart w:id="1" w:name="OLE_LINK2"/>
+        <w:t>\\ach-fs01\IT\Simulation\7_15_Joefold</w:t>
+      </w:r>
+      <w:bookmarkEnd w:id="0"/>
+      <w:bookmarkEnd w:id="1"/>
       <w:r>
         <w:rPr>
           <w:rFonts w:ascii="Segoe UI" w:hAnsi="Segoe UI" w:cs="Segoe UI"/>
           <w:sz w:val="20"/>
           <w:szCs w:val="20"/>
         </w:rPr>
-        <w:t>Y:\doc\09_CapabilityImprove\03_AirbagFolding</w:t>
-      </w:r>
-      <w:bookmarkEnd w:id="0"/>
-      <w:bookmarkEnd w:id="1"/>
+        <w:t xml:space="preserve"> </w:t>
+      </w:r>
+    </w:p>
+    <w:p>
+      <w:pPr>
+        <w:autoSpaceDE w:val="0"/>
+        <w:autoSpaceDN w:val="0"/>
+        <w:spacing w:before="40" w:after="40"/>
+        <w:jc w:val="left"/>
+      </w:pPr>
+      <w:bookmarkStart w:id="2" w:name="OLE_LINK1"/>
+      <w:bookmarkStart w:id="3" w:name="OLE_LINK2"/>
+      <w:bookmarkStart w:id="4" w:name="OLE_LINK13"/>
+      <w:bookmarkStart w:id="5" w:name="OLE_LINK14"/>
+      <w:bookmarkStart w:id="6" w:name="OLE_LINK15"/>
       <w:r>
         <w:rPr>
           <w:rFonts w:ascii="Segoe UI" w:hAnsi="Segoe UI" w:cs="Segoe UI"/>
           <w:sz w:val="20"/>
           <w:szCs w:val="20"/>
         </w:rPr>
+        <w:t>Y:\doc\09_CapabilityImprove\03_AirbagFolding</w:t>
+      </w:r>
+      <w:bookmarkEnd w:id="2"/>
+      <w:bookmarkEnd w:id="3"/>
+      <w:bookmarkEnd w:id="6"/>
+      <w:r>
+        <w:rPr>
+          <w:rFonts w:ascii="Segoe UI" w:hAnsi="Segoe UI" w:cs="Segoe UI"/>
+          <w:sz w:val="20"/>
+          <w:szCs w:val="20"/>
+        </w:rPr>
         <w:t xml:space="preserve"> </w:t>
       </w:r>
     </w:p>
+    <w:bookmarkEnd w:id="4"/>
+    <w:bookmarkEnd w:id="5"/>
     <w:p/>
     <w:p>
       <w:r>
@@ -1248,6 +1271,94 @@
         <w:rPr>
           <w:rFonts w:hint="eastAsia"/>
         </w:rPr>
+        <w:t>叠气袋过程最好是在本机上开展</w:t>
+      </w:r>
+    </w:p>
+    <w:p>
+      <w:pPr>
+        <w:autoSpaceDE w:val="0"/>
+        <w:autoSpaceDN w:val="0"/>
+        <w:spacing w:before="40" w:after="40"/>
+        <w:jc w:val="left"/>
+      </w:pPr>
+      <w:r>
+        <w:t>V</w:t>
+      </w:r>
+      <w:r>
+        <w:rPr>
+          <w:rFonts w:hint="eastAsia"/>
+        </w:rPr>
+        <w:t>isual</w:t>
+      </w:r>
+      <w:r>
+        <w:t xml:space="preserve"> </w:t>
+      </w:r>
+      <w:r>
+        <w:rPr>
+          <w:rFonts w:hint="eastAsia"/>
+        </w:rPr>
+        <w:t>叠气袋</w:t>
+      </w:r>
+      <w:r>
+        <w:rPr>
+          <w:rFonts w:hint="eastAsia"/>
+        </w:rPr>
+        <w:t xml:space="preserve"> </w:t>
+      </w:r>
+      <w:r>
+        <w:rPr>
+          <w:rFonts w:hint="eastAsia"/>
+        </w:rPr>
+        <w:t>选择</w:t>
+      </w:r>
+      <w:r>
+        <w:rPr>
+          <w:rFonts w:hint="eastAsia"/>
+        </w:rPr>
+        <w:t>view</w:t>
+      </w:r>
+      <w:r>
+        <w:t xml:space="preserve"> </w:t>
+      </w:r>
+      <w:r>
+        <w:rPr>
+          <w:rFonts w:hint="eastAsia"/>
+        </w:rPr>
+        <w:t>导入</w:t>
+      </w:r>
+      <w:r>
+        <w:rPr>
+          <w:rFonts w:hint="eastAsia"/>
+        </w:rPr>
+        <w:t>pam</w:t>
+      </w:r>
+      <w:r>
+        <w:rPr>
+          <w:rFonts w:hint="eastAsia"/>
+        </w:rPr>
+        <w:t>的</w:t>
+      </w:r>
+      <w:r>
+        <w:t>DSY</w:t>
+      </w:r>
+      <w:r>
+        <w:rPr>
+          <w:rFonts w:hint="eastAsia"/>
+        </w:rPr>
+        <w:t>文件</w:t>
+      </w:r>
+    </w:p>
+    <w:p>
+      <w:pPr>
+        <w:autoSpaceDE w:val="0"/>
+        <w:autoSpaceDN w:val="0"/>
+        <w:spacing w:before="40" w:after="40"/>
+        <w:jc w:val="left"/>
+      </w:pPr>
+      <w:r>
+        <w:rPr>
+          <w:rFonts w:hint="eastAsia"/>
+        </w:rPr>
         <w:t>1.</w:t>
       </w:r>
       <w:hyperlink r:id="rId10" w:history="1">
@@ -1520,6 +1631,15 @@
         <w:spacing w:before="40" w:after="40"/>
         <w:jc w:val="left"/>
       </w:pPr>
+      <w:r>
+        <w:t>T</w:t>
+      </w:r>
+      <w:r>
+        <w:rPr>
+          <w:rFonts w:hint="eastAsia"/>
+        </w:rPr>
+        <w:t>roubleshooting:</w:t>
+      </w:r>
     </w:p>
     <w:p>
       <w:pPr>
@@ -1529,6 +1649,41 @@
         <w:jc w:val="left"/>
       </w:pPr>
       <w:r>
+        <w:t>Case1: EDGED DISTANCE NEARLY *****</w:t>
+      </w:r>
+    </w:p>
+    <w:p>
+      <w:pPr>
+        <w:autoSpaceDE w:val="0"/>
+        <w:autoSpaceDN w:val="0"/>
+        <w:spacing w:before="40" w:after="40"/>
+        <w:jc w:val="left"/>
+      </w:pPr>
+      <w:r>
+        <w:t>SOLU: CHECK AND MODIFY THE PENETRAION IN THE MESH_INI.PC</w:t>
+      </w:r>
+      <w:bookmarkStart w:id="7" w:name="_GoBack"/>
+      <w:bookmarkEnd w:id="7"/>
+    </w:p>
+    <w:p>
+      <w:pPr>
+        <w:autoSpaceDE w:val="0"/>
+        <w:autoSpaceDN w:val="0"/>
+        <w:spacing w:before="40" w:after="40"/>
+        <w:jc w:val="left"/>
+        <w:rPr>
+          <w:rFonts w:hint="eastAsia"/>
+        </w:rPr>
+      </w:pPr>
+    </w:p>
+    <w:p>
+      <w:pPr>
+        <w:autoSpaceDE w:val="0"/>
+        <w:autoSpaceDN w:val="0"/>
+        <w:spacing w:before="40" w:after="40"/>
+        <w:jc w:val="left"/>
+      </w:pPr>
+      <w:r>
         <w:rPr>
           <w:rFonts w:hint="eastAsia"/>
         </w:rPr>
@@ -1636,7 +1791,14 @@
         <w:rPr>
           <w:rFonts w:hint="eastAsia"/>
         </w:rPr>
-        <w:t>弹性模量），其中弹性模量采用单轴拉伸的屈服点（也有人讨论由于循环载荷下材料发生硬化，其真实的弹性模量也会发生变化）</w:t>
+        <w:t>弹性模量），其中弹性模量采用单轴拉伸的屈服点（也有</w:t>
+      </w:r>
+      <w:r>
+        <w:rPr>
+          <w:rFonts w:hint="eastAsia"/>
+        </w:rPr>
+        <w:lastRenderedPageBreak/>
+        <w:t>人讨论由于循环载荷下材料发生硬化，其真实的弹性模量也会发生变化）</w:t>
       </w:r>
     </w:p>
     <w:p>
@@ -1776,7 +1938,6 @@
         <w:rPr>
           <w:rFonts w:hint="eastAsia"/>
         </w:rPr>
-        <w:lastRenderedPageBreak/>
         <w:t>第一种，选取线性区域作为弹性模量，结果会高估塑形应变；另外选择塑形点作为弹性模量，会低估材料</w:t>
       </w:r>
       <w:r>
@@ -2026,7 +2187,14 @@
         <w:rPr>
           <w:rFonts w:hint="eastAsia"/>
         </w:rPr>
-        <w:t>甚至有些材料需要调整。</w:t>
+        <w:t>甚至有些材料需</w:t>
+      </w:r>
+      <w:r>
+        <w:rPr>
+          <w:rFonts w:hint="eastAsia"/>
+        </w:rPr>
+        <w:lastRenderedPageBreak/>
+        <w:t>要调整。</w:t>
       </w:r>
     </w:p>
     <w:p>
@@ -2147,15 +2315,7 @@
               <w:rFonts w:hint="eastAsia"/>
               <w:noProof/>
             </w:rPr>
-            <w:t>(https://www.dynalook.com/european-conf-2007/methodology-for-selection-of-material-</w:t>
-          </w:r>
-          <w:r>
-            <w:rPr>
-              <w:rFonts w:hint="eastAsia"/>
-              <w:noProof/>
-            </w:rPr>
-            <w:lastRenderedPageBreak/>
-            <w:t>models-for.pdf)</w:t>
+            <w:t>(https://www.dynalook.com/european-conf-2007/methodology-for-selection-of-material-models-for.pdf)</w:t>
           </w:r>
           <w:r>
             <w:fldChar w:fldCharType="end"/>
@@ -2997,6 +3157,7 @@
           <w:sz w:val="20"/>
           <w:szCs w:val="20"/>
         </w:rPr>
+        <w:lastRenderedPageBreak/>
         <w:t>https://www.zhihu.com/question/32067344</w:t>
       </w:r>
     </w:p>
@@ -3111,16 +3272,16 @@
               <w:adjustRightInd w:val="0"/>
               <w:jc w:val="left"/>
             </w:pPr>
-            <w:bookmarkStart w:id="2" w:name="OLE_LINK3"/>
-            <w:bookmarkStart w:id="3" w:name="OLE_LINK4"/>
+            <w:bookmarkStart w:id="8" w:name="OLE_LINK3"/>
+            <w:bookmarkStart w:id="9" w:name="OLE_LINK4"/>
             <w:r>
               <w:rPr>
                 <w:rFonts w:hint="eastAsia"/>
               </w:rPr>
               <w:t>第一阶</w:t>
             </w:r>
-            <w:bookmarkEnd w:id="2"/>
-            <w:bookmarkEnd w:id="3"/>
+            <w:bookmarkEnd w:id="8"/>
+            <w:bookmarkEnd w:id="9"/>
           </w:p>
         </w:tc>
         <w:tc>
@@ -3970,16 +4131,16 @@
               </w:rPr>
               <w:t>)</w:t>
             </w:r>
-            <w:bookmarkStart w:id="4" w:name="OLE_LINK5"/>
-            <w:bookmarkStart w:id="5" w:name="OLE_LINK6"/>
+            <w:bookmarkStart w:id="10" w:name="OLE_LINK5"/>
+            <w:bookmarkStart w:id="11" w:name="OLE_LINK6"/>
             <w:r>
               <w:rPr>
                 <w:color w:val="FF0000"/>
               </w:rPr>
               <w:t>_free</w:t>
             </w:r>
-            <w:bookmarkEnd w:id="4"/>
-            <w:bookmarkEnd w:id="5"/>
+            <w:bookmarkEnd w:id="10"/>
+            <w:bookmarkEnd w:id="11"/>
           </w:p>
         </w:tc>
         <w:tc>
@@ -3992,9 +4153,6 @@
               <w:autoSpaceDN w:val="0"/>
               <w:adjustRightInd w:val="0"/>
               <w:jc w:val="left"/>
-              <w:rPr>
-                <w:rFonts w:hint="eastAsia"/>
-              </w:rPr>
             </w:pPr>
             <w:r>
               <w:rPr>
@@ -4014,9 +4172,6 @@
               <w:autoSpaceDN w:val="0"/>
               <w:adjustRightInd w:val="0"/>
               <w:jc w:val="left"/>
-              <w:rPr>
-                <w:rFonts w:hint="eastAsia"/>
-              </w:rPr>
             </w:pPr>
             <w:r>
               <w:rPr>
@@ -4036,9 +4191,6 @@
               <w:autoSpaceDN w:val="0"/>
               <w:adjustRightInd w:val="0"/>
               <w:jc w:val="left"/>
-              <w:rPr>
-                <w:rFonts w:hint="eastAsia"/>
-              </w:rPr>
             </w:pPr>
             <w:r>
               <w:rPr>
@@ -5482,6 +5634,7 @@
                 <w:kern w:val="0"/>
                 <w:szCs w:val="21"/>
               </w:rPr>
+              <w:lastRenderedPageBreak/>
               <w:t>分布式</w:t>
             </w:r>
           </w:p>
@@ -5640,13 +5793,304 @@
         <w:t>T</w:t>
       </w:r>
       <w:r>
-        <w:t xml:space="preserve">he Von Mises equivalent stress does not require material parameters. It is the base of the </w:t>
-      </w:r>
-      <w:r>
+        <w:t>he Von Mises equivalent stress does not require material parameters. It is the base of the geometrical equivalent strain.</w:t>
+      </w:r>
+    </w:p>
+    <w:p>
+      <w:pPr>
+        <w:autoSpaceDE w:val="0"/>
+        <w:autoSpaceDN w:val="0"/>
+        <w:adjustRightInd w:val="0"/>
+        <w:jc w:val="left"/>
+      </w:pPr>
+      <w:r>
+        <w:t>Polymer materials often exhibit a strong tension-compre</w:t>
+      </w:r>
+      <w:r>
+        <w:t>s</w:t>
+      </w:r>
+      <w:r>
+        <w:t>sion asymmetry and a pronounced waist under shear</w:t>
+      </w:r>
+      <w:r>
+        <w:t>. High-strength steels can show higher yield strengths under biaxial tension.</w:t>
+      </w:r>
+    </w:p>
+    <w:p>
+      <w:pPr>
+        <w:autoSpaceDE w:val="0"/>
+        <w:autoSpaceDN w:val="0"/>
+        <w:adjustRightInd w:val="0"/>
+        <w:jc w:val="left"/>
+      </w:pPr>
+      <w:r>
+        <w:t>The yield locus correction does not affect parts of the yield locus that correspond to uniaxial tensile loads.</w:t>
+      </w:r>
+    </w:p>
+    <w:p>
+      <w:pPr>
+        <w:autoSpaceDE w:val="0"/>
+        <w:autoSpaceDN w:val="0"/>
+        <w:adjustRightInd w:val="0"/>
+        <w:jc w:val="left"/>
+      </w:pPr>
+      <w:r>
+        <w:t>The hardening curve defines the true stress over true plastic strain in uniaxial tension for the principal anisotropy direction of the material.</w:t>
+      </w:r>
+    </w:p>
+    <w:p>
+      <w:pPr>
+        <w:autoSpaceDE w:val="0"/>
+        <w:autoSpaceDN w:val="0"/>
+        <w:adjustRightInd w:val="0"/>
+        <w:jc w:val="left"/>
+      </w:pPr>
+      <w:r>
+        <w:t>The equivalent plastic strain never decreases, because plastic work never decrease.</w:t>
+      </w:r>
+    </w:p>
+    <w:p>
+      <w:pPr>
+        <w:autoSpaceDE w:val="0"/>
+        <w:autoSpaceDN w:val="0"/>
+        <w:adjustRightInd w:val="0"/>
+        <w:jc w:val="left"/>
+      </w:pPr>
+      <w:r>
+        <w:t>In reality, the hardening of most materials is not purely isotropic</w:t>
+      </w:r>
+      <w:r>
+        <w:t>.</w:t>
+      </w:r>
+    </w:p>
+    <w:p>
+      <w:pPr>
+        <w:autoSpaceDE w:val="0"/>
+        <w:autoSpaceDN w:val="0"/>
+        <w:adjustRightInd w:val="0"/>
+        <w:jc w:val="left"/>
+      </w:pPr>
+      <w:r>
+        <w:t xml:space="preserve">The yield stress may increase or </w:t>
+      </w:r>
+      <w:r>
+        <w:t>decrease with increase strain r</w:t>
+      </w:r>
+      <w:r>
+        <w:t>ate.</w:t>
+      </w:r>
+    </w:p>
+    <w:p>
+      <w:pPr>
+        <w:autoSpaceDE w:val="0"/>
+        <w:autoSpaceDN w:val="0"/>
+        <w:adjustRightInd w:val="0"/>
+        <w:jc w:val="left"/>
+      </w:pPr>
+      <w:r>
+        <w:rPr>
+          <w:rFonts w:hint="eastAsia"/>
+        </w:rPr>
+        <w:t>When deformations occur at high speed, the temperature increase should be considered with a model that converts part of the plastic work to heat.</w:t>
+      </w:r>
+    </w:p>
+    <w:p>
+      <w:pPr>
+        <w:autoSpaceDE w:val="0"/>
+        <w:autoSpaceDN w:val="0"/>
+        <w:adjustRightInd w:val="0"/>
+        <w:jc w:val="left"/>
+      </w:pPr>
+      <w:r>
+        <w:rPr>
+          <w:rFonts w:hint="eastAsia"/>
+        </w:rPr>
+        <w:t>Some of the work from plastic hardening is transformed into heat and thus leads to an increase in the temperature.</w:t>
+      </w:r>
+    </w:p>
+    <w:p>
+      <w:pPr>
+        <w:autoSpaceDE w:val="0"/>
+        <w:autoSpaceDN w:val="0"/>
+        <w:adjustRightInd w:val="0"/>
+        <w:jc w:val="left"/>
+      </w:pPr>
+      <w:r>
+        <w:t>The Bauschinger effect is best modelled by a combination of isotropic and kinematic hardening.</w:t>
+      </w:r>
+    </w:p>
+    <w:p>
+      <w:pPr>
+        <w:autoSpaceDE w:val="0"/>
+        <w:autoSpaceDN w:val="0"/>
+        <w:adjustRightInd w:val="0"/>
+        <w:jc w:val="left"/>
+      </w:pPr>
+      <w:r>
+        <w:t>Ductile normal fracture occurs when microvoids grow and finally coalesce under tensile loads. The fracture surface is rough and lies perpendicular to the principal load direction.</w:t>
+      </w:r>
+    </w:p>
+    <w:p>
+      <w:pPr>
+        <w:autoSpaceDE w:val="0"/>
+        <w:autoSpaceDN w:val="0"/>
+        <w:adjustRightInd w:val="0"/>
+        <w:jc w:val="left"/>
+      </w:pPr>
+      <w:r>
+        <w:t>Ductile shear fracture is a result of shear band localization. It can occur under various stress states. The fracture surface is smooth and lies at an angle of 45</w:t>
+      </w:r>
+      <w:r>
+        <w:rPr>
+          <w:rFonts w:hint="eastAsia"/>
+        </w:rPr>
+        <w:t>°</w:t>
+      </w:r>
+      <w:r>
+        <w:rPr>
+          <w:rFonts w:hint="eastAsia"/>
+        </w:rPr>
+        <w:t xml:space="preserve">to the principal </w:t>
+      </w:r>
+      <w:r>
+        <w:t>load direction. For sheet materials, the fracture surface can be diagonal over the thickness diagonal or in the sheet plane, depending on the direction of the maximum shear stress.</w:t>
+      </w:r>
+    </w:p>
+    <w:p>
+      <w:pPr>
+        <w:autoSpaceDE w:val="0"/>
+        <w:autoSpaceDN w:val="0"/>
+        <w:adjustRightInd w:val="0"/>
+        <w:jc w:val="left"/>
+      </w:pPr>
+      <w:r>
+        <w:rPr>
+          <w:rFonts w:hint="eastAsia"/>
+        </w:rPr>
+        <w:t>A full</w:t>
+      </w:r>
+      <w:r>
+        <w:t xml:space="preserve"> </w:t>
+      </w:r>
+      <w:r>
+        <w:t>tensorial</w:t>
+      </w:r>
+      <w:r>
+        <w:t xml:space="preserve"> accumulation of damage would entail storing the damage tensor for each direction, which is not feasible in finite-element simulations. Therefore, anisotropic damage is integrated linearly.</w:t>
+      </w:r>
+    </w:p>
+    <w:p>
+      <w:pPr>
+        <w:autoSpaceDE w:val="0"/>
+        <w:autoSpaceDN w:val="0"/>
+        <w:adjustRightInd w:val="0"/>
+        <w:jc w:val="left"/>
+      </w:pPr>
+      <w:r>
+        <w:t>In theory, necks due to tensile instability could be predicted with models with a fine mesh. In practice, the element sizes of shell elements used in industrial simulations can not account for this effect.</w:t>
+      </w:r>
+    </w:p>
+    <w:p>
+      <w:pPr>
+        <w:autoSpaceDE w:val="0"/>
+        <w:autoSpaceDN w:val="0"/>
+        <w:adjustRightInd w:val="0"/>
+        <w:jc w:val="left"/>
+      </w:pPr>
+      <w:r>
+        <w:t>The shell theory assumes that there are no stresses perpendicular to the shell plane, and the classic model for instability follows that assumption. But in thin sheet with a pronounced inhomogeneity, there is an out-of-plane component in the stress tensor that cannot be neglected.</w:t>
+      </w:r>
+    </w:p>
+    <w:p>
+      <w:pPr>
+        <w:autoSpaceDE w:val="0"/>
+        <w:autoSpaceDN w:val="0"/>
+        <w:adjustRightInd w:val="0"/>
+        <w:jc w:val="left"/>
+      </w:pPr>
+    </w:p>
+    <w:p>
+      <w:pPr>
+        <w:autoSpaceDE w:val="0"/>
+        <w:autoSpaceDN w:val="0"/>
+        <w:adjustRightInd w:val="0"/>
+        <w:jc w:val="left"/>
+      </w:pPr>
+      <w:r>
+        <w:t>I</w:t>
+      </w:r>
+      <w:r>
+        <w:rPr>
+          <w:rFonts w:hint="eastAsia"/>
+        </w:rPr>
+        <w:t xml:space="preserve">n sheet-metal forming, the </w:t>
+      </w:r>
+      <w:r>
+        <w:t>orthotropy of blank is usually described by the so-called Lankford coefficients or r-values r0, r45 and r90. These coefficients are defined as the ratio of transverse to thickness plastic strain under uniaxial tension under 0, 45 and 90 to the principal orthotropy direction. Isotropic materials have r-values of 1.0 for all directions.</w:t>
+      </w:r>
+    </w:p>
+    <w:p>
+      <w:pPr>
+        <w:autoSpaceDE w:val="0"/>
+        <w:autoSpaceDN w:val="0"/>
+        <w:adjustRightInd w:val="0"/>
+        <w:jc w:val="left"/>
+      </w:pPr>
+    </w:p>
+    <w:p>
+      <w:pPr>
+        <w:autoSpaceDE w:val="0"/>
+        <w:autoSpaceDN w:val="0"/>
+        <w:adjustRightInd w:val="0"/>
+        <w:jc w:val="left"/>
+      </w:pPr>
+      <w:r>
+        <w:t xml:space="preserve">Vulnerable </w:t>
+      </w:r>
+      <w:r>
+        <w:rPr>
+          <w:rFonts w:hint="eastAsia"/>
+        </w:rPr>
+        <w:t>易受攻击的</w:t>
+      </w:r>
+      <w:r>
+        <w:rPr>
+          <w:rFonts w:hint="eastAsia"/>
+        </w:rPr>
+        <w:t xml:space="preserve"> entail</w:t>
+      </w:r>
+      <w:r>
+        <w:rPr>
+          <w:rFonts w:hint="eastAsia"/>
+        </w:rPr>
+        <w:t xml:space="preserve"> </w:t>
+      </w:r>
+      <w:r>
+        <w:rPr>
+          <w:rFonts w:hint="eastAsia"/>
+        </w:rPr>
+        <w:t>使需要，必需；承担；遗传给；蕴含</w:t>
+      </w:r>
+    </w:p>
+    <w:p>
+      <w:pPr>
+        <w:autoSpaceDE w:val="0"/>
+        <w:autoSpaceDN w:val="0"/>
+        <w:adjustRightInd w:val="0"/>
+        <w:jc w:val="left"/>
+      </w:pPr>
+      <w:bookmarkStart w:id="12" w:name="OLE_LINK7"/>
+      <w:bookmarkStart w:id="13" w:name="OLE_LINK8"/>
+      <w:r>
+        <w:rPr>
+          <w:rFonts w:hint="eastAsia"/>
+        </w:rPr>
         <w:lastRenderedPageBreak/>
-        <w:t>geometrical equivalent strain.</w:t>
-      </w:r>
-    </w:p>
+        <w:t>~~~~~~~~~~~~~~~~~~~~~~~~~~~~~~~~~~~~~~~~~~~~~~~~~~~~~~~~~</w:t>
+      </w:r>
+    </w:p>
+    <w:bookmarkEnd w:id="12"/>
+    <w:bookmarkEnd w:id="13"/>
     <w:p>
       <w:pPr>
         <w:autoSpaceDE w:val="0"/>
@@ -5655,16 +6099,7 @@
         <w:jc w:val="left"/>
       </w:pPr>
       <w:r>
-        <w:t>Polymer materials often exhibit a strong tension-compre</w:t>
-      </w:r>
-      <w:r>
-        <w:t>s</w:t>
-      </w:r>
-      <w:r>
-        <w:t>sion asymmetry and a pronounced waist under shear</w:t>
-      </w:r>
-      <w:r>
-        <w:t>. High-strength steels can show higher yield strengths under biaxial tension.</w:t>
+        <w:t>Overlook is normally by accident</w:t>
       </w:r>
     </w:p>
     <w:p>
@@ -5675,7 +6110,7 @@
         <w:jc w:val="left"/>
       </w:pPr>
       <w:r>
-        <w:t>The yield locus correction does not affect parts of the yield locus that correspond to uniaxial tensile loads.</w:t>
+        <w:t>I was not paying attention, so I overlooked the mistake in my spelling.</w:t>
       </w:r>
     </w:p>
     <w:p>
@@ -5685,9 +6120,6 @@
         <w:adjustRightInd w:val="0"/>
         <w:jc w:val="left"/>
       </w:pPr>
-      <w:r>
-        <w:t>The hardening curve defines the true stress over true plastic strain in uniaxial tension for the principal anisotropy direction of the material.</w:t>
-      </w:r>
     </w:p>
     <w:p>
       <w:pPr>
@@ -5697,7 +6129,7 @@
         <w:jc w:val="left"/>
       </w:pPr>
       <w:r>
-        <w:t>The equivalent plastic strain never decreases, because plastic work never decrease.</w:t>
+        <w:t>unless you are being nice and allow someone else's mistake on purpose</w:t>
       </w:r>
     </w:p>
     <w:p>
@@ -5708,11 +6140,169 @@
         <w:jc w:val="left"/>
       </w:pPr>
       <w:r>
-        <w:t>In reality, the hardening of most materials is not purely isotropic</w:t>
-      </w:r>
-      <w:r>
+        <w:t>You are clearly sorry you are late, so I will overlook it this once</w:t>
+      </w:r>
+    </w:p>
+    <w:p>
+      <w:pPr>
+        <w:autoSpaceDE w:val="0"/>
+        <w:autoSpaceDN w:val="0"/>
+        <w:adjustRightInd w:val="0"/>
+        <w:jc w:val="left"/>
+      </w:pPr>
+    </w:p>
+    <w:p>
+      <w:pPr>
+        <w:autoSpaceDE w:val="0"/>
+        <w:autoSpaceDN w:val="0"/>
+        <w:adjustRightInd w:val="0"/>
+        <w:jc w:val="left"/>
+      </w:pPr>
+      <w:r>
+        <w:t>Ignore is by intent</w:t>
+      </w:r>
+    </w:p>
+    <w:p>
+      <w:pPr>
+        <w:autoSpaceDE w:val="0"/>
+        <w:autoSpaceDN w:val="0"/>
+        <w:adjustRightInd w:val="0"/>
+        <w:jc w:val="left"/>
+      </w:pPr>
+      <w:r>
+        <w:t>I saw the spelling mistake but chose to ignore it.</w:t>
+      </w:r>
+    </w:p>
+    <w:p>
+      <w:pPr>
+        <w:autoSpaceDE w:val="0"/>
+        <w:autoSpaceDN w:val="0"/>
+        <w:adjustRightInd w:val="0"/>
+        <w:jc w:val="left"/>
+      </w:pPr>
+    </w:p>
+    <w:p>
+      <w:pPr>
+        <w:autoSpaceDE w:val="0"/>
+        <w:autoSpaceDN w:val="0"/>
+        <w:adjustRightInd w:val="0"/>
+        <w:jc w:val="left"/>
+      </w:pPr>
+      <w:r>
+        <w:t>Neglect can be either, but implies deterioration of the neglected and that it is something you should have done.</w:t>
+      </w:r>
+    </w:p>
+    <w:p>
+      <w:pPr>
+        <w:autoSpaceDE w:val="0"/>
+        <w:autoSpaceDN w:val="0"/>
+        <w:adjustRightInd w:val="0"/>
+        <w:jc w:val="left"/>
+      </w:pPr>
+      <w:r>
+        <w:t>I was supposed to use a spelling checker but neglected my duties</w:t>
+      </w:r>
+    </w:p>
+    <w:p>
+      <w:pPr>
+        <w:pBdr>
+          <w:bottom w:val="wave" w:sz="6" w:space="1" w:color="auto"/>
+        </w:pBdr>
+        <w:autoSpaceDE w:val="0"/>
+        <w:autoSpaceDN w:val="0"/>
+        <w:adjustRightInd w:val="0"/>
+        <w:jc w:val="left"/>
+      </w:pPr>
+      <w:r>
+        <w:t>He was so busy on the computer all night, that he neglected his health and his family</w:t>
+      </w:r>
+    </w:p>
+    <w:p>
+      <w:pPr>
+        <w:autoSpaceDE w:val="0"/>
+        <w:autoSpaceDN w:val="0"/>
+        <w:adjustRightInd w:val="0"/>
+        <w:jc w:val="left"/>
+      </w:pPr>
+    </w:p>
+    <w:p>
+      <w:pPr>
+        <w:autoSpaceDE w:val="0"/>
+        <w:autoSpaceDN w:val="0"/>
+        <w:adjustRightInd w:val="0"/>
+        <w:jc w:val="left"/>
+      </w:pPr>
+      <w:r>
+        <w:t>0712</w:t>
+      </w:r>
+    </w:p>
+    <w:p>
+      <w:pPr>
+        <w:autoSpaceDE w:val="0"/>
+        <w:autoSpaceDN w:val="0"/>
+        <w:adjustRightInd w:val="0"/>
+        <w:jc w:val="left"/>
+      </w:pPr>
+      <w:r>
+        <w:rPr>
+          <w:rFonts w:hint="eastAsia"/>
+        </w:rPr>
+        <w:t>双曲函数</w:t>
+      </w:r>
+      <w:r>
+        <w:rPr>
+          <w:rFonts w:hint="eastAsia"/>
+        </w:rPr>
+        <w:t>cosh</w:t>
+      </w:r>
+      <w:r>
+        <w:t xml:space="preserve"> s</w:t>
+      </w:r>
+      <w:r>
+        <w:rPr>
+          <w:rFonts w:hint="eastAsia"/>
+        </w:rPr>
+        <w:t>inh</w:t>
+      </w:r>
+      <w:r>
+        <w:t xml:space="preserve"> </w:t>
+      </w:r>
+      <w:r>
+        <w:rPr>
+          <w:rFonts w:hint="eastAsia"/>
+        </w:rPr>
+        <w:t>tanh</w:t>
+      </w:r>
+      <w:r>
+        <w:t xml:space="preserve"> </w:t>
+      </w:r>
+      <w:r>
+        <w:rPr>
+          <w:rFonts w:hint="eastAsia"/>
+        </w:rPr>
+        <w:t>ctanh</w:t>
+      </w:r>
+      <w:r>
+        <w:t xml:space="preserve"> </w:t>
+      </w:r>
+      <w:r>
+        <w:rPr>
+          <w:rFonts w:hint="eastAsia"/>
+        </w:rPr>
+        <w:t>来自于达芬奇提出的悬链线问题，后续惠更斯、伯努利兄弟都对该问题进行研究，陷入了抛物线的陷阱，约翰</w:t>
+      </w:r>
+      <w:r>
+        <w:rPr>
+          <w:rFonts w:hint="eastAsia"/>
+        </w:rPr>
         <w:t>.</w:t>
       </w:r>
+      <w:r>
+        <w:rPr>
+          <w:rFonts w:hint="eastAsia"/>
+        </w:rPr>
+        <w:t>伯努利解决了该问题。</w:t>
+      </w:r>
     </w:p>
     <w:p>
       <w:pPr>
@@ -5722,13 +6312,7 @@
         <w:jc w:val="left"/>
       </w:pPr>
       <w:r>
-        <w:t xml:space="preserve">The yield stress may increase or </w:t>
-      </w:r>
-      <w:r>
-        <w:t>decrease with increase strain r</w:t>
-      </w:r>
-      <w:r>
-        <w:t>ate.</w:t>
+        <w:t>You could use markdown to display your formula: use single $ to indicate latex, or double $$ to center it. You need to format your cell as markdown instead of code</w:t>
       </w:r>
     </w:p>
     <w:p>
@@ -5738,12 +6322,6 @@
         <w:adjustRightInd w:val="0"/>
         <w:jc w:val="left"/>
       </w:pPr>
-      <w:r>
-        <w:rPr>
-          <w:rFonts w:hint="eastAsia"/>
-        </w:rPr>
-        <w:t>When deformations occur at high speed, the temperature increase should be considered with a model that converts part of the plastic work to heat.</w:t>
-      </w:r>
     </w:p>
     <w:p>
       <w:pPr>
@@ -5753,10 +6331,7 @@
         <w:jc w:val="left"/>
       </w:pPr>
       <w:r>
-        <w:rPr>
-          <w:rFonts w:hint="eastAsia"/>
-        </w:rPr>
-        <w:t>Some of the work from plastic hardening is transformed into heat and thus leads to an increase in the temperature.</w:t>
+        <w:t>Your cell becomes one of these two lines:</w:t>
       </w:r>
     </w:p>
     <w:p>
@@ -5766,9 +6341,6 @@
         <w:adjustRightInd w:val="0"/>
         <w:jc w:val="left"/>
       </w:pPr>
-      <w:r>
-        <w:t>The Bauschinger effect is best modelled by a combination of isotropic and kinematic hardening.</w:t>
-      </w:r>
     </w:p>
     <w:p>
       <w:pPr>
@@ -5778,7 +6350,7 @@
         <w:jc w:val="left"/>
       </w:pPr>
       <w:r>
-        <w:t>Ductile normal fracture occurs when microvoids grow and finally coalesce under tensile loads. The fracture surface is rough and lies perpendicular to the principal load direction.</w:t>
+        <w:t>$$(a+b)^{2} = a^{2}+2ab+b^{2}$$</w:t>
       </w:r>
     </w:p>
     <w:p>
@@ -5789,22 +6361,7 @@
         <w:jc w:val="left"/>
       </w:pPr>
       <w:r>
-        <w:t>Ductile shear fracture is a result of shear band localization. It can occur under various stress states. The fracture surface is smooth and lies at an angle of 45</w:t>
-      </w:r>
-      <w:r>
-        <w:rPr>
-          <w:rFonts w:hint="eastAsia"/>
-        </w:rPr>
-        <w:t>°</w:t>
-      </w:r>
-      <w:r>
-        <w:rPr>
-          <w:rFonts w:hint="eastAsia"/>
-        </w:rPr>
-        <w:t xml:space="preserve">to the principal </w:t>
-      </w:r>
-      <w:r>
-        <w:t>load direction. For sheet materials, the fracture surface can be diagonal over the thickness diagonal or in the sheet plane, depending on the direction of the maximum shear stress.</w:t>
+        <w:t>$(a+b)^{2} = a^{2}+2ab+b^{2}$</w:t>
       </w:r>
     </w:p>
     <w:p>
@@ -5814,20 +6371,40 @@
         <w:adjustRightInd w:val="0"/>
         <w:jc w:val="left"/>
       </w:pPr>
-      <w:r>
-        <w:rPr>
-          <w:rFonts w:hint="eastAsia"/>
-        </w:rPr>
-        <w:t>A full</w:t>
+    </w:p>
+    <w:p>
+      <w:pPr>
+        <w:autoSpaceDE w:val="0"/>
+        <w:autoSpaceDN w:val="0"/>
+        <w:adjustRightInd w:val="0"/>
+        <w:jc w:val="left"/>
+      </w:pPr>
+      <w:r>
+        <w:t>P</w:t>
+      </w:r>
+      <w:r>
+        <w:rPr>
+          <w:rFonts w:hint="eastAsia"/>
+        </w:rPr>
+        <w:t>ython</w:t>
       </w:r>
       <w:r>
         <w:t xml:space="preserve"> </w:t>
       </w:r>
       <w:r>
-        <w:t>tensorial</w:t>
-      </w:r>
-      <w:r>
-        <w:t xml:space="preserve"> accumulation of damage would entail storing the damage tensor for each direction, which is not feasible in finite-element simulations. Therefore, anisotropic damage is integrated linearly.</w:t>
+        <w:rPr>
+          <w:rFonts w:hint="eastAsia"/>
+        </w:rPr>
+        <w:t>setuptools</w:t>
+      </w:r>
+      <w:r>
+        <w:t xml:space="preserve"> </w:t>
+      </w:r>
+      <w:r>
+        <w:rPr>
+          <w:rFonts w:hint="eastAsia"/>
+        </w:rPr>
+        <w:t>库的应用</w:t>
       </w:r>
     </w:p>
     <w:p>
@@ -5837,8 +6414,10 @@
         <w:adjustRightInd w:val="0"/>
         <w:jc w:val="left"/>
       </w:pPr>
-      <w:r>
-        <w:t>In theory, necks due to tensile instability could be predicted with models with a fine mesh. In practice, the element sizes of shell elements used in industrial simulations can not account for this effect.</w:t>
+      <w:bookmarkStart w:id="14" w:name="OLE_LINK9"/>
+      <w:bookmarkStart w:id="15" w:name="OLE_LINK10"/>
+      <w:r>
+        <w:t>http://yansu.org/2013/06/07/learn-python-setuptools-in-detail.html</w:t>
       </w:r>
     </w:p>
     <w:p>
@@ -5849,7 +6428,7 @@
         <w:jc w:val="left"/>
       </w:pPr>
       <w:r>
-        <w:t>The shell theory assumes that there are no stresses perpendicular to the shell plane, and the classic model for instability follows that assumption. But in thin sheet with a pronounced inhomogeneity, there is an out-of-plane component in the stress tensor that cannot be neglected.</w:t>
+        <w:t>0713</w:t>
       </w:r>
     </w:p>
     <w:p>
@@ -5859,6 +6438,30 @@
         <w:adjustRightInd w:val="0"/>
         <w:jc w:val="left"/>
       </w:pPr>
+      <w:r>
+        <w:t>P</w:t>
+      </w:r>
+      <w:r>
+        <w:rPr>
+          <w:rFonts w:hint="eastAsia"/>
+        </w:rPr>
+        <w:t>eculiarity</w:t>
+      </w:r>
+      <w:r>
+        <w:t xml:space="preserve"> </w:t>
+      </w:r>
+      <w:r>
+        <w:rPr>
+          <w:rFonts w:hint="eastAsia"/>
+        </w:rPr>
+        <w:t>特殊</w:t>
+      </w:r>
+      <w:r>
+        <w:rPr>
+          <w:rFonts w:hint="eastAsia"/>
+        </w:rPr>
+        <w:t>的</w:t>
+      </w:r>
     </w:p>
     <w:p>
       <w:pPr>
@@ -5868,31 +6471,55 @@
         <w:jc w:val="left"/>
       </w:pPr>
       <w:r>
-        <w:t xml:space="preserve">Vulnerable </w:t>
-      </w:r>
-      <w:r>
-        <w:rPr>
-          <w:rFonts w:hint="eastAsia"/>
-        </w:rPr>
-        <w:t>易受攻击的</w:t>
-      </w:r>
-      <w:r>
-        <w:rPr>
-          <w:rFonts w:hint="eastAsia"/>
-        </w:rPr>
-        <w:t xml:space="preserve"> entail</w:t>
-      </w:r>
-      <w:r>
-        <w:rPr>
-          <w:rFonts w:hint="eastAsia"/>
-        </w:rPr>
+        <w:rPr>
+          <w:rFonts w:hint="eastAsia"/>
+        </w:rPr>
+        <w:t>采用</w:t>
+      </w:r>
+      <w:r>
+        <w:rPr>
+          <w:rFonts w:hint="eastAsia"/>
+        </w:rPr>
+        <w:t>setuptools</w:t>
+      </w:r>
+      <w:r>
         <w:t xml:space="preserve"> </w:t>
       </w:r>
       <w:r>
         <w:rPr>
           <w:rFonts w:hint="eastAsia"/>
         </w:rPr>
-        <w:t>使需要，必需；承担；遗传给；蕴含</w:t>
+        <w:t>创建</w:t>
+      </w:r>
+      <w:r>
+        <w:rPr>
+          <w:rFonts w:hint="eastAsia"/>
+        </w:rPr>
+        <w:t xml:space="preserve"> wheel</w:t>
+      </w:r>
+      <w:r>
+        <w:t xml:space="preserve"> </w:t>
+      </w:r>
+      <w:r>
+        <w:rPr>
+          <w:rFonts w:hint="eastAsia"/>
+        </w:rPr>
+        <w:t>egg</w:t>
+      </w:r>
+      <w:r>
+        <w:t xml:space="preserve"> </w:t>
+      </w:r>
+      <w:r>
+        <w:rPr>
+          <w:rFonts w:hint="eastAsia"/>
+        </w:rPr>
+        <w:t>和</w:t>
+      </w:r>
+      <w:r>
+        <w:rPr>
+          <w:rFonts w:hint="eastAsia"/>
+        </w:rPr>
+        <w:t>exe</w:t>
       </w:r>
     </w:p>
     <w:p>
@@ -5901,15 +6528,21 @@
         <w:autoSpaceDN w:val="0"/>
         <w:adjustRightInd w:val="0"/>
         <w:jc w:val="left"/>
-        <w:rPr>
-          <w:rFonts w:hint="eastAsia"/>
-        </w:rPr>
-      </w:pPr>
-      <w:r>
-        <w:rPr>
-          <w:rFonts w:hint="eastAsia"/>
-        </w:rPr>
-        <w:t>~~~~~~~~~~~~~~~~~~~~~~~~~~~~~~~~~~~~~~~~~~~~~~~~~~~~~~~~~</w:t>
+      </w:pPr>
+      <w:r>
+        <w:rPr>
+          <w:rFonts w:hint="eastAsia"/>
+        </w:rPr>
+        <w:t>要创建</w:t>
+      </w:r>
+      <w:r>
+        <w:rPr>
+          <w:rFonts w:hint="eastAsia"/>
+        </w:rPr>
+        <w:t>set</w:t>
+      </w:r>
+      <w:r>
+        <w:t>up.py</w:t>
       </w:r>
     </w:p>
     <w:p>
@@ -5920,7 +6553,7 @@
         <w:jc w:val="left"/>
       </w:pPr>
       <w:r>
-        <w:t>Overlook is normally by accident</w:t>
+        <w:t>from setuptools import setup, find_packages</w:t>
       </w:r>
     </w:p>
     <w:p>
@@ -5931,7 +6564,7 @@
         <w:jc w:val="left"/>
       </w:pPr>
       <w:r>
-        <w:t>I was not paying attention, so I overlooked the mistake in my spelling.</w:t>
+        <w:t>setup(</w:t>
       </w:r>
     </w:p>
     <w:p>
@@ -5941,6 +6574,9 @@
         <w:adjustRightInd w:val="0"/>
         <w:jc w:val="left"/>
       </w:pPr>
+      <w:r>
+        <w:t xml:space="preserve">    name = "Autolivlib",</w:t>
+      </w:r>
     </w:p>
     <w:p>
       <w:pPr>
@@ -5950,7 +6586,7 @@
         <w:jc w:val="left"/>
       </w:pPr>
       <w:r>
-        <w:t>unless you are being nice and allow someone else's mistake on purpose</w:t>
+        <w:t xml:space="preserve">    version = "3.1",</w:t>
       </w:r>
     </w:p>
     <w:p>
@@ -5961,7 +6597,7 @@
         <w:jc w:val="left"/>
       </w:pPr>
       <w:r>
-        <w:t>You are clearly sorry you are late, so I will overlook it this once</w:t>
+        <w:t xml:space="preserve">    packages = find_packages(),</w:t>
       </w:r>
     </w:p>
     <w:p>
@@ -5971,6 +6607,9 @@
         <w:adjustRightInd w:val="0"/>
         <w:jc w:val="left"/>
       </w:pPr>
+      <w:r>
+        <w:t xml:space="preserve">    author="Yujin Wang",</w:t>
+      </w:r>
     </w:p>
     <w:p>
       <w:pPr>
@@ -5980,7 +6619,7 @@
         <w:jc w:val="left"/>
       </w:pPr>
       <w:r>
-        <w:t>Ignore is by intent</w:t>
+        <w:t xml:space="preserve">    author_email="Chaos1984@163.com",</w:t>
       </w:r>
     </w:p>
     <w:p>
@@ -5991,7 +6630,8 @@
         <w:jc w:val="left"/>
       </w:pPr>
       <w:r>
-        <w:t>I saw the spelling mistake but chose to ignore it.</w:t>
+        <w:tab/>
+        <w:t>package_data={'':['*.txt','*.pptx','*.tcl','*.mvw','*.png','*.jpg','*.jpeg','*.ppt','*.bat']},</w:t>
       </w:r>
     </w:p>
     <w:p>
@@ -6001,6 +6641,12 @@
         <w:adjustRightInd w:val="0"/>
         <w:jc w:val="left"/>
       </w:pPr>
+      <w:r>
+        <w:t xml:space="preserve">    include_package_data = True,</w:t>
+      </w:r>
+      <w:r>
+        <w:tab/>
+      </w:r>
     </w:p>
     <w:p>
       <w:pPr>
@@ -6010,12 +6656,320 @@
         <w:jc w:val="left"/>
       </w:pPr>
       <w:r>
-        <w:t xml:space="preserve">Neglect can be either, but implies deterioration of the neglected and that it is something you </w:t>
-      </w:r>
+        <w:tab/>
+        <w:t>license = 'LICENSE'</w:t>
+      </w:r>
+    </w:p>
+    <w:p>
+      <w:pPr>
+        <w:autoSpaceDE w:val="0"/>
+        <w:autoSpaceDN w:val="0"/>
+        <w:adjustRightInd w:val="0"/>
+        <w:jc w:val="left"/>
+      </w:pPr>
+      <w:r>
+        <w:t>)</w:t>
+      </w:r>
+    </w:p>
+    <w:bookmarkEnd w:id="14"/>
+    <w:bookmarkEnd w:id="15"/>
+    <w:p>
+      <w:pPr>
+        <w:widowControl/>
+        <w:jc w:val="left"/>
+      </w:pPr>
+      <w:r>
+        <w:rPr>
+          <w:rFonts w:hint="eastAsia"/>
+        </w:rPr>
+        <w:t>如果包含其他文件中的东西，要在所需文件中加入</w:t>
+      </w:r>
+      <w:r>
+        <w:rPr>
+          <w:rFonts w:hint="eastAsia"/>
+        </w:rPr>
+        <w:t>__init__.py</w:t>
+      </w:r>
+      <w:r>
+        <w:rPr>
+          <w:rFonts w:hint="eastAsia"/>
+        </w:rPr>
+        <w:t>文件</w:t>
+      </w:r>
+    </w:p>
+    <w:p>
+      <w:pPr>
+        <w:widowControl/>
+        <w:jc w:val="left"/>
+      </w:pPr>
       <w:r>
         <w:lastRenderedPageBreak/>
-        <w:t>should have done.</w:t>
-      </w:r>
+        <w:t>W</w:t>
+      </w:r>
+      <w:r>
+        <w:rPr>
+          <w:rFonts w:hint="eastAsia"/>
+        </w:rPr>
+        <w:t>indows</w:t>
+      </w:r>
+      <w:r>
+        <w:t xml:space="preserve"> </w:t>
+      </w:r>
+      <w:r>
+        <w:rPr>
+          <w:rFonts w:hint="eastAsia"/>
+        </w:rPr>
+        <w:t>exe</w:t>
+      </w:r>
+      <w:r>
+        <w:t xml:space="preserve">     </w:t>
+      </w:r>
+      <w:r>
+        <w:t>python .\setup.py bdist_wininst --no-target-c</w:t>
+      </w:r>
+    </w:p>
+    <w:p>
+      <w:pPr>
+        <w:widowControl/>
+        <w:jc w:val="left"/>
+      </w:pPr>
+      <w:r>
+        <w:t>W</w:t>
+      </w:r>
+      <w:r>
+        <w:rPr>
+          <w:rFonts w:hint="eastAsia"/>
+        </w:rPr>
+        <w:t>heel</w:t>
+      </w:r>
+      <w:r>
+        <w:t xml:space="preserve">           </w:t>
+      </w:r>
+      <w:r>
+        <w:t>python .\set</w:t>
+      </w:r>
+      <w:r>
+        <w:t>up.py bdist_wheel</w:t>
+      </w:r>
+      <w:r>
+        <w:t xml:space="preserve">    (</w:t>
+      </w:r>
+      <w:r>
+        <w:rPr>
+          <w:rFonts w:hint="eastAsia"/>
+        </w:rPr>
+        <w:t>注意</w:t>
+      </w:r>
+      <w:r>
+        <w:rPr>
+          <w:rFonts w:hint="eastAsia"/>
+        </w:rPr>
+        <w:t>setuptools</w:t>
+      </w:r>
+      <w:r>
+        <w:rPr>
+          <w:rFonts w:hint="eastAsia"/>
+        </w:rPr>
+        <w:t>和</w:t>
+      </w:r>
+      <w:r>
+        <w:rPr>
+          <w:rFonts w:hint="eastAsia"/>
+        </w:rPr>
+        <w:t>whell</w:t>
+      </w:r>
+      <w:r>
+        <w:rPr>
+          <w:rFonts w:hint="eastAsia"/>
+        </w:rPr>
+        <w:t>是最新版本</w:t>
+      </w:r>
+      <w:r>
+        <w:t>)</w:t>
+      </w:r>
+    </w:p>
+    <w:p>
+      <w:pPr>
+        <w:widowControl/>
+        <w:jc w:val="left"/>
+      </w:pPr>
+      <w:r>
+        <w:t>T</w:t>
+      </w:r>
+      <w:r>
+        <w:rPr>
+          <w:rFonts w:hint="eastAsia"/>
+        </w:rPr>
+        <w:t>wine</w:t>
+      </w:r>
+    </w:p>
+    <w:p>
+      <w:pPr>
+        <w:widowControl/>
+        <w:jc w:val="left"/>
+      </w:pPr>
+      <w:r>
+        <w:rPr>
+          <w:rFonts w:hint="eastAsia"/>
+        </w:rPr>
+        <w:t>参考：</w:t>
+      </w:r>
+      <w:r>
+        <w:t>https://blog.csdn.net/xumesang/article/details/50522358</w:t>
+      </w:r>
+    </w:p>
+    <w:p>
+      <w:pPr>
+        <w:widowControl/>
+        <w:jc w:val="left"/>
+      </w:pPr>
+      <w:r>
+        <w:t>https://blog.csdn.net/pfm685757/article/details/48651389</w:t>
+      </w:r>
+    </w:p>
+    <w:p>
+      <w:pPr>
+        <w:widowControl/>
+        <w:jc w:val="left"/>
+      </w:pPr>
+      <w:r>
+        <w:t>https://packaging.python.org/tutorials/packaging-projects/</w:t>
+      </w:r>
+    </w:p>
+    <w:p>
+      <w:pPr>
+        <w:widowControl/>
+        <w:jc w:val="left"/>
+      </w:pPr>
+      <w:r>
+        <w:t>https://github.com/pypa/twine</w:t>
+      </w:r>
+    </w:p>
+    <w:p>
+      <w:pPr>
+        <w:widowControl/>
+        <w:jc w:val="left"/>
+      </w:pPr>
+      <w:r>
+        <w:rPr>
+          <w:rFonts w:hint="eastAsia"/>
+        </w:rPr>
+        <w:t>采用</w:t>
+      </w:r>
+      <w:r>
+        <w:rPr>
+          <w:rFonts w:hint="eastAsia"/>
+        </w:rPr>
+        <w:t>twine</w:t>
+      </w:r>
+      <w:r>
+        <w:t xml:space="preserve"> </w:t>
+      </w:r>
+      <w:r>
+        <w:rPr>
+          <w:rFonts w:hint="eastAsia"/>
+        </w:rPr>
+        <w:t>进行上传</w:t>
+      </w:r>
+    </w:p>
+    <w:p>
+      <w:pPr>
+        <w:widowControl/>
+        <w:jc w:val="left"/>
+      </w:pPr>
+      <w:r>
+        <w:rPr>
+          <w:rFonts w:hint="eastAsia"/>
+        </w:rPr>
+        <w:t>0718</w:t>
+      </w:r>
+    </w:p>
+    <w:p>
+      <w:pPr>
+        <w:rPr>
+          <w:rFonts w:ascii="Calibri" w:hAnsi="Calibri" w:cs="Calibri"/>
+          <w:sz w:val="22"/>
+        </w:rPr>
+      </w:pPr>
+      <w:r>
+        <w:rPr>
+          <w:rFonts w:ascii="Calibri" w:hAnsi="Calibri" w:cs="Calibri"/>
+          <w:sz w:val="22"/>
+        </w:rPr>
+        <w:t>RADIOSS+MODLE3D:   Y:\doc\09_CapabilityImprove\40-MD-Radioss_in_HW</w:t>
+      </w:r>
+    </w:p>
+    <w:p>
+      <w:r>
+        <w:rPr>
+          <w:rFonts w:ascii="Calibri" w:hAnsi="Calibri" w:cs="Calibri" w:hint="eastAsia"/>
+          <w:sz w:val="22"/>
+        </w:rPr>
+        <w:t>DYNA</w:t>
+      </w:r>
+      <w:r>
+        <w:rPr>
+          <w:rFonts w:hint="eastAsia"/>
+        </w:rPr>
+        <w:t>年会关于优化方面的</w:t>
+      </w:r>
+    </w:p>
+    <w:p>
+      <w:r>
+        <w:t>Y:\doc\09_CapabilityImprove\26_LSTC_Conference\15th_International_LS-DYNA_Conference_2018\TopologyShapeOptimization</w:t>
+      </w:r>
+    </w:p>
+    <w:p>
+      <w:r>
+        <w:t>Y:\doc\09_CapabilityImprove\26_LSTC_Conference\15th_International_LS-DYNA_Conference_2018\Optimization</w:t>
+      </w:r>
+    </w:p>
+    <w:p>
+      <w:r>
+        <w:t>0723</w:t>
+      </w:r>
+    </w:p>
+    <w:p>
+      <w:r>
+        <w:t xml:space="preserve">Joetools </w:t>
+      </w:r>
+      <w:r>
+        <w:rPr>
+          <w:rFonts w:hint="eastAsia"/>
+        </w:rPr>
+        <w:t>安装</w:t>
+      </w:r>
+    </w:p>
+    <w:p>
+      <w:r>
+        <w:t>HW_CONFIG_PATH</w:t>
+      </w:r>
+    </w:p>
+    <w:p>
+      <w:r>
+        <w:t>Y:\doc\13_IT\AutomationTools\HyperWorks\HM\HMCommon</w:t>
+      </w:r>
+    </w:p>
+    <w:p>
+      <w:pPr>
+        <w:widowControl/>
+        <w:jc w:val="left"/>
+        <w:rPr>
+          <w:i/>
+        </w:rPr>
+      </w:pPr>
+      <w:r>
+        <w:rPr>
+          <w:i/>
+        </w:rPr>
+        <w:br w:type="page"/>
+      </w:r>
+    </w:p>
+    <w:p>
+      <w:pPr>
+        <w:widowControl/>
+        <w:jc w:val="left"/>
+      </w:pPr>
     </w:p>
     <w:p>
       <w:pPr>
@@ -6023,67 +6977,6 @@
         <w:autoSpaceDN w:val="0"/>
         <w:adjustRightInd w:val="0"/>
         <w:jc w:val="left"/>
-      </w:pPr>
-      <w:r>
-        <w:t>I was supposed to use a spelling checker but neglected my duties</w:t>
-      </w:r>
-    </w:p>
-    <w:p>
-      <w:pPr>
-        <w:autoSpaceDE w:val="0"/>
-        <w:autoSpaceDN w:val="0"/>
-        <w:adjustRightInd w:val="0"/>
-        <w:jc w:val="left"/>
-      </w:pPr>
-      <w:r>
-        <w:t>He was so busy on the computer all night, that he neglected his health and his family</w:t>
-      </w:r>
-    </w:p>
-    <w:p>
-      <w:pPr>
-        <w:autoSpaceDE w:val="0"/>
-        <w:autoSpaceDN w:val="0"/>
-        <w:adjustRightInd w:val="0"/>
-        <w:jc w:val="left"/>
-        <w:rPr>
-          <w:rFonts w:hint="eastAsia"/>
-        </w:rPr>
-      </w:pPr>
-      <w:r>
-        <w:rPr>
-          <w:rFonts w:hint="eastAsia"/>
-        </w:rPr>
-        <w:t>~~~~~~~~~~~~~~~~~~~~~~~~~~~~~~~~~~~~~~~~~~~~~~~~~~~~~~~~~</w:t>
-      </w:r>
-    </w:p>
-    <w:p>
-      <w:pPr>
-        <w:autoSpaceDE w:val="0"/>
-        <w:autoSpaceDN w:val="0"/>
-        <w:adjustRightInd w:val="0"/>
-        <w:jc w:val="left"/>
-      </w:pPr>
-      <w:bookmarkStart w:id="6" w:name="_GoBack"/>
-      <w:bookmarkEnd w:id="6"/>
-    </w:p>
-    <w:p>
-      <w:pPr>
-        <w:widowControl/>
-        <w:jc w:val="left"/>
-      </w:pPr>
-      <w:r>
-        <w:br w:type="page"/>
-      </w:r>
-    </w:p>
-    <w:p>
-      <w:pPr>
-        <w:autoSpaceDE w:val="0"/>
-        <w:autoSpaceDN w:val="0"/>
-        <w:adjustRightInd w:val="0"/>
-        <w:jc w:val="left"/>
-        <w:rPr>
-          <w:rFonts w:hint="eastAsia"/>
-        </w:rPr>
       </w:pPr>
     </w:p>
     <w:sdt>
@@ -6189,6 +7082,13 @@
               <w:bCs/>
             </w:rPr>
             <w:fldChar w:fldCharType="end"/>
+          </w:r>
+          <w:r>
+            <w:rPr>
+              <w:b/>
+              <w:bCs/>
+            </w:rPr>
+            <w:t>https://serc.carleton.edu/NAGTWorkshops/mineralogy/mineral_physics/tensors.html</w:t>
           </w:r>
         </w:p>
       </w:sdtContent>
@@ -7159,6 +8059,7 @@
   <w:style w:type="character" w:default="1" w:styleId="DefaultParagraphFont">
     <w:name w:val="Default Paragraph Font"/>
     <w:uiPriority w:val="1"/>
+    <w:semiHidden/>
     <w:unhideWhenUsed/>
   </w:style>
   <w:style w:type="table" w:default="1" w:styleId="TableNormal">
@@ -7646,13 +8547,26 @@
     <b:SourceType>Book</b:SourceType>
     <b:Guid>{5591F773-E7E3-4A9B-8CE1-A42258DC9DBC}</b:Guid>
     <b:Title>https://www.dynasupport.com/howtos/contact/soft-option</b:Title>
+    <b:RefOrder>4</b:RefOrder>
+  </b:Source>
+  <b:Source>
+    <b:Tag>htt</b:Tag>
+    <b:SourceType>Report</b:SourceType>
+    <b:Guid>{D0D9D675-74FC-4BCE-8A0E-76F806AA6E9D}</b:Guid>
+    <b:Title>https://serc.carleton.edu/NAGTWorkshops/mineralogy/mineral_physics/tensors.html</b:Title>
+    <b:RefOrder>5</b:RefOrder>
+  </b:Source>
+  <b:Source>
+    <b:Tag>TENSOR</b:Tag>
+    <b:SourceType>Report</b:SourceType>
+    <b:Guid>{11073BF1-7DDC-4AC4-A544-037D9F4716C3}</b:Guid>
     <b:RefOrder>3</b:RefOrder>
   </b:Source>
 </b:Sources>
 </file>
 
 <file path=customXml/itemProps1.xml><?xml version="1.0" encoding="utf-8"?>
-<ds:datastoreItem xmlns:ds="http://schemas.openxmlformats.org/officeDocument/2006/customXml" ds:itemID="{9C937B6F-3179-44D3-9D81-0F162B3313B2}">
+<ds:datastoreItem xmlns:ds="http://schemas.openxmlformats.org/officeDocument/2006/customXml" ds:itemID="{5758FF24-8E1D-46AF-B7DD-49B096F46816}">
   <ds:schemaRefs>
     <ds:schemaRef ds:uri="http://schemas.openxmlformats.org/officeDocument/2006/bibliography"/>
   </ds:schemaRefs>

</xml_diff>

<commit_message>
Signed-off-by: Yujin Wang <yujin.wang@autoliv.com>
</commit_message>
<xml_diff>
--- a/工作日志.docx
+++ b/工作日志.docx
@@ -191,11 +191,6 @@
       </w:r>
     </w:p>
     <w:p>
-      <w:pPr>
-        <w:rPr>
-          <w:rFonts w:hint="eastAsia"/>
-        </w:rPr>
-      </w:pPr>
       <w:r>
         <w:rPr>
           <w:rFonts w:hint="eastAsia"/>
@@ -246,9 +241,9 @@
       </w:pPr>
       <w:bookmarkStart w:id="2" w:name="OLE_LINK1"/>
       <w:bookmarkStart w:id="3" w:name="OLE_LINK2"/>
-      <w:bookmarkStart w:id="4" w:name="OLE_LINK13"/>
-      <w:bookmarkStart w:id="5" w:name="OLE_LINK14"/>
-      <w:bookmarkStart w:id="6" w:name="OLE_LINK15"/>
+      <w:bookmarkStart w:id="4" w:name="OLE_LINK15"/>
+      <w:bookmarkStart w:id="5" w:name="OLE_LINK13"/>
+      <w:bookmarkStart w:id="6" w:name="OLE_LINK14"/>
       <w:r>
         <w:rPr>
           <w:rFonts w:ascii="Segoe UI" w:hAnsi="Segoe UI" w:cs="Segoe UI"/>
@@ -259,7 +254,7 @@
       </w:r>
       <w:bookmarkEnd w:id="2"/>
       <w:bookmarkEnd w:id="3"/>
-      <w:bookmarkEnd w:id="6"/>
+      <w:bookmarkEnd w:id="4"/>
       <w:r>
         <w:rPr>
           <w:rFonts w:ascii="Segoe UI" w:hAnsi="Segoe UI" w:cs="Segoe UI"/>
@@ -269,8 +264,8 @@
         <w:t xml:space="preserve"> </w:t>
       </w:r>
     </w:p>
-    <w:bookmarkEnd w:id="4"/>
     <w:bookmarkEnd w:id="5"/>
+    <w:bookmarkEnd w:id="6"/>
     <w:p/>
     <w:p>
       <w:r>
@@ -1261,12 +1256,41 @@
       </w:r>
     </w:p>
     <w:p>
+      <w:r>
+        <w:t xml:space="preserve">Joetools </w:t>
+      </w:r>
+      <w:r>
+        <w:rPr>
+          <w:rFonts w:hint="eastAsia"/>
+        </w:rPr>
+        <w:t>安装</w:t>
+      </w:r>
+    </w:p>
+    <w:p>
+      <w:r>
+        <w:t>HW_CONFIG_PATH</w:t>
+      </w:r>
+    </w:p>
+    <w:p>
+      <w:r>
+        <w:t>Y:\doc\13_IT\AutomationTools\HyperWorks\HM\HMCommon</w:t>
+      </w:r>
+    </w:p>
+    <w:p>
       <w:pPr>
         <w:autoSpaceDE w:val="0"/>
         <w:autoSpaceDN w:val="0"/>
         <w:spacing w:before="40" w:after="40"/>
         <w:jc w:val="left"/>
       </w:pPr>
+    </w:p>
+    <w:p>
+      <w:pPr>
+        <w:autoSpaceDE w:val="0"/>
+        <w:autoSpaceDN w:val="0"/>
+        <w:spacing w:before="40" w:after="40"/>
+        <w:jc w:val="left"/>
+      </w:pPr>
       <w:r>
         <w:rPr>
           <w:rFonts w:hint="eastAsia"/>
@@ -1346,6 +1370,35 @@
           <w:rFonts w:hint="eastAsia"/>
         </w:rPr>
         <w:t>文件</w:t>
+      </w:r>
+      <w:r>
+        <w:rPr>
+          <w:rFonts w:hint="eastAsia"/>
+        </w:rPr>
+        <w:t>(</w:t>
+      </w:r>
+      <w:r>
+        <w:rPr>
+          <w:rFonts w:hint="eastAsia"/>
+        </w:rPr>
+        <w:t>添加</w:t>
+      </w:r>
+    </w:p>
+    <w:p>
+      <w:pPr>
+        <w:autoSpaceDE w:val="0"/>
+        <w:autoSpaceDN w:val="0"/>
+        <w:spacing w:before="40" w:after="40"/>
+        <w:jc w:val="left"/>
+      </w:pPr>
+      <w:r>
+        <w:t>OUTPUT_FILE_FORMAT           DSYTHP</w:t>
+      </w:r>
+      <w:r>
+        <w:rPr>
+          <w:rFonts w:hint="eastAsia"/>
+        </w:rPr>
+        <w:t>)</w:t>
       </w:r>
     </w:p>
     <w:p>
@@ -1459,6 +1512,27 @@
         <w:spacing w:before="40" w:after="40"/>
         <w:jc w:val="left"/>
       </w:pPr>
+      <w:r>
+        <w:t>3</w:t>
+      </w:r>
+      <w:r>
+        <w:rPr>
+          <w:rFonts w:hint="eastAsia"/>
+        </w:rPr>
+        <w:t>．叠气袋时，刚体部件要在</w:t>
+      </w:r>
+      <w:r>
+        <w:rPr>
+          <w:rFonts w:hint="eastAsia"/>
+        </w:rPr>
+        <w:t>300</w:t>
+      </w:r>
+      <w:r>
+        <w:rPr>
+          <w:rFonts w:hint="eastAsia"/>
+        </w:rPr>
+        <w:t>以内</w:t>
+      </w:r>
     </w:p>
     <w:p>
       <w:pPr>
@@ -1662,8 +1736,6 @@
       <w:r>
         <w:t>SOLU: CHECK AND MODIFY THE PENETRAION IN THE MESH_INI.PC</w:t>
       </w:r>
-      <w:bookmarkStart w:id="7" w:name="_GoBack"/>
-      <w:bookmarkEnd w:id="7"/>
     </w:p>
     <w:p>
       <w:pPr>
@@ -1671,9 +1743,6 @@
         <w:autoSpaceDN w:val="0"/>
         <w:spacing w:before="40" w:after="40"/>
         <w:jc w:val="left"/>
-        <w:rPr>
-          <w:rFonts w:hint="eastAsia"/>
-        </w:rPr>
       </w:pPr>
     </w:p>
     <w:p>
@@ -1791,14 +1860,7 @@
         <w:rPr>
           <w:rFonts w:hint="eastAsia"/>
         </w:rPr>
-        <w:t>弹性模量），其中弹性模量采用单轴拉伸的屈服点（也有</w:t>
-      </w:r>
-      <w:r>
-        <w:rPr>
-          <w:rFonts w:hint="eastAsia"/>
-        </w:rPr>
-        <w:lastRenderedPageBreak/>
-        <w:t>人讨论由于循环载荷下材料发生硬化，其真实的弹性模量也会发生变化）</w:t>
+        <w:t>弹性模量），其中弹性模量采用单轴拉伸的屈服点（也有人讨论由于循环载荷下材料发生硬化，其真实的弹性模量也会发生变化）</w:t>
       </w:r>
     </w:p>
     <w:p>
@@ -2086,7 +2148,17 @@
           <w:sz w:val="17"/>
           <w:szCs w:val="17"/>
         </w:rPr>
-        <w:t>When this slope falls below the modulus E specified in the material card, the material is assumed to have yielded. The treatment of plasticity then follows MAT24, as described earlier. </w:t>
+        <w:t xml:space="preserve">When this slope falls below the modulus E specified in the material card, the material is </w:t>
+      </w:r>
+      <w:r>
+        <w:rPr>
+          <w:rFonts w:ascii="Verdana" w:hAnsi="Verdana"/>
+          <w:color w:val="000000"/>
+          <w:sz w:val="17"/>
+          <w:szCs w:val="17"/>
+        </w:rPr>
+        <w:lastRenderedPageBreak/>
+        <w:t>assumed to have yielded. The treatment of plasticity then follows MAT24, as described earlier. </w:t>
       </w:r>
     </w:p>
     <w:p>
@@ -2187,14 +2259,7 @@
         <w:rPr>
           <w:rFonts w:hint="eastAsia"/>
         </w:rPr>
-        <w:t>甚至有些材料需</w:t>
-      </w:r>
-      <w:r>
-        <w:rPr>
-          <w:rFonts w:hint="eastAsia"/>
-        </w:rPr>
-        <w:lastRenderedPageBreak/>
-        <w:t>要调整。</w:t>
+        <w:t>甚至有些材料需要调整。</w:t>
       </w:r>
     </w:p>
     <w:p>
@@ -2905,6 +2970,7 @@
           <w:sz w:val="20"/>
           <w:szCs w:val="20"/>
         </w:rPr>
+        <w:lastRenderedPageBreak/>
         <w:t>0705</w:t>
       </w:r>
     </w:p>
@@ -3157,7 +3223,6 @@
           <w:sz w:val="20"/>
           <w:szCs w:val="20"/>
         </w:rPr>
-        <w:lastRenderedPageBreak/>
         <w:t>https://www.zhihu.com/question/32067344</w:t>
       </w:r>
     </w:p>
@@ -3272,16 +3337,16 @@
               <w:adjustRightInd w:val="0"/>
               <w:jc w:val="left"/>
             </w:pPr>
-            <w:bookmarkStart w:id="8" w:name="OLE_LINK3"/>
-            <w:bookmarkStart w:id="9" w:name="OLE_LINK4"/>
+            <w:bookmarkStart w:id="7" w:name="OLE_LINK3"/>
+            <w:bookmarkStart w:id="8" w:name="OLE_LINK4"/>
             <w:r>
               <w:rPr>
                 <w:rFonts w:hint="eastAsia"/>
               </w:rPr>
               <w:t>第一阶</w:t>
             </w:r>
+            <w:bookmarkEnd w:id="7"/>
             <w:bookmarkEnd w:id="8"/>
-            <w:bookmarkEnd w:id="9"/>
           </w:p>
         </w:tc>
         <w:tc>
@@ -4131,16 +4196,16 @@
               </w:rPr>
               <w:t>)</w:t>
             </w:r>
-            <w:bookmarkStart w:id="10" w:name="OLE_LINK5"/>
-            <w:bookmarkStart w:id="11" w:name="OLE_LINK6"/>
+            <w:bookmarkStart w:id="9" w:name="OLE_LINK5"/>
+            <w:bookmarkStart w:id="10" w:name="OLE_LINK6"/>
             <w:r>
               <w:rPr>
                 <w:color w:val="FF0000"/>
               </w:rPr>
               <w:t>_free</w:t>
             </w:r>
+            <w:bookmarkEnd w:id="9"/>
             <w:bookmarkEnd w:id="10"/>
-            <w:bookmarkEnd w:id="11"/>
           </w:p>
         </w:tc>
         <w:tc>
@@ -5294,6 +5359,7 @@
                 <w:kern w:val="0"/>
                 <w:szCs w:val="21"/>
               </w:rPr>
+              <w:lastRenderedPageBreak/>
               <w:t>编程、调试</w:t>
             </w:r>
           </w:p>
@@ -5634,7 +5700,6 @@
                 <w:kern w:val="0"/>
                 <w:szCs w:val="21"/>
               </w:rPr>
-              <w:lastRenderedPageBreak/>
               <w:t>分布式</w:t>
             </w:r>
           </w:p>
@@ -6017,6 +6082,7 @@
         <w:jc w:val="left"/>
       </w:pPr>
       <w:r>
+        <w:lastRenderedPageBreak/>
         <w:t>I</w:t>
       </w:r>
       <w:r>
@@ -6079,18 +6145,17 @@
         <w:adjustRightInd w:val="0"/>
         <w:jc w:val="left"/>
       </w:pPr>
-      <w:bookmarkStart w:id="12" w:name="OLE_LINK7"/>
-      <w:bookmarkStart w:id="13" w:name="OLE_LINK8"/>
-      <w:r>
-        <w:rPr>
-          <w:rFonts w:hint="eastAsia"/>
-        </w:rPr>
-        <w:lastRenderedPageBreak/>
+      <w:bookmarkStart w:id="11" w:name="OLE_LINK7"/>
+      <w:bookmarkStart w:id="12" w:name="OLE_LINK8"/>
+      <w:r>
+        <w:rPr>
+          <w:rFonts w:hint="eastAsia"/>
+        </w:rPr>
         <w:t>~~~~~~~~~~~~~~~~~~~~~~~~~~~~~~~~~~~~~~~~~~~~~~~~~~~~~~~~~</w:t>
       </w:r>
     </w:p>
+    <w:bookmarkEnd w:id="11"/>
     <w:bookmarkEnd w:id="12"/>
-    <w:bookmarkEnd w:id="13"/>
     <w:p>
       <w:pPr>
         <w:autoSpaceDE w:val="0"/>
@@ -6414,8 +6479,8 @@
         <w:adjustRightInd w:val="0"/>
         <w:jc w:val="left"/>
       </w:pPr>
-      <w:bookmarkStart w:id="14" w:name="OLE_LINK9"/>
-      <w:bookmarkStart w:id="15" w:name="OLE_LINK10"/>
+      <w:bookmarkStart w:id="13" w:name="OLE_LINK9"/>
+      <w:bookmarkStart w:id="14" w:name="OLE_LINK10"/>
       <w:r>
         <w:t>http://yansu.org/2013/06/07/learn-python-setuptools-in-detail.html</w:t>
       </w:r>
@@ -6619,6 +6684,7 @@
         <w:jc w:val="left"/>
       </w:pPr>
       <w:r>
+        <w:lastRenderedPageBreak/>
         <w:t xml:space="preserve">    author_email="Chaos1984@163.com",</w:t>
       </w:r>
     </w:p>
@@ -6671,8 +6737,8 @@
         <w:t>)</w:t>
       </w:r>
     </w:p>
+    <w:bookmarkEnd w:id="13"/>
     <w:bookmarkEnd w:id="14"/>
-    <w:bookmarkEnd w:id="15"/>
     <w:p>
       <w:pPr>
         <w:widowControl/>
@@ -6703,7 +6769,6 @@
         <w:jc w:val="left"/>
       </w:pPr>
       <w:r>
-        <w:lastRenderedPageBreak/>
         <w:t>W</w:t>
       </w:r>
       <w:r>
@@ -6950,6 +7015,679 @@
         <w:t>Y:\doc\13_IT\AutomationTools\HyperWorks\HM\HMCommon</w:t>
       </w:r>
     </w:p>
+    <w:p/>
+    <w:p>
+      <w:r>
+        <w:t>725</w:t>
+      </w:r>
+    </w:p>
+    <w:p>
+      <w:pPr>
+        <w:autoSpaceDE w:val="0"/>
+        <w:autoSpaceDN w:val="0"/>
+        <w:jc w:val="left"/>
+      </w:pPr>
+      <w:r>
+        <w:t xml:space="preserve">ESR-040968 </w:t>
+      </w:r>
+    </w:p>
+    <w:p>
+      <w:pPr>
+        <w:autoSpaceDE w:val="0"/>
+        <w:autoSpaceDN w:val="0"/>
+        <w:jc w:val="left"/>
+        <w:rPr>
+          <w:rFonts w:ascii="Segoe UI" w:hAnsi="Segoe UI" w:cs="Segoe UI"/>
+          <w:sz w:val="20"/>
+          <w:szCs w:val="20"/>
+        </w:rPr>
+      </w:pPr>
+      <w:r>
+        <w:rPr>
+          <w:rFonts w:ascii="Segoe UI" w:hAnsi="Segoe UI" w:cs="Segoe UI"/>
+          <w:sz w:val="20"/>
+          <w:szCs w:val="20"/>
+        </w:rPr>
+        <w:t>Y:\cal\01_Comp\02_DAB\329_170918_ESR-031538_check_the_deployment_result_of_ASW7_1_LYS</w:t>
+      </w:r>
+    </w:p>
+    <w:p>
+      <w:pPr>
+        <w:autoSpaceDE w:val="0"/>
+        <w:autoSpaceDN w:val="0"/>
+        <w:jc w:val="left"/>
+        <w:rPr>
+          <w:rFonts w:ascii="Segoe UI" w:hAnsi="Segoe UI" w:cs="Segoe UI"/>
+          <w:sz w:val="20"/>
+          <w:szCs w:val="20"/>
+        </w:rPr>
+      </w:pPr>
+      <w:r>
+        <w:rPr>
+          <w:rFonts w:ascii="Segoe UI" w:hAnsi="Segoe UI" w:cs="Segoe UI"/>
+          <w:sz w:val="20"/>
+          <w:szCs w:val="20"/>
+        </w:rPr>
+        <w:t>C</w:t>
+      </w:r>
+      <w:r>
+        <w:rPr>
+          <w:rFonts w:ascii="Segoe UI" w:hAnsi="Segoe UI" w:cs="Segoe UI" w:hint="eastAsia"/>
+          <w:sz w:val="20"/>
+          <w:szCs w:val="20"/>
+        </w:rPr>
+        <w:t>atia</w:t>
+      </w:r>
+      <w:r>
+        <w:rPr>
+          <w:rFonts w:ascii="Segoe UI" w:hAnsi="Segoe UI" w:cs="Segoe UI" w:hint="eastAsia"/>
+          <w:sz w:val="20"/>
+          <w:szCs w:val="20"/>
+        </w:rPr>
+        <w:t>数据</w:t>
+      </w:r>
+    </w:p>
+    <w:p>
+      <w:pPr>
+        <w:autoSpaceDE w:val="0"/>
+        <w:autoSpaceDN w:val="0"/>
+        <w:jc w:val="left"/>
+        <w:rPr>
+          <w:rFonts w:ascii="Segoe UI" w:hAnsi="Segoe UI" w:cs="Segoe UI"/>
+          <w:sz w:val="20"/>
+          <w:szCs w:val="20"/>
+        </w:rPr>
+      </w:pPr>
+      <w:r>
+        <w:rPr>
+          <w:rFonts w:ascii="Segoe UI" w:hAnsi="Segoe UI" w:cs="Segoe UI"/>
+          <w:sz w:val="20"/>
+          <w:szCs w:val="20"/>
+        </w:rPr>
+        <w:t>\\ctc-app01\CAD_Files\11.DAB\Xiuwen Yang\01 GDP\19 ASW7.1\For Internal\DAB Detached\8D\CAE Report\Cushion</w:t>
+      </w:r>
+    </w:p>
+    <w:p>
+      <w:pPr>
+        <w:autoSpaceDE w:val="0"/>
+        <w:autoSpaceDN w:val="0"/>
+        <w:jc w:val="left"/>
+      </w:pPr>
+      <w:r>
+        <w:rPr>
+          <w:rFonts w:ascii="Segoe UI" w:hAnsi="Segoe UI" w:cs="Segoe UI"/>
+          <w:sz w:val="20"/>
+          <w:szCs w:val="20"/>
+        </w:rPr>
+        <w:t>C</w:t>
+      </w:r>
+      <w:r>
+        <w:rPr>
+          <w:rFonts w:ascii="Segoe UI" w:hAnsi="Segoe UI" w:cs="Segoe UI" w:hint="eastAsia"/>
+          <w:sz w:val="20"/>
+          <w:szCs w:val="20"/>
+        </w:rPr>
+        <w:t>over</w:t>
+      </w:r>
+      <w:r>
+        <w:rPr>
+          <w:rFonts w:ascii="Segoe UI" w:hAnsi="Segoe UI" w:cs="Segoe UI"/>
+          <w:sz w:val="20"/>
+          <w:szCs w:val="20"/>
+        </w:rPr>
+        <w:t xml:space="preserve"> </w:t>
+      </w:r>
+      <w:r>
+        <w:rPr>
+          <w:rFonts w:ascii="Segoe UI" w:hAnsi="Segoe UI" w:cs="Segoe UI" w:hint="eastAsia"/>
+          <w:sz w:val="20"/>
+          <w:szCs w:val="20"/>
+        </w:rPr>
+        <w:t>open</w:t>
+      </w:r>
+      <w:r>
+        <w:rPr>
+          <w:rFonts w:ascii="Segoe UI" w:hAnsi="Segoe UI" w:cs="Segoe UI" w:hint="eastAsia"/>
+          <w:sz w:val="20"/>
+          <w:szCs w:val="20"/>
+        </w:rPr>
+        <w:t>ing</w:t>
+      </w:r>
+    </w:p>
+    <w:p>
+      <w:r>
+        <w:t>Y:\doc\09_CapabilityImprove\01_ACES\ACES_202_DAB_cover_opening\E597526_000</w:t>
+      </w:r>
+    </w:p>
+    <w:p>
+      <w:r>
+        <w:t>0727</w:t>
+      </w:r>
+    </w:p>
+    <w:p>
+      <w:r>
+        <w:t>AIRBA</w:t>
+      </w:r>
+      <w:r>
+        <w:t>G</w:t>
+      </w:r>
+      <w:r>
+        <w:rPr>
+          <w:rFonts w:hint="eastAsia"/>
+        </w:rPr>
+        <w:t>相关资料</w:t>
+      </w:r>
+    </w:p>
+    <w:p>
+      <w:pPr>
+        <w:rPr>
+          <w:rFonts w:hint="eastAsia"/>
+        </w:rPr>
+      </w:pPr>
+      <w:r>
+        <w:t>C</w:t>
+      </w:r>
+      <w:r>
+        <w:rPr>
+          <w:rFonts w:hint="eastAsia"/>
+        </w:rPr>
+        <w:t xml:space="preserve">PM </w:t>
+      </w:r>
+      <w:r>
+        <w:t>缩写</w:t>
+      </w:r>
+      <w:r>
+        <w:rPr>
+          <w:rFonts w:hint="eastAsia"/>
+        </w:rPr>
+        <w:t>（</w:t>
+      </w:r>
+      <w:r>
+        <w:rPr>
+          <w:rFonts w:hint="eastAsia"/>
+        </w:rPr>
+        <w:t>corpuscular</w:t>
+      </w:r>
+      <w:r>
+        <w:t xml:space="preserve"> partical </w:t>
+      </w:r>
+      <w:r>
+        <w:t>）</w:t>
+      </w:r>
+    </w:p>
+    <w:p>
+      <w:pPr>
+        <w:autoSpaceDE w:val="0"/>
+        <w:autoSpaceDN w:val="0"/>
+        <w:jc w:val="left"/>
+        <w:rPr>
+          <w:rFonts w:ascii="Segoe UI" w:hAnsi="Segoe UI" w:cs="Segoe UI"/>
+          <w:sz w:val="20"/>
+          <w:szCs w:val="20"/>
+        </w:rPr>
+      </w:pPr>
+      <w:r>
+        <w:rPr>
+          <w:rFonts w:ascii="Segoe UI" w:hAnsi="Segoe UI" w:cs="Segoe UI"/>
+          <w:sz w:val="20"/>
+          <w:szCs w:val="20"/>
+        </w:rPr>
+        <w:t>Y:\doc\09_CapabilityImprove\24_Dyna_CPM_Training</w:t>
+      </w:r>
+    </w:p>
+    <w:p>
+      <w:pPr>
+        <w:autoSpaceDE w:val="0"/>
+        <w:autoSpaceDN w:val="0"/>
+        <w:jc w:val="left"/>
+        <w:rPr>
+          <w:rFonts w:ascii="Segoe UI" w:hAnsi="Segoe UI" w:cs="Segoe UI"/>
+          <w:sz w:val="20"/>
+          <w:szCs w:val="20"/>
+        </w:rPr>
+      </w:pPr>
+    </w:p>
+    <w:p>
+      <w:pPr>
+        <w:autoSpaceDE w:val="0"/>
+        <w:autoSpaceDN w:val="0"/>
+        <w:jc w:val="left"/>
+        <w:rPr>
+          <w:rFonts w:ascii="Segoe UI" w:hAnsi="Segoe UI" w:cs="Segoe UI"/>
+          <w:sz w:val="20"/>
+          <w:szCs w:val="20"/>
+        </w:rPr>
+      </w:pPr>
+      <w:r>
+        <w:rPr>
+          <w:rFonts w:ascii="Segoe UI" w:hAnsi="Segoe UI" w:cs="Segoe UI"/>
+          <w:sz w:val="20"/>
+          <w:szCs w:val="20"/>
+        </w:rPr>
+        <w:t>801</w:t>
+      </w:r>
+    </w:p>
+    <w:p>
+      <w:pPr>
+        <w:autoSpaceDE w:val="0"/>
+        <w:autoSpaceDN w:val="0"/>
+        <w:jc w:val="left"/>
+        <w:rPr>
+          <w:rFonts w:ascii="Segoe UI" w:hAnsi="Segoe UI" w:cs="Segoe UI"/>
+          <w:sz w:val="20"/>
+          <w:szCs w:val="20"/>
+        </w:rPr>
+      </w:pPr>
+      <w:r>
+        <w:rPr>
+          <w:rFonts w:ascii="Segoe UI" w:hAnsi="Segoe UI" w:cs="Segoe UI" w:hint="eastAsia"/>
+          <w:sz w:val="20"/>
+          <w:szCs w:val="20"/>
+        </w:rPr>
+        <w:t>焊缝问题对模态的影响</w:t>
+      </w:r>
+    </w:p>
+    <w:p>
+      <w:pPr>
+        <w:autoSpaceDE w:val="0"/>
+        <w:autoSpaceDN w:val="0"/>
+        <w:jc w:val="left"/>
+      </w:pPr>
+      <w:bookmarkStart w:id="15" w:name="OLE_LINK18"/>
+      <w:bookmarkStart w:id="16" w:name="OLE_LINK19"/>
+      <w:r>
+        <w:rPr>
+          <w:rFonts w:ascii="Segoe UI" w:hAnsi="Segoe UI" w:cs="Segoe UI"/>
+          <w:sz w:val="20"/>
+          <w:szCs w:val="20"/>
+        </w:rPr>
+        <w:t>Y:\cal\01_Comp\08_others\Anne_Wang\fixture_sweld_study\02_run_common_node_optistruct</w:t>
+      </w:r>
+      <w:r>
+        <w:rPr>
+          <w:sz w:val="20"/>
+          <w:szCs w:val="20"/>
+        </w:rPr>
+        <w:t xml:space="preserve"> </w:t>
+      </w:r>
+    </w:p>
+    <w:p>
+      <w:pPr>
+        <w:autoSpaceDE w:val="0"/>
+        <w:autoSpaceDN w:val="0"/>
+        <w:jc w:val="left"/>
+      </w:pPr>
+      <w:r>
+        <w:t>802</w:t>
+      </w:r>
+    </w:p>
+    <w:bookmarkEnd w:id="15"/>
+    <w:bookmarkEnd w:id="16"/>
+    <w:p>
+      <w:pPr>
+        <w:autoSpaceDE w:val="0"/>
+        <w:autoSpaceDN w:val="0"/>
+        <w:jc w:val="left"/>
+      </w:pPr>
+      <w:r>
+        <w:rPr>
+          <w:rFonts w:hint="eastAsia"/>
+        </w:rPr>
+        <w:lastRenderedPageBreak/>
+        <w:t>气袋材料厚度</w:t>
+      </w:r>
+    </w:p>
+    <w:p>
+      <w:pPr>
+        <w:autoSpaceDE w:val="0"/>
+        <w:autoSpaceDN w:val="0"/>
+        <w:jc w:val="left"/>
+        <w:rPr>
+          <w:rFonts w:ascii="Segoe UI" w:hAnsi="Segoe UI" w:cs="Segoe UI"/>
+          <w:sz w:val="20"/>
+          <w:szCs w:val="20"/>
+        </w:rPr>
+      </w:pPr>
+      <w:bookmarkStart w:id="17" w:name="OLE_LINK16"/>
+      <w:bookmarkStart w:id="18" w:name="OLE_LINK17"/>
+      <w:r>
+        <w:rPr>
+          <w:rFonts w:ascii="Segoe UI" w:hAnsi="Segoe UI" w:cs="Segoe UI"/>
+          <w:sz w:val="20"/>
+          <w:szCs w:val="20"/>
+        </w:rPr>
+        <w:t>Z:\1_Database\1_1_Simulation_data\09_Material</w:t>
+      </w:r>
+      <w:bookmarkEnd w:id="17"/>
+      <w:bookmarkEnd w:id="18"/>
+      <w:r>
+        <w:rPr>
+          <w:rFonts w:ascii="Segoe UI" w:hAnsi="Segoe UI" w:cs="Segoe UI"/>
+          <w:sz w:val="20"/>
+          <w:szCs w:val="20"/>
+        </w:rPr>
+        <w:t>\FABRIC\CAE_card_latest\Ls-Dyna</w:t>
+      </w:r>
+    </w:p>
+    <w:p>
+      <w:pPr>
+        <w:autoSpaceDE w:val="0"/>
+        <w:autoSpaceDN w:val="0"/>
+        <w:jc w:val="left"/>
+        <w:rPr>
+          <w:rFonts w:ascii="Segoe UI" w:hAnsi="Segoe UI" w:cs="Segoe UI"/>
+          <w:sz w:val="20"/>
+          <w:szCs w:val="20"/>
+        </w:rPr>
+      </w:pPr>
+      <w:r>
+        <w:rPr>
+          <w:rFonts w:ascii="Segoe UI" w:hAnsi="Segoe UI" w:cs="Segoe UI"/>
+          <w:sz w:val="20"/>
+          <w:szCs w:val="20"/>
+        </w:rPr>
+        <w:t>803</w:t>
+      </w:r>
+    </w:p>
+    <w:p>
+      <w:pPr>
+        <w:autoSpaceDE w:val="0"/>
+        <w:autoSpaceDN w:val="0"/>
+        <w:jc w:val="left"/>
+        <w:rPr>
+          <w:rFonts w:ascii="Segoe UI" w:hAnsi="Segoe UI" w:cs="Segoe UI"/>
+          <w:sz w:val="20"/>
+          <w:szCs w:val="20"/>
+        </w:rPr>
+      </w:pPr>
+      <w:r>
+        <w:rPr>
+          <w:rFonts w:ascii="Segoe UI" w:hAnsi="Segoe UI" w:cs="Segoe UI"/>
+          <w:sz w:val="20"/>
+          <w:szCs w:val="20"/>
+        </w:rPr>
+        <w:t>I</w:t>
+      </w:r>
+      <w:r>
+        <w:rPr>
+          <w:rFonts w:ascii="Segoe UI" w:hAnsi="Segoe UI" w:cs="Segoe UI" w:hint="eastAsia"/>
+          <w:sz w:val="20"/>
+          <w:szCs w:val="20"/>
+        </w:rPr>
+        <w:t>nflator</w:t>
+      </w:r>
+      <w:r>
+        <w:rPr>
+          <w:rFonts w:ascii="Segoe UI" w:hAnsi="Segoe UI" w:cs="Segoe UI" w:hint="eastAsia"/>
+          <w:sz w:val="20"/>
+          <w:szCs w:val="20"/>
+        </w:rPr>
+        <w:t>等材料库</w:t>
+      </w:r>
+    </w:p>
+    <w:p>
+      <w:pPr>
+        <w:autoSpaceDE w:val="0"/>
+        <w:autoSpaceDN w:val="0"/>
+        <w:jc w:val="left"/>
+      </w:pPr>
+      <w:r>
+        <w:t>http://aamteams.alv.autoliv.int/sites/aaminflatorsimulation/OTC_Inflator_Simulation_Requests/2014%20Simulation%20Data/Forms/AllItems.aspx</w:t>
+      </w:r>
+    </w:p>
+    <w:p>
+      <w:pPr>
+        <w:autoSpaceDE w:val="0"/>
+        <w:autoSpaceDN w:val="0"/>
+        <w:jc w:val="left"/>
+      </w:pPr>
+      <w:r>
+        <w:t>813</w:t>
+      </w:r>
+    </w:p>
+    <w:p>
+      <w:pPr>
+        <w:autoSpaceDE w:val="0"/>
+        <w:autoSpaceDN w:val="0"/>
+        <w:jc w:val="left"/>
+      </w:pPr>
+      <w:r>
+        <w:t>K224-PG8_PG6_K-FPG8</w:t>
+      </w:r>
+      <w:r>
+        <w:rPr>
+          <w:rFonts w:hint="eastAsia"/>
+        </w:rPr>
+        <w:t>材料</w:t>
+      </w:r>
+    </w:p>
+    <w:p>
+      <w:pPr>
+        <w:autoSpaceDE w:val="0"/>
+        <w:autoSpaceDN w:val="0"/>
+        <w:jc w:val="left"/>
+      </w:pPr>
+      <w:r>
+        <w:t>Z:\1_Database\1_1_Simulation_data\09_Material\CTC-Materials\DAB_Cover_MAT</w:t>
+      </w:r>
+    </w:p>
+    <w:p>
+      <w:pPr>
+        <w:autoSpaceDE w:val="0"/>
+        <w:autoSpaceDN w:val="0"/>
+        <w:jc w:val="left"/>
+      </w:pPr>
+      <w:r>
+        <w:t>815</w:t>
+      </w:r>
+    </w:p>
+    <w:p>
+      <w:pPr>
+        <w:autoSpaceDE w:val="0"/>
+        <w:autoSpaceDN w:val="0"/>
+        <w:jc w:val="left"/>
+      </w:pPr>
+      <w:r>
+        <w:t>G</w:t>
+      </w:r>
+      <w:r>
+        <w:rPr>
+          <w:rFonts w:hint="eastAsia"/>
+        </w:rPr>
+        <w:t>issmo</w:t>
+      </w:r>
+      <w:r>
+        <w:rPr>
+          <w:rFonts w:hint="eastAsia"/>
+        </w:rPr>
+        <w:t>文档</w:t>
+      </w:r>
+    </w:p>
+    <w:p>
+      <w:pPr>
+        <w:autoSpaceDE w:val="0"/>
+        <w:autoSpaceDN w:val="0"/>
+        <w:jc w:val="left"/>
+      </w:pPr>
+      <w:bookmarkStart w:id="19" w:name="OLE_LINK20"/>
+      <w:bookmarkStart w:id="20" w:name="OLE_LINK21"/>
+      <w:r>
+        <w:t>Y:\doc\09_CapabilityImprove\14_Ls_dyna_training\GISSMO_DYNA</w:t>
+      </w:r>
+      <w:bookmarkEnd w:id="19"/>
+      <w:bookmarkEnd w:id="20"/>
+    </w:p>
+    <w:p>
+      <w:pPr>
+        <w:autoSpaceDE w:val="0"/>
+        <w:autoSpaceDN w:val="0"/>
+        <w:jc w:val="left"/>
+      </w:pPr>
+      <w:r>
+        <w:t>816</w:t>
+      </w:r>
+    </w:p>
+    <w:p>
+      <w:pPr>
+        <w:autoSpaceDE w:val="0"/>
+        <w:autoSpaceDN w:val="0"/>
+        <w:jc w:val="left"/>
+      </w:pPr>
+      <w:r>
+        <w:t>P</w:t>
+      </w:r>
+      <w:r>
+        <w:rPr>
+          <w:rFonts w:hint="eastAsia"/>
+        </w:rPr>
+        <w:t>rimer</w:t>
+      </w:r>
+      <w:r>
+        <w:rPr>
+          <w:rFonts w:hint="eastAsia"/>
+        </w:rPr>
+        <w:t>中可以计算当前的</w:t>
+      </w:r>
+      <w:r>
+        <w:rPr>
+          <w:rFonts w:hint="eastAsia"/>
+        </w:rPr>
+        <w:t>DT2MS</w:t>
+      </w:r>
+      <w:r>
+        <w:rPr>
+          <w:rFonts w:hint="eastAsia"/>
+        </w:rPr>
+        <w:t>值</w:t>
+      </w:r>
+      <w:r>
+        <w:rPr>
+          <w:rFonts w:hint="eastAsia"/>
+        </w:rPr>
+        <w:t>所产生的质量增加</w:t>
+      </w:r>
+      <w:r>
+        <w:rPr>
+          <w:rFonts w:hint="eastAsia"/>
+        </w:rPr>
+        <w:t>，解决模型由于质量增加引起的问题</w:t>
+      </w:r>
+      <w:r>
+        <w:rPr>
+          <w:rFonts w:hint="eastAsia"/>
+        </w:rPr>
+        <w:t>。</w:t>
+      </w:r>
+    </w:p>
+    <w:p>
+      <w:pPr>
+        <w:autoSpaceDE w:val="0"/>
+        <w:autoSpaceDN w:val="0"/>
+        <w:jc w:val="left"/>
+        <w:rPr>
+          <w:rFonts w:hint="eastAsia"/>
+        </w:rPr>
+      </w:pPr>
+      <w:r>
+        <w:rPr>
+          <w:rFonts w:hint="eastAsia"/>
+        </w:rPr>
+        <w:t>0820</w:t>
+      </w:r>
+    </w:p>
+    <w:p>
+      <w:pPr>
+        <w:autoSpaceDE w:val="0"/>
+        <w:autoSpaceDN w:val="0"/>
+        <w:jc w:val="left"/>
+      </w:pPr>
+      <w:r>
+        <w:rPr>
+          <w:rFonts w:hint="eastAsia"/>
+        </w:rPr>
+        <w:t>折叠形式对气袋的影响：压缩折叠展开方向首先为驾驶员方向，而星形则是气袋的辐射方向（径向）</w:t>
+      </w:r>
+      <w:r>
+        <w:rPr>
+          <w:rFonts w:hint="eastAsia"/>
+        </w:rPr>
+        <w:t>，从而影响回弹力</w:t>
+      </w:r>
+      <w:r>
+        <w:rPr>
+          <w:noProof/>
+        </w:rPr>
+        <w:drawing>
+          <wp:inline distT="0" distB="0" distL="0" distR="0" wp14:anchorId="5FF86825" wp14:editId="488DA2F7">
+            <wp:extent cx="5274310" cy="1948815"/>
+            <wp:effectExtent l="0" t="0" r="2540" b="0"/>
+            <wp:docPr id="1" name="Picture 1"/>
+            <wp:cNvGraphicFramePr>
+              <a:graphicFrameLocks xmlns:a="http://schemas.openxmlformats.org/drawingml/2006/main" noChangeAspect="1"/>
+            </wp:cNvGraphicFramePr>
+            <a:graphic xmlns:a="http://schemas.openxmlformats.org/drawingml/2006/main">
+              <a:graphicData uri="http://schemas.openxmlformats.org/drawingml/2006/picture">
+                <pic:pic xmlns:pic="http://schemas.openxmlformats.org/drawingml/2006/picture">
+                  <pic:nvPicPr>
+                    <pic:cNvPr id="1" name=""/>
+                    <pic:cNvPicPr/>
+                  </pic:nvPicPr>
+                  <pic:blipFill>
+                    <a:blip r:embed="rId11"/>
+                    <a:stretch>
+                      <a:fillRect/>
+                    </a:stretch>
+                  </pic:blipFill>
+                  <pic:spPr>
+                    <a:xfrm>
+                      <a:off x="0" y="0"/>
+                      <a:ext cx="5274310" cy="1948815"/>
+                    </a:xfrm>
+                    <a:prstGeom prst="rect">
+                      <a:avLst/>
+                    </a:prstGeom>
+                  </pic:spPr>
+                </pic:pic>
+              </a:graphicData>
+            </a:graphic>
+          </wp:inline>
+        </w:drawing>
+      </w:r>
+    </w:p>
+    <w:p>
+      <w:pPr>
+        <w:autoSpaceDE w:val="0"/>
+        <w:autoSpaceDN w:val="0"/>
+        <w:jc w:val="left"/>
+      </w:pPr>
+      <w:r>
+        <w:rPr>
+          <w:rFonts w:hint="eastAsia"/>
+        </w:rPr>
+        <w:t xml:space="preserve">DYNA </w:t>
+      </w:r>
+      <w:r>
+        <w:rPr>
+          <w:rFonts w:hint="eastAsia"/>
+        </w:rPr>
+        <w:t>单元</w:t>
+      </w:r>
+    </w:p>
+    <w:p>
+      <w:pPr>
+        <w:autoSpaceDE w:val="0"/>
+        <w:autoSpaceDN w:val="0"/>
+        <w:jc w:val="left"/>
+        <w:rPr>
+          <w:rFonts w:hint="eastAsia"/>
+        </w:rPr>
+      </w:pPr>
+      <w:r>
+        <w:t>Y:\doc\09_CapabilityImprove\14_Ls_dyna_training\DYNA_Element_introduce</w:t>
+      </w:r>
+      <w:bookmarkStart w:id="21" w:name="_GoBack"/>
+      <w:bookmarkEnd w:id="21"/>
+    </w:p>
     <w:p>
       <w:pPr>
         <w:widowControl/>
@@ -6964,6 +7702,24 @@
         </w:rPr>
         <w:br w:type="page"/>
       </w:r>
+    </w:p>
+    <w:p>
+      <w:pPr>
+        <w:widowControl/>
+        <w:jc w:val="left"/>
+        <w:rPr>
+          <w:i/>
+        </w:rPr>
+      </w:pPr>
+    </w:p>
+    <w:p>
+      <w:pPr>
+        <w:widowControl/>
+        <w:jc w:val="left"/>
+        <w:rPr>
+          <w:i/>
+        </w:rPr>
+      </w:pPr>
     </w:p>
     <w:p>
       <w:pPr>
@@ -8059,7 +8815,6 @@
   <w:style w:type="character" w:default="1" w:styleId="DefaultParagraphFont">
     <w:name w:val="Default Paragraph Font"/>
     <w:uiPriority w:val="1"/>
-    <w:semiHidden/>
     <w:unhideWhenUsed/>
   </w:style>
   <w:style w:type="table" w:default="1" w:styleId="TableNormal">
@@ -8566,7 +9321,7 @@
 </file>
 
 <file path=customXml/itemProps1.xml><?xml version="1.0" encoding="utf-8"?>
-<ds:datastoreItem xmlns:ds="http://schemas.openxmlformats.org/officeDocument/2006/customXml" ds:itemID="{5758FF24-8E1D-46AF-B7DD-49B096F46816}">
+<ds:datastoreItem xmlns:ds="http://schemas.openxmlformats.org/officeDocument/2006/customXml" ds:itemID="{510AC80F-AB45-4AEC-8275-CB812596526B}">
   <ds:schemaRefs>
     <ds:schemaRef ds:uri="http://schemas.openxmlformats.org/officeDocument/2006/bibliography"/>
   </ds:schemaRefs>

</xml_diff>